<commit_message>
Se sigue con el tema 1 de Diseño.
</commit_message>
<xml_diff>
--- a/DESARROLLO_INTERFACES_WEB/UT1/PREGUNTAS/PREGUNTA-T1.docx
+++ b/DESARROLLO_INTERFACES_WEB/UT1/PREGUNTAS/PREGUNTA-T1.docx
@@ -7,6 +7,7 @@
         <w:pBdr/>
         <w:spacing/>
         <w:ind/>
+        <w:jc w:val="both"/>
         <w:rPr>
           <w:highlight w:val="none"/>
         </w:rPr>
@@ -147,13 +148,23 @@
           </mc:Fallback>
         </mc:AlternateContent>
       </w:r>
-      <w:r/>
+      <w:r>
+        <w:rPr>
+          <w:highlight w:val="none"/>
+        </w:rPr>
+      </w:r>
+      <w:r>
+        <w:rPr>
+          <w:highlight w:val="none"/>
+        </w:rPr>
+      </w:r>
     </w:p>
     <w:p>
       <w:pPr>
         <w:pBdr/>
         <w:spacing/>
         <w:ind/>
+        <w:jc w:val="both"/>
         <w:rPr/>
       </w:pPr>
       <w:r>
@@ -233,12 +244,14 @@
           <w:highlight w:val="none"/>
         </w:rPr>
       </w:r>
+      <w:r/>
     </w:p>
     <w:p>
       <w:pPr>
         <w:pBdr/>
         <w:spacing/>
         <w:ind/>
+        <w:jc w:val="both"/>
         <w:rPr/>
       </w:pPr>
       <w:r>
@@ -317,6 +330,7 @@
         <w:pBdr/>
         <w:spacing/>
         <w:ind w:firstLine="0"/>
+        <w:jc w:val="both"/>
         <w:rPr>
           <w:highlight w:val="none"/>
         </w:rPr>
@@ -390,13 +404,23 @@
           </mc:Fallback>
         </mc:AlternateContent>
       </w:r>
-      <w:r/>
+      <w:r>
+        <w:rPr>
+          <w:highlight w:val="none"/>
+        </w:rPr>
+      </w:r>
+      <w:r>
+        <w:rPr>
+          <w:highlight w:val="none"/>
+        </w:rPr>
+      </w:r>
     </w:p>
     <w:p>
       <w:pPr>
         <w:pBdr/>
         <w:spacing/>
         <w:ind w:firstLine="0"/>
+        <w:jc w:val="both"/>
         <w:rPr>
           <w:highlight w:val="none"/>
         </w:rPr>
@@ -478,18 +502,632 @@
           <w:highlight w:val="none"/>
         </w:rPr>
       </w:r>
-    </w:p>
-    <w:p>
-      <w:pPr>
-        <w:pBdr/>
-        <w:spacing/>
-        <w:ind w:firstLine="0"/>
-        <w:rPr/>
-      </w:pPr>
       <w:r>
         <w:rPr>
           <w:highlight w:val="none"/>
         </w:rPr>
+      </w:r>
+    </w:p>
+    <w:p>
+      <w:pPr>
+        <w:pBdr/>
+        <w:spacing/>
+        <w:ind w:firstLine="0"/>
+        <w:jc w:val="both"/>
+        <w:rPr>
+          <w:highlight w:val="none"/>
+        </w:rPr>
+      </w:pPr>
+      <w:r>
+        <w:rPr>
+          <w:highlight w:val="none"/>
+        </w:rPr>
+        <mc:AlternateContent>
+          <mc:Choice Requires="wpg">
+            <w:drawing>
+              <wp:inline xmlns:wp="http://schemas.openxmlformats.org/drawingml/2006/wordprocessingDrawing" distT="0" distB="0" distL="0" distR="0">
+                <wp:extent cx="6645910" cy="3533269"/>
+                <wp:effectExtent l="0" t="0" r="0" b="0"/>
+                <wp:docPr id="7" name=""/>
+                <wp:cNvGraphicFramePr>
+                  <a:graphicFrameLocks xmlns:a="http://schemas.openxmlformats.org/drawingml/2006/main" noChangeAspect="1"/>
+                </wp:cNvGraphicFramePr>
+                <a:graphic xmlns:a="http://schemas.openxmlformats.org/drawingml/2006/main">
+                  <a:graphicData uri="http://schemas.openxmlformats.org/drawingml/2006/picture">
+                    <pic:pic xmlns:pic="http://schemas.openxmlformats.org/drawingml/2006/picture">
+                      <pic:nvPicPr>
+                        <pic:cNvPr id="1536228426" name=""/>
+                        <pic:cNvPicPr>
+                          <a:picLocks noChangeAspect="1"/>
+                        </pic:cNvPicPr>
+                        <pic:nvPr/>
+                      </pic:nvPicPr>
+                      <pic:blipFill>
+                        <a:blip r:embed="rId14"/>
+                        <a:stretch/>
+                      </pic:blipFill>
+                      <pic:spPr bwMode="auto">
+                        <a:xfrm>
+                          <a:off x="0" y="0"/>
+                          <a:ext cx="6645909" cy="3533268"/>
+                        </a:xfrm>
+                        <a:prstGeom prst="rect">
+                          <a:avLst/>
+                        </a:prstGeom>
+                      </pic:spPr>
+                    </pic:pic>
+                  </a:graphicData>
+                </a:graphic>
+              </wp:inline>
+            </w:drawing>
+          </mc:Choice>
+          <mc:Fallback>
+            <w:pict>
+              <v:shapetype id="_x0000_t75" coordsize="21600,21600" o:spt="75" o:preferrelative="t" path="m@4@5l@4@11@9@11@9@5xe" filled="f" stroked="f">
+                <v:stroke joinstyle="miter"/>
+                <v:formulas>
+                  <v:f eqn="if lineDrawn pixelLineWidth 0"/>
+                  <v:f eqn="sum @0 1 0"/>
+                  <v:f eqn="sum 0 0 @1"/>
+                  <v:f eqn="prod @2 1 2"/>
+                  <v:f eqn="prod @3 21600 pixelWidth"/>
+                  <v:f eqn="prod @3 21600 pixelHeight"/>
+                  <v:f eqn="sum @0 0 1"/>
+                  <v:f eqn="prod @6 1 2"/>
+                  <v:f eqn="prod @7 21600 pixelWidth"/>
+                  <v:f eqn="sum @8 21600 0"/>
+                  <v:f eqn="prod @7 21600 pixelHeight"/>
+                  <v:f eqn="sum @10 21600 0"/>
+                </v:formulas>
+                <v:path o:extrusionok="f" gradientshapeok="t" o:connecttype="rect"/>
+                <o:lock v:ext="edit" aspectratio="t"/>
+              </v:shapetype>
+              <v:shape id="_x0000_i6" o:spid="_x0000_s6" type="#_x0000_t75" style="width:523.30pt;height:278.21pt;mso-wrap-distance-left:0.00pt;mso-wrap-distance-top:0.00pt;mso-wrap-distance-right:0.00pt;mso-wrap-distance-bottom:0.00pt;z-index:1;" stroked="false">
+                <v:imagedata r:id="rId14" o:title=""/>
+                <o:lock v:ext="edit" rotation="t"/>
+              </v:shape>
+            </w:pict>
+          </mc:Fallback>
+        </mc:AlternateContent>
+      </w:r>
+      <w:r>
+        <w:rPr>
+          <w:highlight w:val="none"/>
+        </w:rPr>
+      </w:r>
+      <w:r>
+        <w:rPr>
+          <w:highlight w:val="none"/>
+        </w:rPr>
+      </w:r>
+    </w:p>
+    <w:p>
+      <w:pPr>
+        <w:pBdr/>
+        <w:spacing/>
+        <w:ind w:firstLine="0"/>
+        <w:jc w:val="both"/>
+        <w:rPr>
+          <w:highlight w:val="none"/>
+        </w:rPr>
+      </w:pPr>
+      <w:r>
+        <w:rPr>
+          <w:highlight w:val="none"/>
+        </w:rPr>
+        <mc:AlternateContent>
+          <mc:Choice Requires="wpg">
+            <w:drawing>
+              <wp:inline xmlns:wp="http://schemas.openxmlformats.org/drawingml/2006/wordprocessingDrawing" distT="0" distB="0" distL="0" distR="0">
+                <wp:extent cx="6645910" cy="1616410"/>
+                <wp:effectExtent l="0" t="0" r="0" b="0"/>
+                <wp:docPr id="8" name=""/>
+                <wp:cNvGraphicFramePr>
+                  <a:graphicFrameLocks xmlns:a="http://schemas.openxmlformats.org/drawingml/2006/main" noChangeAspect="1"/>
+                </wp:cNvGraphicFramePr>
+                <a:graphic xmlns:a="http://schemas.openxmlformats.org/drawingml/2006/main">
+                  <a:graphicData uri="http://schemas.openxmlformats.org/drawingml/2006/picture">
+                    <pic:pic xmlns:pic="http://schemas.openxmlformats.org/drawingml/2006/picture">
+                      <pic:nvPicPr>
+                        <pic:cNvPr id="1426949667" name=""/>
+                        <pic:cNvPicPr>
+                          <a:picLocks noChangeAspect="1"/>
+                        </pic:cNvPicPr>
+                        <pic:nvPr/>
+                      </pic:nvPicPr>
+                      <pic:blipFill>
+                        <a:blip r:embed="rId15"/>
+                        <a:stretch/>
+                      </pic:blipFill>
+                      <pic:spPr bwMode="auto">
+                        <a:xfrm>
+                          <a:off x="0" y="0"/>
+                          <a:ext cx="6645909" cy="1616410"/>
+                        </a:xfrm>
+                        <a:prstGeom prst="rect">
+                          <a:avLst/>
+                        </a:prstGeom>
+                      </pic:spPr>
+                    </pic:pic>
+                  </a:graphicData>
+                </a:graphic>
+              </wp:inline>
+            </w:drawing>
+          </mc:Choice>
+          <mc:Fallback>
+            <w:pict>
+              <v:shapetype id="_x0000_t75" coordsize="21600,21600" o:spt="75" o:preferrelative="t" path="m@4@5l@4@11@9@11@9@5xe" filled="f" stroked="f">
+                <v:stroke joinstyle="miter"/>
+                <v:formulas>
+                  <v:f eqn="if lineDrawn pixelLineWidth 0"/>
+                  <v:f eqn="sum @0 1 0"/>
+                  <v:f eqn="sum 0 0 @1"/>
+                  <v:f eqn="prod @2 1 2"/>
+                  <v:f eqn="prod @3 21600 pixelWidth"/>
+                  <v:f eqn="prod @3 21600 pixelHeight"/>
+                  <v:f eqn="sum @0 0 1"/>
+                  <v:f eqn="prod @6 1 2"/>
+                  <v:f eqn="prod @7 21600 pixelWidth"/>
+                  <v:f eqn="sum @8 21600 0"/>
+                  <v:f eqn="prod @7 21600 pixelHeight"/>
+                  <v:f eqn="sum @10 21600 0"/>
+                </v:formulas>
+                <v:path o:extrusionok="f" gradientshapeok="t" o:connecttype="rect"/>
+                <o:lock v:ext="edit" aspectratio="t"/>
+              </v:shapetype>
+              <v:shape id="_x0000_i7" o:spid="_x0000_s7" type="#_x0000_t75" style="width:523.30pt;height:127.28pt;mso-wrap-distance-left:0.00pt;mso-wrap-distance-top:0.00pt;mso-wrap-distance-right:0.00pt;mso-wrap-distance-bottom:0.00pt;z-index:1;" stroked="false">
+                <v:imagedata r:id="rId15" o:title=""/>
+                <o:lock v:ext="edit" rotation="t"/>
+              </v:shape>
+            </w:pict>
+          </mc:Fallback>
+        </mc:AlternateContent>
+      </w:r>
+      <w:r>
+        <w:rPr>
+          <w:highlight w:val="none"/>
+        </w:rPr>
+      </w:r>
+      <w:r>
+        <w:rPr>
+          <w:highlight w:val="none"/>
+        </w:rPr>
+      </w:r>
+    </w:p>
+    <w:p>
+      <w:pPr>
+        <w:pBdr/>
+        <w:spacing/>
+        <w:ind w:firstLine="0"/>
+        <w:jc w:val="both"/>
+        <w:rPr>
+          <w:highlight w:val="none"/>
+        </w:rPr>
+      </w:pPr>
+      <w:r>
+        <w:rPr>
+          <w:highlight w:val="none"/>
+        </w:rPr>
+      </w:r>
+      <w:r>
+        <w:rPr>
+          <w:highlight w:val="none"/>
+        </w:rPr>
+        <mc:AlternateContent>
+          <mc:Choice Requires="wpg">
+            <w:drawing>
+              <wp:inline xmlns:wp="http://schemas.openxmlformats.org/drawingml/2006/wordprocessingDrawing" distT="0" distB="0" distL="0" distR="0">
+                <wp:extent cx="6645910" cy="2259369"/>
+                <wp:effectExtent l="0" t="0" r="0" b="0"/>
+                <wp:docPr id="9" name=""/>
+                <wp:cNvGraphicFramePr>
+                  <a:graphicFrameLocks xmlns:a="http://schemas.openxmlformats.org/drawingml/2006/main" noChangeAspect="1"/>
+                </wp:cNvGraphicFramePr>
+                <a:graphic xmlns:a="http://schemas.openxmlformats.org/drawingml/2006/main">
+                  <a:graphicData uri="http://schemas.openxmlformats.org/drawingml/2006/picture">
+                    <pic:pic xmlns:pic="http://schemas.openxmlformats.org/drawingml/2006/picture">
+                      <pic:nvPicPr>
+                        <pic:cNvPr id="2098663098" name=""/>
+                        <pic:cNvPicPr>
+                          <a:picLocks noChangeAspect="1"/>
+                        </pic:cNvPicPr>
+                        <pic:nvPr/>
+                      </pic:nvPicPr>
+                      <pic:blipFill>
+                        <a:blip r:embed="rId16"/>
+                        <a:stretch/>
+                      </pic:blipFill>
+                      <pic:spPr bwMode="auto">
+                        <a:xfrm>
+                          <a:off x="0" y="0"/>
+                          <a:ext cx="6645909" cy="2259369"/>
+                        </a:xfrm>
+                        <a:prstGeom prst="rect">
+                          <a:avLst/>
+                        </a:prstGeom>
+                      </pic:spPr>
+                    </pic:pic>
+                  </a:graphicData>
+                </a:graphic>
+              </wp:inline>
+            </w:drawing>
+          </mc:Choice>
+          <mc:Fallback>
+            <w:pict>
+              <v:shapetype id="_x0000_t75" coordsize="21600,21600" o:spt="75" o:preferrelative="t" path="m@4@5l@4@11@9@11@9@5xe" filled="f" stroked="f">
+                <v:stroke joinstyle="miter"/>
+                <v:formulas>
+                  <v:f eqn="if lineDrawn pixelLineWidth 0"/>
+                  <v:f eqn="sum @0 1 0"/>
+                  <v:f eqn="sum 0 0 @1"/>
+                  <v:f eqn="prod @2 1 2"/>
+                  <v:f eqn="prod @3 21600 pixelWidth"/>
+                  <v:f eqn="prod @3 21600 pixelHeight"/>
+                  <v:f eqn="sum @0 0 1"/>
+                  <v:f eqn="prod @6 1 2"/>
+                  <v:f eqn="prod @7 21600 pixelWidth"/>
+                  <v:f eqn="sum @8 21600 0"/>
+                  <v:f eqn="prod @7 21600 pixelHeight"/>
+                  <v:f eqn="sum @10 21600 0"/>
+                </v:formulas>
+                <v:path o:extrusionok="f" gradientshapeok="t" o:connecttype="rect"/>
+                <o:lock v:ext="edit" aspectratio="t"/>
+              </v:shapetype>
+              <v:shape id="_x0000_i8" o:spid="_x0000_s8" type="#_x0000_t75" style="width:523.30pt;height:177.90pt;mso-wrap-distance-left:0.00pt;mso-wrap-distance-top:0.00pt;mso-wrap-distance-right:0.00pt;mso-wrap-distance-bottom:0.00pt;z-index:1;" stroked="false">
+                <v:imagedata r:id="rId16" o:title=""/>
+                <o:lock v:ext="edit" rotation="t"/>
+              </v:shape>
+            </w:pict>
+          </mc:Fallback>
+        </mc:AlternateContent>
+      </w:r>
+      <w:r/>
+    </w:p>
+    <w:p>
+      <w:pPr>
+        <w:pBdr/>
+        <w:spacing/>
+        <w:ind w:firstLine="0"/>
+        <w:jc w:val="both"/>
+        <w:rPr>
+          <w:highlight w:val="none"/>
+        </w:rPr>
+      </w:pPr>
+      <w:r>
+        <w:rPr>
+          <w:highlight w:val="none"/>
+        </w:rPr>
+        <mc:AlternateContent>
+          <mc:Choice Requires="wpg">
+            <w:drawing>
+              <wp:inline xmlns:wp="http://schemas.openxmlformats.org/drawingml/2006/wordprocessingDrawing" distT="0" distB="0" distL="0" distR="0">
+                <wp:extent cx="6645910" cy="1100673"/>
+                <wp:effectExtent l="0" t="0" r="0" b="0"/>
+                <wp:docPr id="10" name=""/>
+                <wp:cNvGraphicFramePr>
+                  <a:graphicFrameLocks xmlns:a="http://schemas.openxmlformats.org/drawingml/2006/main" noChangeAspect="1"/>
+                </wp:cNvGraphicFramePr>
+                <a:graphic xmlns:a="http://schemas.openxmlformats.org/drawingml/2006/main">
+                  <a:graphicData uri="http://schemas.openxmlformats.org/drawingml/2006/picture">
+                    <pic:pic xmlns:pic="http://schemas.openxmlformats.org/drawingml/2006/picture">
+                      <pic:nvPicPr>
+                        <pic:cNvPr id="2127709369" name=""/>
+                        <pic:cNvPicPr>
+                          <a:picLocks noChangeAspect="1"/>
+                        </pic:cNvPicPr>
+                        <pic:nvPr/>
+                      </pic:nvPicPr>
+                      <pic:blipFill>
+                        <a:blip r:embed="rId17"/>
+                        <a:stretch/>
+                      </pic:blipFill>
+                      <pic:spPr bwMode="auto">
+                        <a:xfrm>
+                          <a:off x="0" y="0"/>
+                          <a:ext cx="6645909" cy="1100672"/>
+                        </a:xfrm>
+                        <a:prstGeom prst="rect">
+                          <a:avLst/>
+                        </a:prstGeom>
+                      </pic:spPr>
+                    </pic:pic>
+                  </a:graphicData>
+                </a:graphic>
+              </wp:inline>
+            </w:drawing>
+          </mc:Choice>
+          <mc:Fallback>
+            <w:pict>
+              <v:shapetype id="_x0000_t75" coordsize="21600,21600" o:spt="75" o:preferrelative="t" path="m@4@5l@4@11@9@11@9@5xe" filled="f" stroked="f">
+                <v:stroke joinstyle="miter"/>
+                <v:formulas>
+                  <v:f eqn="if lineDrawn pixelLineWidth 0"/>
+                  <v:f eqn="sum @0 1 0"/>
+                  <v:f eqn="sum 0 0 @1"/>
+                  <v:f eqn="prod @2 1 2"/>
+                  <v:f eqn="prod @3 21600 pixelWidth"/>
+                  <v:f eqn="prod @3 21600 pixelHeight"/>
+                  <v:f eqn="sum @0 0 1"/>
+                  <v:f eqn="prod @6 1 2"/>
+                  <v:f eqn="prod @7 21600 pixelWidth"/>
+                  <v:f eqn="sum @8 21600 0"/>
+                  <v:f eqn="prod @7 21600 pixelHeight"/>
+                  <v:f eqn="sum @10 21600 0"/>
+                </v:formulas>
+                <v:path o:extrusionok="f" gradientshapeok="t" o:connecttype="rect"/>
+                <o:lock v:ext="edit" aspectratio="t"/>
+              </v:shapetype>
+              <v:shape id="_x0000_i9" o:spid="_x0000_s9" type="#_x0000_t75" style="width:523.30pt;height:86.67pt;mso-wrap-distance-left:0.00pt;mso-wrap-distance-top:0.00pt;mso-wrap-distance-right:0.00pt;mso-wrap-distance-bottom:0.00pt;z-index:1;" stroked="false">
+                <v:imagedata r:id="rId17" o:title=""/>
+                <o:lock v:ext="edit" rotation="t"/>
+              </v:shape>
+            </w:pict>
+          </mc:Fallback>
+        </mc:AlternateContent>
+      </w:r>
+      <w:r>
+        <w:rPr>
+          <w:highlight w:val="none"/>
+        </w:rPr>
+      </w:r>
+    </w:p>
+    <w:p>
+      <w:pPr>
+        <w:pBdr/>
+        <w:spacing/>
+        <w:ind w:firstLine="0"/>
+        <w:jc w:val="both"/>
+        <w:rPr>
+          <w:highlight w:val="none"/>
+        </w:rPr>
+      </w:pPr>
+      <w:r>
+        <w:rPr>
+          <w:highlight w:val="none"/>
+        </w:rPr>
+        <mc:AlternateContent>
+          <mc:Choice Requires="wpg">
+            <w:drawing>
+              <wp:inline xmlns:wp="http://schemas.openxmlformats.org/drawingml/2006/wordprocessingDrawing" distT="0" distB="0" distL="0" distR="0">
+                <wp:extent cx="6645910" cy="1100673"/>
+                <wp:effectExtent l="0" t="0" r="0" b="0"/>
+                <wp:docPr id="11" name=""/>
+                <wp:cNvGraphicFramePr>
+                  <a:graphicFrameLocks xmlns:a="http://schemas.openxmlformats.org/drawingml/2006/main" noChangeAspect="1"/>
+                </wp:cNvGraphicFramePr>
+                <a:graphic xmlns:a="http://schemas.openxmlformats.org/drawingml/2006/main">
+                  <a:graphicData uri="http://schemas.openxmlformats.org/drawingml/2006/picture">
+                    <pic:pic xmlns:pic="http://schemas.openxmlformats.org/drawingml/2006/picture">
+                      <pic:nvPicPr>
+                        <pic:cNvPr id="294160335" name=""/>
+                        <pic:cNvPicPr>
+                          <a:picLocks noChangeAspect="1"/>
+                        </pic:cNvPicPr>
+                        <pic:nvPr/>
+                      </pic:nvPicPr>
+                      <pic:blipFill>
+                        <a:blip r:embed="rId18"/>
+                        <a:stretch/>
+                      </pic:blipFill>
+                      <pic:spPr bwMode="auto">
+                        <a:xfrm>
+                          <a:off x="0" y="0"/>
+                          <a:ext cx="6645909" cy="1100672"/>
+                        </a:xfrm>
+                        <a:prstGeom prst="rect">
+                          <a:avLst/>
+                        </a:prstGeom>
+                      </pic:spPr>
+                    </pic:pic>
+                  </a:graphicData>
+                </a:graphic>
+              </wp:inline>
+            </w:drawing>
+          </mc:Choice>
+          <mc:Fallback>
+            <w:pict>
+              <v:shapetype id="_x0000_t75" coordsize="21600,21600" o:spt="75" o:preferrelative="t" path="m@4@5l@4@11@9@11@9@5xe" filled="f" stroked="f">
+                <v:stroke joinstyle="miter"/>
+                <v:formulas>
+                  <v:f eqn="if lineDrawn pixelLineWidth 0"/>
+                  <v:f eqn="sum @0 1 0"/>
+                  <v:f eqn="sum 0 0 @1"/>
+                  <v:f eqn="prod @2 1 2"/>
+                  <v:f eqn="prod @3 21600 pixelWidth"/>
+                  <v:f eqn="prod @3 21600 pixelHeight"/>
+                  <v:f eqn="sum @0 0 1"/>
+                  <v:f eqn="prod @6 1 2"/>
+                  <v:f eqn="prod @7 21600 pixelWidth"/>
+                  <v:f eqn="sum @8 21600 0"/>
+                  <v:f eqn="prod @7 21600 pixelHeight"/>
+                  <v:f eqn="sum @10 21600 0"/>
+                </v:formulas>
+                <v:path o:extrusionok="f" gradientshapeok="t" o:connecttype="rect"/>
+                <o:lock v:ext="edit" aspectratio="t"/>
+              </v:shapetype>
+              <v:shape id="_x0000_i10" o:spid="_x0000_s10" type="#_x0000_t75" style="width:523.30pt;height:86.67pt;mso-wrap-distance-left:0.00pt;mso-wrap-distance-top:0.00pt;mso-wrap-distance-right:0.00pt;mso-wrap-distance-bottom:0.00pt;z-index:1;" stroked="false">
+                <v:imagedata r:id="rId18" o:title=""/>
+                <o:lock v:ext="edit" rotation="t"/>
+              </v:shape>
+            </w:pict>
+          </mc:Fallback>
+        </mc:AlternateContent>
+      </w:r>
+      <w:r>
+        <w:rPr>
+          <w:highlight w:val="none"/>
+        </w:rPr>
+      </w:r>
+    </w:p>
+    <w:p>
+      <w:pPr>
+        <w:pBdr/>
+        <w:spacing/>
+        <w:ind w:firstLine="0"/>
+        <w:jc w:val="both"/>
+        <w:rPr>
+          <w:highlight w:val="none"/>
+        </w:rPr>
+      </w:pPr>
+      <w:r>
+        <w:rPr>
+          <w:highlight w:val="none"/>
+        </w:rPr>
+      </w:r>
+      <w:r>
+        <w:rPr>
+          <w:highlight w:val="none"/>
+        </w:rPr>
+      </w:r>
+    </w:p>
+    <w:p>
+      <w:pPr>
+        <w:pBdr/>
+        <w:spacing/>
+        <w:ind w:firstLine="0"/>
+        <w:jc w:val="both"/>
+        <w:rPr>
+          <w:highlight w:val="none"/>
+        </w:rPr>
+      </w:pPr>
+      <w:r>
+        <w:rPr>
+          <w:highlight w:val="none"/>
+        </w:rPr>
+        <mc:AlternateContent>
+          <mc:Choice Requires="wpg">
+            <w:drawing>
+              <wp:inline xmlns:wp="http://schemas.openxmlformats.org/drawingml/2006/wordprocessingDrawing" distT="0" distB="0" distL="0" distR="0">
+                <wp:extent cx="6645910" cy="1810376"/>
+                <wp:effectExtent l="0" t="0" r="0" b="0"/>
+                <wp:docPr id="12" name=""/>
+                <wp:cNvGraphicFramePr>
+                  <a:graphicFrameLocks xmlns:a="http://schemas.openxmlformats.org/drawingml/2006/main" noChangeAspect="1"/>
+                </wp:cNvGraphicFramePr>
+                <a:graphic xmlns:a="http://schemas.openxmlformats.org/drawingml/2006/main">
+                  <a:graphicData uri="http://schemas.openxmlformats.org/drawingml/2006/picture">
+                    <pic:pic xmlns:pic="http://schemas.openxmlformats.org/drawingml/2006/picture">
+                      <pic:nvPicPr>
+                        <pic:cNvPr id="529077392" name=""/>
+                        <pic:cNvPicPr>
+                          <a:picLocks noChangeAspect="1"/>
+                        </pic:cNvPicPr>
+                        <pic:nvPr/>
+                      </pic:nvPicPr>
+                      <pic:blipFill>
+                        <a:blip r:embed="rId19"/>
+                        <a:stretch/>
+                      </pic:blipFill>
+                      <pic:spPr bwMode="auto">
+                        <a:xfrm>
+                          <a:off x="0" y="0"/>
+                          <a:ext cx="6645909" cy="1810376"/>
+                        </a:xfrm>
+                        <a:prstGeom prst="rect">
+                          <a:avLst/>
+                        </a:prstGeom>
+                      </pic:spPr>
+                    </pic:pic>
+                  </a:graphicData>
+                </a:graphic>
+              </wp:inline>
+            </w:drawing>
+          </mc:Choice>
+          <mc:Fallback>
+            <w:pict>
+              <v:shapetype id="_x0000_t75" coordsize="21600,21600" o:spt="75" o:preferrelative="t" path="m@4@5l@4@11@9@11@9@5xe" filled="f" stroked="f">
+                <v:stroke joinstyle="miter"/>
+                <v:formulas>
+                  <v:f eqn="if lineDrawn pixelLineWidth 0"/>
+                  <v:f eqn="sum @0 1 0"/>
+                  <v:f eqn="sum 0 0 @1"/>
+                  <v:f eqn="prod @2 1 2"/>
+                  <v:f eqn="prod @3 21600 pixelWidth"/>
+                  <v:f eqn="prod @3 21600 pixelHeight"/>
+                  <v:f eqn="sum @0 0 1"/>
+                  <v:f eqn="prod @6 1 2"/>
+                  <v:f eqn="prod @7 21600 pixelWidth"/>
+                  <v:f eqn="sum @8 21600 0"/>
+                  <v:f eqn="prod @7 21600 pixelHeight"/>
+                  <v:f eqn="sum @10 21600 0"/>
+                </v:formulas>
+                <v:path o:extrusionok="f" gradientshapeok="t" o:connecttype="rect"/>
+                <o:lock v:ext="edit" aspectratio="t"/>
+              </v:shapetype>
+              <v:shape id="_x0000_i11" o:spid="_x0000_s11" type="#_x0000_t75" style="width:523.30pt;height:142.55pt;mso-wrap-distance-left:0.00pt;mso-wrap-distance-top:0.00pt;mso-wrap-distance-right:0.00pt;mso-wrap-distance-bottom:0.00pt;z-index:1;" stroked="false">
+                <v:imagedata r:id="rId19" o:title=""/>
+                <o:lock v:ext="edit" rotation="t"/>
+              </v:shape>
+            </w:pict>
+          </mc:Fallback>
+        </mc:AlternateContent>
+        <mc:AlternateContent>
+          <mc:Choice Requires="wpg">
+            <w:drawing>
+              <wp:inline xmlns:wp="http://schemas.openxmlformats.org/drawingml/2006/wordprocessingDrawing" distT="0" distB="0" distL="0" distR="0">
+                <wp:extent cx="6645910" cy="1100673"/>
+                <wp:effectExtent l="0" t="0" r="0" b="0"/>
+                <wp:docPr id="13" name=""/>
+                <wp:cNvGraphicFramePr>
+                  <a:graphicFrameLocks xmlns:a="http://schemas.openxmlformats.org/drawingml/2006/main" noChangeAspect="1"/>
+                </wp:cNvGraphicFramePr>
+                <a:graphic xmlns:a="http://schemas.openxmlformats.org/drawingml/2006/main">
+                  <a:graphicData uri="http://schemas.openxmlformats.org/drawingml/2006/picture">
+                    <pic:pic xmlns:pic="http://schemas.openxmlformats.org/drawingml/2006/picture">
+                      <pic:nvPicPr>
+                        <pic:cNvPr id="536827867" name=""/>
+                        <pic:cNvPicPr>
+                          <a:picLocks noChangeAspect="1"/>
+                        </pic:cNvPicPr>
+                        <pic:nvPr/>
+                      </pic:nvPicPr>
+                      <pic:blipFill>
+                        <a:blip r:embed="rId20"/>
+                        <a:stretch/>
+                      </pic:blipFill>
+                      <pic:spPr bwMode="auto">
+                        <a:xfrm>
+                          <a:off x="0" y="0"/>
+                          <a:ext cx="6645909" cy="1100672"/>
+                        </a:xfrm>
+                        <a:prstGeom prst="rect">
+                          <a:avLst/>
+                        </a:prstGeom>
+                      </pic:spPr>
+                    </pic:pic>
+                  </a:graphicData>
+                </a:graphic>
+              </wp:inline>
+            </w:drawing>
+          </mc:Choice>
+          <mc:Fallback>
+            <w:pict>
+              <v:shapetype id="_x0000_t75" coordsize="21600,21600" o:spt="75" o:preferrelative="t" path="m@4@5l@4@11@9@11@9@5xe" filled="f" stroked="f">
+                <v:stroke joinstyle="miter"/>
+                <v:formulas>
+                  <v:f eqn="if lineDrawn pixelLineWidth 0"/>
+                  <v:f eqn="sum @0 1 0"/>
+                  <v:f eqn="sum 0 0 @1"/>
+                  <v:f eqn="prod @2 1 2"/>
+                  <v:f eqn="prod @3 21600 pixelWidth"/>
+                  <v:f eqn="prod @3 21600 pixelHeight"/>
+                  <v:f eqn="sum @0 0 1"/>
+                  <v:f eqn="prod @6 1 2"/>
+                  <v:f eqn="prod @7 21600 pixelWidth"/>
+                  <v:f eqn="sum @8 21600 0"/>
+                  <v:f eqn="prod @7 21600 pixelHeight"/>
+                  <v:f eqn="sum @10 21600 0"/>
+                </v:formulas>
+                <v:path o:extrusionok="f" gradientshapeok="t" o:connecttype="rect"/>
+                <o:lock v:ext="edit" aspectratio="t"/>
+              </v:shapetype>
+              <v:shape id="_x0000_i12" o:spid="_x0000_s12" type="#_x0000_t75" style="width:523.30pt;height:86.67pt;mso-wrap-distance-left:0.00pt;mso-wrap-distance-top:0.00pt;mso-wrap-distance-right:0.00pt;mso-wrap-distance-bottom:0.00pt;z-index:1;" stroked="false">
+                <v:imagedata r:id="rId20" o:title=""/>
+                <o:lock v:ext="edit" rotation="t"/>
+              </v:shape>
+            </w:pict>
+          </mc:Fallback>
+        </mc:AlternateContent>
       </w:r>
       <w:r>
         <w:rPr>
@@ -519,7 +1157,6 @@
         <w:ind/>
         <w:rPr/>
       </w:pPr>
-      <w:r/>
       <w:r>
         <w:separator/>
       </w:r>
@@ -534,7 +1171,6 @@
         <w:ind/>
         <w:rPr/>
       </w:pPr>
-      <w:r/>
       <w:r>
         <w:continuationSeparator/>
       </w:r>
@@ -554,7 +1190,6 @@
         <w:ind/>
         <w:rPr/>
       </w:pPr>
-      <w:r/>
       <w:r>
         <w:separator/>
       </w:r>
@@ -569,7 +1204,6 @@
         <w:ind/>
         <w:rPr/>
       </w:pPr>
-      <w:r/>
       <w:r>
         <w:continuationSeparator/>
       </w:r>
@@ -737,9 +1371,117 @@
     <w:lsdException w:name="Bibliography" w:uiPriority="37"/>
     <w:lsdException w:name="TOC Heading" w:uiPriority="39" w:qFormat="1"/>
   </w:latentStyles>
-  <w:style w:type="table" w:styleId="11">
+  <w:style w:type="paragraph" w:styleId="188">
+    <w:name w:val="toc 1"/>
+    <w:basedOn w:val="872"/>
+    <w:next w:val="872"/>
+    <w:uiPriority w:val="39"/>
+    <w:unhideWhenUsed/>
+    <w:pPr>
+      <w:pBdr/>
+      <w:spacing w:after="100"/>
+      <w:ind/>
+    </w:pPr>
+  </w:style>
+  <w:style w:type="paragraph" w:styleId="189">
+    <w:name w:val="toc 2"/>
+    <w:basedOn w:val="872"/>
+    <w:next w:val="872"/>
+    <w:uiPriority w:val="39"/>
+    <w:unhideWhenUsed/>
+    <w:pPr>
+      <w:pBdr/>
+      <w:spacing w:after="100"/>
+      <w:ind w:left="220"/>
+    </w:pPr>
+  </w:style>
+  <w:style w:type="paragraph" w:styleId="190">
+    <w:name w:val="toc 3"/>
+    <w:basedOn w:val="872"/>
+    <w:next w:val="872"/>
+    <w:uiPriority w:val="39"/>
+    <w:unhideWhenUsed/>
+    <w:pPr>
+      <w:pBdr/>
+      <w:spacing w:after="100"/>
+      <w:ind w:left="440"/>
+    </w:pPr>
+  </w:style>
+  <w:style w:type="paragraph" w:styleId="191">
+    <w:name w:val="toc 4"/>
+    <w:basedOn w:val="872"/>
+    <w:next w:val="872"/>
+    <w:uiPriority w:val="39"/>
+    <w:unhideWhenUsed/>
+    <w:pPr>
+      <w:pBdr/>
+      <w:spacing w:after="100"/>
+      <w:ind w:left="660"/>
+    </w:pPr>
+  </w:style>
+  <w:style w:type="paragraph" w:styleId="192">
+    <w:name w:val="toc 5"/>
+    <w:basedOn w:val="872"/>
+    <w:next w:val="872"/>
+    <w:uiPriority w:val="39"/>
+    <w:unhideWhenUsed/>
+    <w:pPr>
+      <w:pBdr/>
+      <w:spacing w:after="100"/>
+      <w:ind w:left="880"/>
+    </w:pPr>
+  </w:style>
+  <w:style w:type="paragraph" w:styleId="193">
+    <w:name w:val="toc 6"/>
+    <w:basedOn w:val="872"/>
+    <w:next w:val="872"/>
+    <w:uiPriority w:val="39"/>
+    <w:unhideWhenUsed/>
+    <w:pPr>
+      <w:pBdr/>
+      <w:spacing w:after="100"/>
+      <w:ind w:left="1100"/>
+    </w:pPr>
+  </w:style>
+  <w:style w:type="paragraph" w:styleId="194">
+    <w:name w:val="toc 7"/>
+    <w:basedOn w:val="872"/>
+    <w:next w:val="872"/>
+    <w:uiPriority w:val="39"/>
+    <w:unhideWhenUsed/>
+    <w:pPr>
+      <w:pBdr/>
+      <w:spacing w:after="100"/>
+      <w:ind w:left="1320"/>
+    </w:pPr>
+  </w:style>
+  <w:style w:type="paragraph" w:styleId="195">
+    <w:name w:val="toc 8"/>
+    <w:basedOn w:val="872"/>
+    <w:next w:val="872"/>
+    <w:uiPriority w:val="39"/>
+    <w:unhideWhenUsed/>
+    <w:pPr>
+      <w:pBdr/>
+      <w:spacing w:after="100"/>
+      <w:ind w:left="1540"/>
+    </w:pPr>
+  </w:style>
+  <w:style w:type="paragraph" w:styleId="196">
+    <w:name w:val="toc 9"/>
+    <w:basedOn w:val="872"/>
+    <w:next w:val="872"/>
+    <w:uiPriority w:val="39"/>
+    <w:unhideWhenUsed/>
+    <w:pPr>
+      <w:pBdr/>
+      <w:spacing w:after="100"/>
+      <w:ind w:left="1760"/>
+    </w:pPr>
+  </w:style>
+  <w:style w:type="table" w:styleId="697">
     <w:name w:val="Table Grid"/>
-    <w:basedOn w:val="630"/>
+    <w:basedOn w:val="873"/>
     <w:uiPriority w:val="59"/>
     <w:pPr>
       <w:pBdr/>
@@ -936,9 +1678,9 @@
       </w:tcPr>
     </w:tblStylePr>
   </w:style>
-  <w:style w:type="table" w:styleId="12">
+  <w:style w:type="table" w:styleId="698">
     <w:name w:val="Table Grid Light"/>
-    <w:basedOn w:val="630"/>
+    <w:basedOn w:val="873"/>
     <w:uiPriority w:val="59"/>
     <w:pPr>
       <w:pBdr/>
@@ -1135,9 +1877,9 @@
       </w:tcPr>
     </w:tblStylePr>
   </w:style>
-  <w:style w:type="table" w:styleId="13">
+  <w:style w:type="table" w:styleId="699">
     <w:name w:val="Plain Table 1"/>
-    <w:basedOn w:val="630"/>
+    <w:basedOn w:val="873"/>
     <w:uiPriority w:val="59"/>
     <w:pPr>
       <w:pBdr/>
@@ -1360,9 +2102,9 @@
       </w:tcPr>
     </w:tblStylePr>
   </w:style>
-  <w:style w:type="table" w:styleId="14">
+  <w:style w:type="table" w:styleId="700">
     <w:name w:val="Plain Table 2"/>
-    <w:basedOn w:val="630"/>
+    <w:basedOn w:val="873"/>
     <w:uiPriority w:val="59"/>
     <w:pPr>
       <w:pBdr/>
@@ -1593,9 +2335,9 @@
       </w:tcPr>
     </w:tblStylePr>
   </w:style>
-  <w:style w:type="table" w:styleId="15">
+  <w:style w:type="table" w:styleId="701">
     <w:name w:val="Plain Table 3"/>
-    <w:basedOn w:val="630"/>
+    <w:basedOn w:val="873"/>
     <w:uiPriority w:val="99"/>
     <w:pPr>
       <w:pBdr/>
@@ -1823,9 +2565,9 @@
       </w:tcPr>
     </w:tblStylePr>
   </w:style>
-  <w:style w:type="table" w:styleId="16">
+  <w:style w:type="table" w:styleId="702">
     <w:name w:val="Plain Table 4"/>
-    <w:basedOn w:val="630"/>
+    <w:basedOn w:val="873"/>
     <w:uiPriority w:val="99"/>
     <w:pPr>
       <w:pBdr/>
@@ -2039,9 +2781,9 @@
       </w:tcPr>
     </w:tblStylePr>
   </w:style>
-  <w:style w:type="table" w:styleId="17">
+  <w:style w:type="table" w:styleId="703">
     <w:name w:val="Plain Table 5"/>
-    <w:basedOn w:val="630"/>
+    <w:basedOn w:val="873"/>
     <w:uiPriority w:val="99"/>
     <w:pPr>
       <w:pBdr/>
@@ -2272,9 +3014,9 @@
       </w:tcPr>
     </w:tblStylePr>
   </w:style>
-  <w:style w:type="table" w:styleId="18">
+  <w:style w:type="table" w:styleId="704">
     <w:name w:val="Grid Table 1 Light"/>
-    <w:basedOn w:val="630"/>
+    <w:basedOn w:val="873"/>
     <w:uiPriority w:val="99"/>
     <w:pPr>
       <w:pBdr/>
@@ -2495,9 +3237,9 @@
       </w:tcPr>
     </w:tblStylePr>
   </w:style>
-  <w:style w:type="table" w:styleId="19">
+  <w:style w:type="table" w:styleId="705">
     <w:name w:val="Grid Table 1 Light - Accent 1"/>
-    <w:basedOn w:val="630"/>
+    <w:basedOn w:val="873"/>
     <w:uiPriority w:val="99"/>
     <w:pPr>
       <w:pBdr/>
@@ -2718,9 +3460,9 @@
       </w:tcPr>
     </w:tblStylePr>
   </w:style>
-  <w:style w:type="table" w:styleId="20">
+  <w:style w:type="table" w:styleId="706">
     <w:name w:val="Grid Table 1 Light - Accent 2"/>
-    <w:basedOn w:val="630"/>
+    <w:basedOn w:val="873"/>
     <w:uiPriority w:val="99"/>
     <w:pPr>
       <w:pBdr/>
@@ -2941,9 +3683,9 @@
       </w:tcPr>
     </w:tblStylePr>
   </w:style>
-  <w:style w:type="table" w:styleId="21">
+  <w:style w:type="table" w:styleId="707">
     <w:name w:val="Grid Table 1 Light - Accent 3"/>
-    <w:basedOn w:val="630"/>
+    <w:basedOn w:val="873"/>
     <w:uiPriority w:val="99"/>
     <w:pPr>
       <w:pBdr/>
@@ -3164,9 +3906,9 @@
       </w:tcPr>
     </w:tblStylePr>
   </w:style>
-  <w:style w:type="table" w:styleId="22">
+  <w:style w:type="table" w:styleId="708">
     <w:name w:val="Grid Table 1 Light - Accent 4"/>
-    <w:basedOn w:val="630"/>
+    <w:basedOn w:val="873"/>
     <w:uiPriority w:val="99"/>
     <w:pPr>
       <w:pBdr/>
@@ -3387,9 +4129,9 @@
       </w:tcPr>
     </w:tblStylePr>
   </w:style>
-  <w:style w:type="table" w:styleId="23">
+  <w:style w:type="table" w:styleId="709">
     <w:name w:val="Grid Table 1 Light - Accent 5"/>
-    <w:basedOn w:val="630"/>
+    <w:basedOn w:val="873"/>
     <w:uiPriority w:val="99"/>
     <w:pPr>
       <w:pBdr/>
@@ -3610,9 +4352,9 @@
       </w:tcPr>
     </w:tblStylePr>
   </w:style>
-  <w:style w:type="table" w:styleId="24">
+  <w:style w:type="table" w:styleId="710">
     <w:name w:val="Grid Table 1 Light - Accent 6"/>
-    <w:basedOn w:val="630"/>
+    <w:basedOn w:val="873"/>
     <w:uiPriority w:val="99"/>
     <w:pPr>
       <w:pBdr/>
@@ -3833,9 +4575,9 @@
       </w:tcPr>
     </w:tblStylePr>
   </w:style>
-  <w:style w:type="table" w:styleId="25">
+  <w:style w:type="table" w:styleId="711">
     <w:name w:val="Grid Table 2"/>
-    <w:basedOn w:val="630"/>
+    <w:basedOn w:val="873"/>
     <w:uiPriority w:val="99"/>
     <w:pPr>
       <w:pBdr/>
@@ -4065,9 +4807,9 @@
       </w:tcPr>
     </w:tblStylePr>
   </w:style>
-  <w:style w:type="table" w:styleId="26">
+  <w:style w:type="table" w:styleId="712">
     <w:name w:val="Grid Table 2 - Accent 1"/>
-    <w:basedOn w:val="630"/>
+    <w:basedOn w:val="873"/>
     <w:uiPriority w:val="99"/>
     <w:pPr>
       <w:pBdr/>
@@ -4297,9 +5039,9 @@
       </w:tcPr>
     </w:tblStylePr>
   </w:style>
-  <w:style w:type="table" w:styleId="27">
+  <w:style w:type="table" w:styleId="713">
     <w:name w:val="Grid Table 2 - Accent 2"/>
-    <w:basedOn w:val="630"/>
+    <w:basedOn w:val="873"/>
     <w:uiPriority w:val="99"/>
     <w:pPr>
       <w:pBdr/>
@@ -4529,9 +5271,9 @@
       </w:tcPr>
     </w:tblStylePr>
   </w:style>
-  <w:style w:type="table" w:styleId="28">
+  <w:style w:type="table" w:styleId="714">
     <w:name w:val="Grid Table 2 - Accent 3"/>
-    <w:basedOn w:val="630"/>
+    <w:basedOn w:val="873"/>
     <w:uiPriority w:val="99"/>
     <w:pPr>
       <w:pBdr/>
@@ -4761,9 +5503,9 @@
       </w:tcPr>
     </w:tblStylePr>
   </w:style>
-  <w:style w:type="table" w:styleId="29">
+  <w:style w:type="table" w:styleId="715">
     <w:name w:val="Grid Table 2 - Accent 4"/>
-    <w:basedOn w:val="630"/>
+    <w:basedOn w:val="873"/>
     <w:uiPriority w:val="99"/>
     <w:pPr>
       <w:pBdr/>
@@ -4993,9 +5735,9 @@
       </w:tcPr>
     </w:tblStylePr>
   </w:style>
-  <w:style w:type="table" w:styleId="30">
+  <w:style w:type="table" w:styleId="716">
     <w:name w:val="Grid Table 2 - Accent 5"/>
-    <w:basedOn w:val="630"/>
+    <w:basedOn w:val="873"/>
     <w:uiPriority w:val="99"/>
     <w:pPr>
       <w:pBdr/>
@@ -5225,9 +5967,9 @@
       </w:tcPr>
     </w:tblStylePr>
   </w:style>
-  <w:style w:type="table" w:styleId="31">
+  <w:style w:type="table" w:styleId="717">
     <w:name w:val="Grid Table 2 - Accent 6"/>
-    <w:basedOn w:val="630"/>
+    <w:basedOn w:val="873"/>
     <w:uiPriority w:val="99"/>
     <w:pPr>
       <w:pBdr/>
@@ -5457,9 +6199,9 @@
       </w:tcPr>
     </w:tblStylePr>
   </w:style>
-  <w:style w:type="table" w:styleId="32">
+  <w:style w:type="table" w:styleId="718">
     <w:name w:val="Grid Table 3"/>
-    <w:basedOn w:val="630"/>
+    <w:basedOn w:val="873"/>
     <w:uiPriority w:val="99"/>
     <w:pPr>
       <w:pBdr/>
@@ -5558,29 +6300,6 @@
         <w:tblBorders/>
       </w:tblPr>
       <w:tcPr>
-        <w:shd w:color="ffffff"/>
-        <w:tcBorders>
-          <w:top w:val="none" w:color="000000" w:sz="4" w:space="0"/>
-          <w:left w:val="none" w:color="000000" w:sz="4" w:space="0"/>
-          <w:bottom w:val="none" w:color="000000" w:sz="4" w:space="0"/>
-          <w:right w:val="none" w:color="000000" w:sz="4" w:space="0"/>
-        </w:tcBorders>
-      </w:tcPr>
-    </w:tblStylePr>
-    <w:tblStylePr w:type="firstRow">
-      <w:rPr>
-        <w:b/>
-        <w:color w:val="404040"/>
-      </w:rPr>
-      <w:pPr>
-        <w:pBdr/>
-        <w:spacing/>
-        <w:ind/>
-      </w:pPr>
-      <w:tblPr>
-        <w:tblBorders/>
-      </w:tblPr>
-      <w:tcPr>
         <w:shd w:val="clear" w:color="ffffff"/>
         <w:tcBorders>
           <w:top w:val="none" w:color="000000" w:sz="4" w:space="0"/>
@@ -5590,30 +6309,7 @@
         </w:tcBorders>
       </w:tcPr>
     </w:tblStylePr>
-    <w:tblStylePr w:type="lastCol">
-      <w:rPr>
-        <w:i/>
-        <w:color w:val="404040"/>
-      </w:rPr>
-      <w:pPr>
-        <w:pBdr/>
-        <w:spacing/>
-        <w:ind/>
-      </w:pPr>
-      <w:tblPr>
-        <w:tblBorders/>
-      </w:tblPr>
-      <w:tcPr>
-        <w:shd w:color="ffffff"/>
-        <w:tcBorders>
-          <w:top w:val="none" w:color="000000" w:sz="4" w:space="0"/>
-          <w:left w:val="none" w:color="000000" w:sz="4" w:space="0"/>
-          <w:bottom w:val="none" w:color="000000" w:sz="4" w:space="0"/>
-          <w:right w:val="none" w:color="000000" w:sz="4" w:space="0"/>
-        </w:tcBorders>
-      </w:tcPr>
-    </w:tblStylePr>
-    <w:tblStylePr w:type="lastRow">
+    <w:tblStylePr w:type="firstRow">
       <w:rPr>
         <w:b/>
         <w:color w:val="404040"/>
@@ -5636,6 +6332,52 @@
         </w:tcBorders>
       </w:tcPr>
     </w:tblStylePr>
+    <w:tblStylePr w:type="lastCol">
+      <w:rPr>
+        <w:i/>
+        <w:color w:val="404040"/>
+      </w:rPr>
+      <w:pPr>
+        <w:pBdr/>
+        <w:spacing/>
+        <w:ind/>
+      </w:pPr>
+      <w:tblPr>
+        <w:tblBorders/>
+      </w:tblPr>
+      <w:tcPr>
+        <w:shd w:val="clear" w:color="ffffff"/>
+        <w:tcBorders>
+          <w:top w:val="none" w:color="000000" w:sz="4" w:space="0"/>
+          <w:left w:val="none" w:color="000000" w:sz="4" w:space="0"/>
+          <w:bottom w:val="none" w:color="000000" w:sz="4" w:space="0"/>
+          <w:right w:val="none" w:color="000000" w:sz="4" w:space="0"/>
+        </w:tcBorders>
+      </w:tcPr>
+    </w:tblStylePr>
+    <w:tblStylePr w:type="lastRow">
+      <w:rPr>
+        <w:b/>
+        <w:color w:val="404040"/>
+      </w:rPr>
+      <w:pPr>
+        <w:pBdr/>
+        <w:spacing/>
+        <w:ind/>
+      </w:pPr>
+      <w:tblPr>
+        <w:tblBorders/>
+      </w:tblPr>
+      <w:tcPr>
+        <w:shd w:val="clear" w:color="ffffff"/>
+        <w:tcBorders>
+          <w:top w:val="none" w:color="000000" w:sz="4" w:space="0"/>
+          <w:left w:val="none" w:color="000000" w:sz="4" w:space="0"/>
+          <w:bottom w:val="none" w:color="000000" w:sz="4" w:space="0"/>
+          <w:right w:val="none" w:color="000000" w:sz="4" w:space="0"/>
+        </w:tcBorders>
+      </w:tcPr>
+    </w:tblStylePr>
     <w:tblStylePr w:type="nwCell">
       <w:pPr>
         <w:pBdr/>
@@ -5702,9 +6444,9 @@
       </w:tcPr>
     </w:tblStylePr>
   </w:style>
-  <w:style w:type="table" w:styleId="33">
+  <w:style w:type="table" w:styleId="719">
     <w:name w:val="Grid Table 3 - Accent 1"/>
-    <w:basedOn w:val="630"/>
+    <w:basedOn w:val="873"/>
     <w:uiPriority w:val="99"/>
     <w:pPr>
       <w:pBdr/>
@@ -5803,29 +6545,6 @@
         <w:tblBorders/>
       </w:tblPr>
       <w:tcPr>
-        <w:shd w:color="ffffff"/>
-        <w:tcBorders>
-          <w:top w:val="none" w:color="000000" w:sz="4" w:space="0"/>
-          <w:left w:val="none" w:color="000000" w:sz="4" w:space="0"/>
-          <w:bottom w:val="none" w:color="000000" w:sz="4" w:space="0"/>
-          <w:right w:val="none" w:color="000000" w:sz="4" w:space="0"/>
-        </w:tcBorders>
-      </w:tcPr>
-    </w:tblStylePr>
-    <w:tblStylePr w:type="firstRow">
-      <w:rPr>
-        <w:b/>
-        <w:color w:val="404040"/>
-      </w:rPr>
-      <w:pPr>
-        <w:pBdr/>
-        <w:spacing/>
-        <w:ind/>
-      </w:pPr>
-      <w:tblPr>
-        <w:tblBorders/>
-      </w:tblPr>
-      <w:tcPr>
         <w:shd w:val="clear" w:color="ffffff"/>
         <w:tcBorders>
           <w:top w:val="none" w:color="000000" w:sz="4" w:space="0"/>
@@ -5835,30 +6554,7 @@
         </w:tcBorders>
       </w:tcPr>
     </w:tblStylePr>
-    <w:tblStylePr w:type="lastCol">
-      <w:rPr>
-        <w:i/>
-        <w:color w:val="404040"/>
-      </w:rPr>
-      <w:pPr>
-        <w:pBdr/>
-        <w:spacing/>
-        <w:ind/>
-      </w:pPr>
-      <w:tblPr>
-        <w:tblBorders/>
-      </w:tblPr>
-      <w:tcPr>
-        <w:shd w:color="ffffff"/>
-        <w:tcBorders>
-          <w:top w:val="none" w:color="000000" w:sz="4" w:space="0"/>
-          <w:left w:val="none" w:color="000000" w:sz="4" w:space="0"/>
-          <w:bottom w:val="none" w:color="000000" w:sz="4" w:space="0"/>
-          <w:right w:val="none" w:color="000000" w:sz="4" w:space="0"/>
-        </w:tcBorders>
-      </w:tcPr>
-    </w:tblStylePr>
-    <w:tblStylePr w:type="lastRow">
+    <w:tblStylePr w:type="firstRow">
       <w:rPr>
         <w:b/>
         <w:color w:val="404040"/>
@@ -5881,6 +6577,52 @@
         </w:tcBorders>
       </w:tcPr>
     </w:tblStylePr>
+    <w:tblStylePr w:type="lastCol">
+      <w:rPr>
+        <w:i/>
+        <w:color w:val="404040"/>
+      </w:rPr>
+      <w:pPr>
+        <w:pBdr/>
+        <w:spacing/>
+        <w:ind/>
+      </w:pPr>
+      <w:tblPr>
+        <w:tblBorders/>
+      </w:tblPr>
+      <w:tcPr>
+        <w:shd w:val="clear" w:color="ffffff"/>
+        <w:tcBorders>
+          <w:top w:val="none" w:color="000000" w:sz="4" w:space="0"/>
+          <w:left w:val="none" w:color="000000" w:sz="4" w:space="0"/>
+          <w:bottom w:val="none" w:color="000000" w:sz="4" w:space="0"/>
+          <w:right w:val="none" w:color="000000" w:sz="4" w:space="0"/>
+        </w:tcBorders>
+      </w:tcPr>
+    </w:tblStylePr>
+    <w:tblStylePr w:type="lastRow">
+      <w:rPr>
+        <w:b/>
+        <w:color w:val="404040"/>
+      </w:rPr>
+      <w:pPr>
+        <w:pBdr/>
+        <w:spacing/>
+        <w:ind/>
+      </w:pPr>
+      <w:tblPr>
+        <w:tblBorders/>
+      </w:tblPr>
+      <w:tcPr>
+        <w:shd w:val="clear" w:color="ffffff"/>
+        <w:tcBorders>
+          <w:top w:val="none" w:color="000000" w:sz="4" w:space="0"/>
+          <w:left w:val="none" w:color="000000" w:sz="4" w:space="0"/>
+          <w:bottom w:val="none" w:color="000000" w:sz="4" w:space="0"/>
+          <w:right w:val="none" w:color="000000" w:sz="4" w:space="0"/>
+        </w:tcBorders>
+      </w:tcPr>
+    </w:tblStylePr>
     <w:tblStylePr w:type="nwCell">
       <w:pPr>
         <w:pBdr/>
@@ -5947,9 +6689,9 @@
       </w:tcPr>
     </w:tblStylePr>
   </w:style>
-  <w:style w:type="table" w:styleId="34">
+  <w:style w:type="table" w:styleId="720">
     <w:name w:val="Grid Table 3 - Accent 2"/>
-    <w:basedOn w:val="630"/>
+    <w:basedOn w:val="873"/>
     <w:uiPriority w:val="99"/>
     <w:pPr>
       <w:pBdr/>
@@ -6048,29 +6790,6 @@
         <w:tblBorders/>
       </w:tblPr>
       <w:tcPr>
-        <w:shd w:color="ffffff"/>
-        <w:tcBorders>
-          <w:top w:val="none" w:color="000000" w:sz="4" w:space="0"/>
-          <w:left w:val="none" w:color="000000" w:sz="4" w:space="0"/>
-          <w:bottom w:val="none" w:color="000000" w:sz="4" w:space="0"/>
-          <w:right w:val="none" w:color="000000" w:sz="4" w:space="0"/>
-        </w:tcBorders>
-      </w:tcPr>
-    </w:tblStylePr>
-    <w:tblStylePr w:type="firstRow">
-      <w:rPr>
-        <w:b/>
-        <w:color w:val="404040"/>
-      </w:rPr>
-      <w:pPr>
-        <w:pBdr/>
-        <w:spacing/>
-        <w:ind/>
-      </w:pPr>
-      <w:tblPr>
-        <w:tblBorders/>
-      </w:tblPr>
-      <w:tcPr>
         <w:shd w:val="clear" w:color="ffffff"/>
         <w:tcBorders>
           <w:top w:val="none" w:color="000000" w:sz="4" w:space="0"/>
@@ -6080,30 +6799,7 @@
         </w:tcBorders>
       </w:tcPr>
     </w:tblStylePr>
-    <w:tblStylePr w:type="lastCol">
-      <w:rPr>
-        <w:i/>
-        <w:color w:val="404040"/>
-      </w:rPr>
-      <w:pPr>
-        <w:pBdr/>
-        <w:spacing/>
-        <w:ind/>
-      </w:pPr>
-      <w:tblPr>
-        <w:tblBorders/>
-      </w:tblPr>
-      <w:tcPr>
-        <w:shd w:color="ffffff"/>
-        <w:tcBorders>
-          <w:top w:val="none" w:color="000000" w:sz="4" w:space="0"/>
-          <w:left w:val="none" w:color="000000" w:sz="4" w:space="0"/>
-          <w:bottom w:val="none" w:color="000000" w:sz="4" w:space="0"/>
-          <w:right w:val="none" w:color="000000" w:sz="4" w:space="0"/>
-        </w:tcBorders>
-      </w:tcPr>
-    </w:tblStylePr>
-    <w:tblStylePr w:type="lastRow">
+    <w:tblStylePr w:type="firstRow">
       <w:rPr>
         <w:b/>
         <w:color w:val="404040"/>
@@ -6126,6 +6822,52 @@
         </w:tcBorders>
       </w:tcPr>
     </w:tblStylePr>
+    <w:tblStylePr w:type="lastCol">
+      <w:rPr>
+        <w:i/>
+        <w:color w:val="404040"/>
+      </w:rPr>
+      <w:pPr>
+        <w:pBdr/>
+        <w:spacing/>
+        <w:ind/>
+      </w:pPr>
+      <w:tblPr>
+        <w:tblBorders/>
+      </w:tblPr>
+      <w:tcPr>
+        <w:shd w:val="clear" w:color="ffffff"/>
+        <w:tcBorders>
+          <w:top w:val="none" w:color="000000" w:sz="4" w:space="0"/>
+          <w:left w:val="none" w:color="000000" w:sz="4" w:space="0"/>
+          <w:bottom w:val="none" w:color="000000" w:sz="4" w:space="0"/>
+          <w:right w:val="none" w:color="000000" w:sz="4" w:space="0"/>
+        </w:tcBorders>
+      </w:tcPr>
+    </w:tblStylePr>
+    <w:tblStylePr w:type="lastRow">
+      <w:rPr>
+        <w:b/>
+        <w:color w:val="404040"/>
+      </w:rPr>
+      <w:pPr>
+        <w:pBdr/>
+        <w:spacing/>
+        <w:ind/>
+      </w:pPr>
+      <w:tblPr>
+        <w:tblBorders/>
+      </w:tblPr>
+      <w:tcPr>
+        <w:shd w:val="clear" w:color="ffffff"/>
+        <w:tcBorders>
+          <w:top w:val="none" w:color="000000" w:sz="4" w:space="0"/>
+          <w:left w:val="none" w:color="000000" w:sz="4" w:space="0"/>
+          <w:bottom w:val="none" w:color="000000" w:sz="4" w:space="0"/>
+          <w:right w:val="none" w:color="000000" w:sz="4" w:space="0"/>
+        </w:tcBorders>
+      </w:tcPr>
+    </w:tblStylePr>
     <w:tblStylePr w:type="nwCell">
       <w:pPr>
         <w:pBdr/>
@@ -6192,9 +6934,9 @@
       </w:tcPr>
     </w:tblStylePr>
   </w:style>
-  <w:style w:type="table" w:styleId="35">
+  <w:style w:type="table" w:styleId="721">
     <w:name w:val="Grid Table 3 - Accent 3"/>
-    <w:basedOn w:val="630"/>
+    <w:basedOn w:val="873"/>
     <w:uiPriority w:val="99"/>
     <w:pPr>
       <w:pBdr/>
@@ -6293,29 +7035,6 @@
         <w:tblBorders/>
       </w:tblPr>
       <w:tcPr>
-        <w:shd w:color="ffffff"/>
-        <w:tcBorders>
-          <w:top w:val="none" w:color="000000" w:sz="4" w:space="0"/>
-          <w:left w:val="none" w:color="000000" w:sz="4" w:space="0"/>
-          <w:bottom w:val="none" w:color="000000" w:sz="4" w:space="0"/>
-          <w:right w:val="none" w:color="000000" w:sz="4" w:space="0"/>
-        </w:tcBorders>
-      </w:tcPr>
-    </w:tblStylePr>
-    <w:tblStylePr w:type="firstRow">
-      <w:rPr>
-        <w:b/>
-        <w:color w:val="404040"/>
-      </w:rPr>
-      <w:pPr>
-        <w:pBdr/>
-        <w:spacing/>
-        <w:ind/>
-      </w:pPr>
-      <w:tblPr>
-        <w:tblBorders/>
-      </w:tblPr>
-      <w:tcPr>
         <w:shd w:val="clear" w:color="ffffff"/>
         <w:tcBorders>
           <w:top w:val="none" w:color="000000" w:sz="4" w:space="0"/>
@@ -6325,30 +7044,7 @@
         </w:tcBorders>
       </w:tcPr>
     </w:tblStylePr>
-    <w:tblStylePr w:type="lastCol">
-      <w:rPr>
-        <w:i/>
-        <w:color w:val="404040"/>
-      </w:rPr>
-      <w:pPr>
-        <w:pBdr/>
-        <w:spacing/>
-        <w:ind/>
-      </w:pPr>
-      <w:tblPr>
-        <w:tblBorders/>
-      </w:tblPr>
-      <w:tcPr>
-        <w:shd w:color="ffffff"/>
-        <w:tcBorders>
-          <w:top w:val="none" w:color="000000" w:sz="4" w:space="0"/>
-          <w:left w:val="none" w:color="000000" w:sz="4" w:space="0"/>
-          <w:bottom w:val="none" w:color="000000" w:sz="4" w:space="0"/>
-          <w:right w:val="none" w:color="000000" w:sz="4" w:space="0"/>
-        </w:tcBorders>
-      </w:tcPr>
-    </w:tblStylePr>
-    <w:tblStylePr w:type="lastRow">
+    <w:tblStylePr w:type="firstRow">
       <w:rPr>
         <w:b/>
         <w:color w:val="404040"/>
@@ -6371,6 +7067,52 @@
         </w:tcBorders>
       </w:tcPr>
     </w:tblStylePr>
+    <w:tblStylePr w:type="lastCol">
+      <w:rPr>
+        <w:i/>
+        <w:color w:val="404040"/>
+      </w:rPr>
+      <w:pPr>
+        <w:pBdr/>
+        <w:spacing/>
+        <w:ind/>
+      </w:pPr>
+      <w:tblPr>
+        <w:tblBorders/>
+      </w:tblPr>
+      <w:tcPr>
+        <w:shd w:val="clear" w:color="ffffff"/>
+        <w:tcBorders>
+          <w:top w:val="none" w:color="000000" w:sz="4" w:space="0"/>
+          <w:left w:val="none" w:color="000000" w:sz="4" w:space="0"/>
+          <w:bottom w:val="none" w:color="000000" w:sz="4" w:space="0"/>
+          <w:right w:val="none" w:color="000000" w:sz="4" w:space="0"/>
+        </w:tcBorders>
+      </w:tcPr>
+    </w:tblStylePr>
+    <w:tblStylePr w:type="lastRow">
+      <w:rPr>
+        <w:b/>
+        <w:color w:val="404040"/>
+      </w:rPr>
+      <w:pPr>
+        <w:pBdr/>
+        <w:spacing/>
+        <w:ind/>
+      </w:pPr>
+      <w:tblPr>
+        <w:tblBorders/>
+      </w:tblPr>
+      <w:tcPr>
+        <w:shd w:val="clear" w:color="ffffff"/>
+        <w:tcBorders>
+          <w:top w:val="none" w:color="000000" w:sz="4" w:space="0"/>
+          <w:left w:val="none" w:color="000000" w:sz="4" w:space="0"/>
+          <w:bottom w:val="none" w:color="000000" w:sz="4" w:space="0"/>
+          <w:right w:val="none" w:color="000000" w:sz="4" w:space="0"/>
+        </w:tcBorders>
+      </w:tcPr>
+    </w:tblStylePr>
     <w:tblStylePr w:type="nwCell">
       <w:pPr>
         <w:pBdr/>
@@ -6437,9 +7179,9 @@
       </w:tcPr>
     </w:tblStylePr>
   </w:style>
-  <w:style w:type="table" w:styleId="36">
+  <w:style w:type="table" w:styleId="722">
     <w:name w:val="Grid Table 3 - Accent 4"/>
-    <w:basedOn w:val="630"/>
+    <w:basedOn w:val="873"/>
     <w:uiPriority w:val="99"/>
     <w:pPr>
       <w:pBdr/>
@@ -6538,29 +7280,6 @@
         <w:tblBorders/>
       </w:tblPr>
       <w:tcPr>
-        <w:shd w:color="ffffff"/>
-        <w:tcBorders>
-          <w:top w:val="none" w:color="000000" w:sz="4" w:space="0"/>
-          <w:left w:val="none" w:color="000000" w:sz="4" w:space="0"/>
-          <w:bottom w:val="none" w:color="000000" w:sz="4" w:space="0"/>
-          <w:right w:val="none" w:color="000000" w:sz="4" w:space="0"/>
-        </w:tcBorders>
-      </w:tcPr>
-    </w:tblStylePr>
-    <w:tblStylePr w:type="firstRow">
-      <w:rPr>
-        <w:b/>
-        <w:color w:val="404040"/>
-      </w:rPr>
-      <w:pPr>
-        <w:pBdr/>
-        <w:spacing/>
-        <w:ind/>
-      </w:pPr>
-      <w:tblPr>
-        <w:tblBorders/>
-      </w:tblPr>
-      <w:tcPr>
         <w:shd w:val="clear" w:color="ffffff"/>
         <w:tcBorders>
           <w:top w:val="none" w:color="000000" w:sz="4" w:space="0"/>
@@ -6570,30 +7289,7 @@
         </w:tcBorders>
       </w:tcPr>
     </w:tblStylePr>
-    <w:tblStylePr w:type="lastCol">
-      <w:rPr>
-        <w:i/>
-        <w:color w:val="404040"/>
-      </w:rPr>
-      <w:pPr>
-        <w:pBdr/>
-        <w:spacing/>
-        <w:ind/>
-      </w:pPr>
-      <w:tblPr>
-        <w:tblBorders/>
-      </w:tblPr>
-      <w:tcPr>
-        <w:shd w:color="ffffff"/>
-        <w:tcBorders>
-          <w:top w:val="none" w:color="000000" w:sz="4" w:space="0"/>
-          <w:left w:val="none" w:color="000000" w:sz="4" w:space="0"/>
-          <w:bottom w:val="none" w:color="000000" w:sz="4" w:space="0"/>
-          <w:right w:val="none" w:color="000000" w:sz="4" w:space="0"/>
-        </w:tcBorders>
-      </w:tcPr>
-    </w:tblStylePr>
-    <w:tblStylePr w:type="lastRow">
+    <w:tblStylePr w:type="firstRow">
       <w:rPr>
         <w:b/>
         <w:color w:val="404040"/>
@@ -6616,6 +7312,52 @@
         </w:tcBorders>
       </w:tcPr>
     </w:tblStylePr>
+    <w:tblStylePr w:type="lastCol">
+      <w:rPr>
+        <w:i/>
+        <w:color w:val="404040"/>
+      </w:rPr>
+      <w:pPr>
+        <w:pBdr/>
+        <w:spacing/>
+        <w:ind/>
+      </w:pPr>
+      <w:tblPr>
+        <w:tblBorders/>
+      </w:tblPr>
+      <w:tcPr>
+        <w:shd w:val="clear" w:color="ffffff"/>
+        <w:tcBorders>
+          <w:top w:val="none" w:color="000000" w:sz="4" w:space="0"/>
+          <w:left w:val="none" w:color="000000" w:sz="4" w:space="0"/>
+          <w:bottom w:val="none" w:color="000000" w:sz="4" w:space="0"/>
+          <w:right w:val="none" w:color="000000" w:sz="4" w:space="0"/>
+        </w:tcBorders>
+      </w:tcPr>
+    </w:tblStylePr>
+    <w:tblStylePr w:type="lastRow">
+      <w:rPr>
+        <w:b/>
+        <w:color w:val="404040"/>
+      </w:rPr>
+      <w:pPr>
+        <w:pBdr/>
+        <w:spacing/>
+        <w:ind/>
+      </w:pPr>
+      <w:tblPr>
+        <w:tblBorders/>
+      </w:tblPr>
+      <w:tcPr>
+        <w:shd w:val="clear" w:color="ffffff"/>
+        <w:tcBorders>
+          <w:top w:val="none" w:color="000000" w:sz="4" w:space="0"/>
+          <w:left w:val="none" w:color="000000" w:sz="4" w:space="0"/>
+          <w:bottom w:val="none" w:color="000000" w:sz="4" w:space="0"/>
+          <w:right w:val="none" w:color="000000" w:sz="4" w:space="0"/>
+        </w:tcBorders>
+      </w:tcPr>
+    </w:tblStylePr>
     <w:tblStylePr w:type="nwCell">
       <w:pPr>
         <w:pBdr/>
@@ -6682,9 +7424,9 @@
       </w:tcPr>
     </w:tblStylePr>
   </w:style>
-  <w:style w:type="table" w:styleId="37">
+  <w:style w:type="table" w:styleId="723">
     <w:name w:val="Grid Table 3 - Accent 5"/>
-    <w:basedOn w:val="630"/>
+    <w:basedOn w:val="873"/>
     <w:uiPriority w:val="99"/>
     <w:pPr>
       <w:pBdr/>
@@ -6783,29 +7525,6 @@
         <w:tblBorders/>
       </w:tblPr>
       <w:tcPr>
-        <w:shd w:color="ffffff"/>
-        <w:tcBorders>
-          <w:top w:val="none" w:color="000000" w:sz="4" w:space="0"/>
-          <w:left w:val="none" w:color="000000" w:sz="4" w:space="0"/>
-          <w:bottom w:val="none" w:color="000000" w:sz="4" w:space="0"/>
-          <w:right w:val="none" w:color="000000" w:sz="4" w:space="0"/>
-        </w:tcBorders>
-      </w:tcPr>
-    </w:tblStylePr>
-    <w:tblStylePr w:type="firstRow">
-      <w:rPr>
-        <w:b/>
-        <w:color w:val="404040"/>
-      </w:rPr>
-      <w:pPr>
-        <w:pBdr/>
-        <w:spacing/>
-        <w:ind/>
-      </w:pPr>
-      <w:tblPr>
-        <w:tblBorders/>
-      </w:tblPr>
-      <w:tcPr>
         <w:shd w:val="clear" w:color="ffffff"/>
         <w:tcBorders>
           <w:top w:val="none" w:color="000000" w:sz="4" w:space="0"/>
@@ -6815,30 +7534,7 @@
         </w:tcBorders>
       </w:tcPr>
     </w:tblStylePr>
-    <w:tblStylePr w:type="lastCol">
-      <w:rPr>
-        <w:i/>
-        <w:color w:val="404040"/>
-      </w:rPr>
-      <w:pPr>
-        <w:pBdr/>
-        <w:spacing/>
-        <w:ind/>
-      </w:pPr>
-      <w:tblPr>
-        <w:tblBorders/>
-      </w:tblPr>
-      <w:tcPr>
-        <w:shd w:color="ffffff"/>
-        <w:tcBorders>
-          <w:top w:val="none" w:color="000000" w:sz="4" w:space="0"/>
-          <w:left w:val="none" w:color="000000" w:sz="4" w:space="0"/>
-          <w:bottom w:val="none" w:color="000000" w:sz="4" w:space="0"/>
-          <w:right w:val="none" w:color="000000" w:sz="4" w:space="0"/>
-        </w:tcBorders>
-      </w:tcPr>
-    </w:tblStylePr>
-    <w:tblStylePr w:type="lastRow">
+    <w:tblStylePr w:type="firstRow">
       <w:rPr>
         <w:b/>
         <w:color w:val="404040"/>
@@ -6861,6 +7557,52 @@
         </w:tcBorders>
       </w:tcPr>
     </w:tblStylePr>
+    <w:tblStylePr w:type="lastCol">
+      <w:rPr>
+        <w:i/>
+        <w:color w:val="404040"/>
+      </w:rPr>
+      <w:pPr>
+        <w:pBdr/>
+        <w:spacing/>
+        <w:ind/>
+      </w:pPr>
+      <w:tblPr>
+        <w:tblBorders/>
+      </w:tblPr>
+      <w:tcPr>
+        <w:shd w:val="clear" w:color="ffffff"/>
+        <w:tcBorders>
+          <w:top w:val="none" w:color="000000" w:sz="4" w:space="0"/>
+          <w:left w:val="none" w:color="000000" w:sz="4" w:space="0"/>
+          <w:bottom w:val="none" w:color="000000" w:sz="4" w:space="0"/>
+          <w:right w:val="none" w:color="000000" w:sz="4" w:space="0"/>
+        </w:tcBorders>
+      </w:tcPr>
+    </w:tblStylePr>
+    <w:tblStylePr w:type="lastRow">
+      <w:rPr>
+        <w:b/>
+        <w:color w:val="404040"/>
+      </w:rPr>
+      <w:pPr>
+        <w:pBdr/>
+        <w:spacing/>
+        <w:ind/>
+      </w:pPr>
+      <w:tblPr>
+        <w:tblBorders/>
+      </w:tblPr>
+      <w:tcPr>
+        <w:shd w:val="clear" w:color="ffffff"/>
+        <w:tcBorders>
+          <w:top w:val="none" w:color="000000" w:sz="4" w:space="0"/>
+          <w:left w:val="none" w:color="000000" w:sz="4" w:space="0"/>
+          <w:bottom w:val="none" w:color="000000" w:sz="4" w:space="0"/>
+          <w:right w:val="none" w:color="000000" w:sz="4" w:space="0"/>
+        </w:tcBorders>
+      </w:tcPr>
+    </w:tblStylePr>
     <w:tblStylePr w:type="nwCell">
       <w:pPr>
         <w:pBdr/>
@@ -6927,9 +7669,9 @@
       </w:tcPr>
     </w:tblStylePr>
   </w:style>
-  <w:style w:type="table" w:styleId="38">
+  <w:style w:type="table" w:styleId="724">
     <w:name w:val="Grid Table 3 - Accent 6"/>
-    <w:basedOn w:val="630"/>
+    <w:basedOn w:val="873"/>
     <w:uiPriority w:val="99"/>
     <w:pPr>
       <w:pBdr/>
@@ -7028,29 +7770,6 @@
         <w:tblBorders/>
       </w:tblPr>
       <w:tcPr>
-        <w:shd w:color="ffffff"/>
-        <w:tcBorders>
-          <w:top w:val="none" w:color="000000" w:sz="4" w:space="0"/>
-          <w:left w:val="none" w:color="000000" w:sz="4" w:space="0"/>
-          <w:bottom w:val="none" w:color="000000" w:sz="4" w:space="0"/>
-          <w:right w:val="none" w:color="000000" w:sz="4" w:space="0"/>
-        </w:tcBorders>
-      </w:tcPr>
-    </w:tblStylePr>
-    <w:tblStylePr w:type="firstRow">
-      <w:rPr>
-        <w:b/>
-        <w:color w:val="404040"/>
-      </w:rPr>
-      <w:pPr>
-        <w:pBdr/>
-        <w:spacing/>
-        <w:ind/>
-      </w:pPr>
-      <w:tblPr>
-        <w:tblBorders/>
-      </w:tblPr>
-      <w:tcPr>
         <w:shd w:val="clear" w:color="ffffff"/>
         <w:tcBorders>
           <w:top w:val="none" w:color="000000" w:sz="4" w:space="0"/>
@@ -7060,30 +7779,7 @@
         </w:tcBorders>
       </w:tcPr>
     </w:tblStylePr>
-    <w:tblStylePr w:type="lastCol">
-      <w:rPr>
-        <w:i/>
-        <w:color w:val="404040"/>
-      </w:rPr>
-      <w:pPr>
-        <w:pBdr/>
-        <w:spacing/>
-        <w:ind/>
-      </w:pPr>
-      <w:tblPr>
-        <w:tblBorders/>
-      </w:tblPr>
-      <w:tcPr>
-        <w:shd w:color="ffffff"/>
-        <w:tcBorders>
-          <w:top w:val="none" w:color="000000" w:sz="4" w:space="0"/>
-          <w:left w:val="none" w:color="000000" w:sz="4" w:space="0"/>
-          <w:bottom w:val="none" w:color="000000" w:sz="4" w:space="0"/>
-          <w:right w:val="none" w:color="000000" w:sz="4" w:space="0"/>
-        </w:tcBorders>
-      </w:tcPr>
-    </w:tblStylePr>
-    <w:tblStylePr w:type="lastRow">
+    <w:tblStylePr w:type="firstRow">
       <w:rPr>
         <w:b/>
         <w:color w:val="404040"/>
@@ -7106,6 +7802,52 @@
         </w:tcBorders>
       </w:tcPr>
     </w:tblStylePr>
+    <w:tblStylePr w:type="lastCol">
+      <w:rPr>
+        <w:i/>
+        <w:color w:val="404040"/>
+      </w:rPr>
+      <w:pPr>
+        <w:pBdr/>
+        <w:spacing/>
+        <w:ind/>
+      </w:pPr>
+      <w:tblPr>
+        <w:tblBorders/>
+      </w:tblPr>
+      <w:tcPr>
+        <w:shd w:val="clear" w:color="ffffff"/>
+        <w:tcBorders>
+          <w:top w:val="none" w:color="000000" w:sz="4" w:space="0"/>
+          <w:left w:val="none" w:color="000000" w:sz="4" w:space="0"/>
+          <w:bottom w:val="none" w:color="000000" w:sz="4" w:space="0"/>
+          <w:right w:val="none" w:color="000000" w:sz="4" w:space="0"/>
+        </w:tcBorders>
+      </w:tcPr>
+    </w:tblStylePr>
+    <w:tblStylePr w:type="lastRow">
+      <w:rPr>
+        <w:b/>
+        <w:color w:val="404040"/>
+      </w:rPr>
+      <w:pPr>
+        <w:pBdr/>
+        <w:spacing/>
+        <w:ind/>
+      </w:pPr>
+      <w:tblPr>
+        <w:tblBorders/>
+      </w:tblPr>
+      <w:tcPr>
+        <w:shd w:val="clear" w:color="ffffff"/>
+        <w:tcBorders>
+          <w:top w:val="none" w:color="000000" w:sz="4" w:space="0"/>
+          <w:left w:val="none" w:color="000000" w:sz="4" w:space="0"/>
+          <w:bottom w:val="none" w:color="000000" w:sz="4" w:space="0"/>
+          <w:right w:val="none" w:color="000000" w:sz="4" w:space="0"/>
+        </w:tcBorders>
+      </w:tcPr>
+    </w:tblStylePr>
     <w:tblStylePr w:type="nwCell">
       <w:pPr>
         <w:pBdr/>
@@ -7172,9 +7914,9 @@
       </w:tcPr>
     </w:tblStylePr>
   </w:style>
-  <w:style w:type="table" w:styleId="39">
+  <w:style w:type="table" w:styleId="725">
     <w:name w:val="Grid Table 4"/>
-    <w:basedOn w:val="630"/>
+    <w:basedOn w:val="873"/>
     <w:uiPriority w:val="59"/>
     <w:pPr>
       <w:pBdr/>
@@ -7405,9 +8147,9 @@
       </w:tcPr>
     </w:tblStylePr>
   </w:style>
-  <w:style w:type="table" w:styleId="40">
+  <w:style w:type="table" w:styleId="726">
     <w:name w:val="Grid Table 4 - Accent 1"/>
-    <w:basedOn w:val="630"/>
+    <w:basedOn w:val="873"/>
     <w:uiPriority w:val="59"/>
     <w:pPr>
       <w:pBdr/>
@@ -7638,9 +8380,9 @@
       </w:tcPr>
     </w:tblStylePr>
   </w:style>
-  <w:style w:type="table" w:styleId="41">
+  <w:style w:type="table" w:styleId="727">
     <w:name w:val="Grid Table 4 - Accent 2"/>
-    <w:basedOn w:val="630"/>
+    <w:basedOn w:val="873"/>
     <w:uiPriority w:val="59"/>
     <w:pPr>
       <w:pBdr/>
@@ -7871,9 +8613,9 @@
       </w:tcPr>
     </w:tblStylePr>
   </w:style>
-  <w:style w:type="table" w:styleId="42">
+  <w:style w:type="table" w:styleId="728">
     <w:name w:val="Grid Table 4 - Accent 3"/>
-    <w:basedOn w:val="630"/>
+    <w:basedOn w:val="873"/>
     <w:uiPriority w:val="59"/>
     <w:pPr>
       <w:pBdr/>
@@ -8104,9 +8846,9 @@
       </w:tcPr>
     </w:tblStylePr>
   </w:style>
-  <w:style w:type="table" w:styleId="43">
+  <w:style w:type="table" w:styleId="729">
     <w:name w:val="Grid Table 4 - Accent 4"/>
-    <w:basedOn w:val="630"/>
+    <w:basedOn w:val="873"/>
     <w:uiPriority w:val="59"/>
     <w:pPr>
       <w:pBdr/>
@@ -8337,9 +9079,9 @@
       </w:tcPr>
     </w:tblStylePr>
   </w:style>
-  <w:style w:type="table" w:styleId="44">
+  <w:style w:type="table" w:styleId="730">
     <w:name w:val="Grid Table 4 - Accent 5"/>
-    <w:basedOn w:val="630"/>
+    <w:basedOn w:val="873"/>
     <w:uiPriority w:val="59"/>
     <w:pPr>
       <w:pBdr/>
@@ -8570,9 +9312,9 @@
       </w:tcPr>
     </w:tblStylePr>
   </w:style>
-  <w:style w:type="table" w:styleId="45">
+  <w:style w:type="table" w:styleId="731">
     <w:name w:val="Grid Table 4 - Accent 6"/>
-    <w:basedOn w:val="630"/>
+    <w:basedOn w:val="873"/>
     <w:uiPriority w:val="59"/>
     <w:pPr>
       <w:pBdr/>
@@ -8803,9 +9545,9 @@
       </w:tcPr>
     </w:tblStylePr>
   </w:style>
-  <w:style w:type="table" w:styleId="46">
+  <w:style w:type="table" w:styleId="732">
     <w:name w:val="Grid Table 5 Dark"/>
-    <w:basedOn w:val="630"/>
+    <w:basedOn w:val="873"/>
     <w:uiPriority w:val="99"/>
     <w:pPr>
       <w:pBdr/>
@@ -9031,9 +9773,9 @@
       </w:tcPr>
     </w:tblStylePr>
   </w:style>
-  <w:style w:type="table" w:styleId="47">
+  <w:style w:type="table" w:styleId="733">
     <w:name w:val="Grid Table 5 Dark- Accent 1"/>
-    <w:basedOn w:val="630"/>
+    <w:basedOn w:val="873"/>
     <w:uiPriority w:val="99"/>
     <w:pPr>
       <w:pBdr/>
@@ -9259,9 +10001,9 @@
       </w:tcPr>
     </w:tblStylePr>
   </w:style>
-  <w:style w:type="table" w:styleId="48">
+  <w:style w:type="table" w:styleId="734">
     <w:name w:val="Grid Table 5 Dark - Accent 2"/>
-    <w:basedOn w:val="630"/>
+    <w:basedOn w:val="873"/>
     <w:uiPriority w:val="99"/>
     <w:pPr>
       <w:pBdr/>
@@ -9487,9 +10229,9 @@
       </w:tcPr>
     </w:tblStylePr>
   </w:style>
-  <w:style w:type="table" w:styleId="49">
+  <w:style w:type="table" w:styleId="735">
     <w:name w:val="Grid Table 5 Dark - Accent 3"/>
-    <w:basedOn w:val="630"/>
+    <w:basedOn w:val="873"/>
     <w:uiPriority w:val="99"/>
     <w:pPr>
       <w:pBdr/>
@@ -9715,9 +10457,9 @@
       </w:tcPr>
     </w:tblStylePr>
   </w:style>
-  <w:style w:type="table" w:styleId="50">
+  <w:style w:type="table" w:styleId="736">
     <w:name w:val="Grid Table 5 Dark- Accent 4"/>
-    <w:basedOn w:val="630"/>
+    <w:basedOn w:val="873"/>
     <w:uiPriority w:val="99"/>
     <w:pPr>
       <w:pBdr/>
@@ -9943,9 +10685,9 @@
       </w:tcPr>
     </w:tblStylePr>
   </w:style>
-  <w:style w:type="table" w:styleId="51">
+  <w:style w:type="table" w:styleId="737">
     <w:name w:val="Grid Table 5 Dark - Accent 5"/>
-    <w:basedOn w:val="630"/>
+    <w:basedOn w:val="873"/>
     <w:uiPriority w:val="99"/>
     <w:pPr>
       <w:pBdr/>
@@ -10171,9 +10913,9 @@
       </w:tcPr>
     </w:tblStylePr>
   </w:style>
-  <w:style w:type="table" w:styleId="52">
+  <w:style w:type="table" w:styleId="738">
     <w:name w:val="Grid Table 5 Dark - Accent 6"/>
-    <w:basedOn w:val="630"/>
+    <w:basedOn w:val="873"/>
     <w:uiPriority w:val="99"/>
     <w:pPr>
       <w:pBdr/>
@@ -10399,9 +11141,9 @@
       </w:tcPr>
     </w:tblStylePr>
   </w:style>
-  <w:style w:type="table" w:styleId="53">
+  <w:style w:type="table" w:styleId="739">
     <w:name w:val="Grid Table 6 Colorful"/>
-    <w:basedOn w:val="630"/>
+    <w:basedOn w:val="873"/>
     <w:uiPriority w:val="99"/>
     <w:pPr>
       <w:pBdr/>
@@ -10629,9 +11371,9 @@
       </w:tcPr>
     </w:tblStylePr>
   </w:style>
-  <w:style w:type="table" w:styleId="54">
+  <w:style w:type="table" w:styleId="740">
     <w:name w:val="Grid Table 6 Colorful - Accent 1"/>
-    <w:basedOn w:val="630"/>
+    <w:basedOn w:val="873"/>
     <w:uiPriority w:val="99"/>
     <w:pPr>
       <w:pBdr/>
@@ -10859,9 +11601,9 @@
       </w:tcPr>
     </w:tblStylePr>
   </w:style>
-  <w:style w:type="table" w:styleId="55">
+  <w:style w:type="table" w:styleId="741">
     <w:name w:val="Grid Table 6 Colorful - Accent 2"/>
-    <w:basedOn w:val="630"/>
+    <w:basedOn w:val="873"/>
     <w:uiPriority w:val="99"/>
     <w:pPr>
       <w:pBdr/>
@@ -11089,9 +11831,9 @@
       </w:tcPr>
     </w:tblStylePr>
   </w:style>
-  <w:style w:type="table" w:styleId="56">
+  <w:style w:type="table" w:styleId="742">
     <w:name w:val="Grid Table 6 Colorful - Accent 3"/>
-    <w:basedOn w:val="630"/>
+    <w:basedOn w:val="873"/>
     <w:uiPriority w:val="99"/>
     <w:pPr>
       <w:pBdr/>
@@ -11319,9 +12061,9 @@
       </w:tcPr>
     </w:tblStylePr>
   </w:style>
-  <w:style w:type="table" w:styleId="57">
+  <w:style w:type="table" w:styleId="743">
     <w:name w:val="Grid Table 6 Colorful - Accent 4"/>
-    <w:basedOn w:val="630"/>
+    <w:basedOn w:val="873"/>
     <w:uiPriority w:val="99"/>
     <w:pPr>
       <w:pBdr/>
@@ -11549,9 +12291,9 @@
       </w:tcPr>
     </w:tblStylePr>
   </w:style>
-  <w:style w:type="table" w:styleId="58">
+  <w:style w:type="table" w:styleId="744">
     <w:name w:val="Grid Table 6 Colorful - Accent 5"/>
-    <w:basedOn w:val="630"/>
+    <w:basedOn w:val="873"/>
     <w:uiPriority w:val="99"/>
     <w:pPr>
       <w:pBdr/>
@@ -11779,9 +12521,9 @@
       </w:tcPr>
     </w:tblStylePr>
   </w:style>
-  <w:style w:type="table" w:styleId="59">
+  <w:style w:type="table" w:styleId="745">
     <w:name w:val="Grid Table 6 Colorful - Accent 6"/>
-    <w:basedOn w:val="630"/>
+    <w:basedOn w:val="873"/>
     <w:uiPriority w:val="99"/>
     <w:pPr>
       <w:pBdr/>
@@ -12009,9 +12751,9 @@
       </w:tcPr>
     </w:tblStylePr>
   </w:style>
-  <w:style w:type="table" w:styleId="60">
+  <w:style w:type="table" w:styleId="746">
     <w:name w:val="Grid Table 7 Colorful"/>
-    <w:basedOn w:val="630"/>
+    <w:basedOn w:val="873"/>
     <w:uiPriority w:val="99"/>
     <w:pPr>
       <w:pBdr/>
@@ -12113,11 +12855,11 @@
         <w:tblBorders/>
       </w:tblPr>
       <w:tcPr>
-        <w:shd w:color="ffffff"/>
+        <w:shd w:val="clear" w:color="ffffff"/>
         <w:tcBorders>
-          <w:top w:val="none"/>
-          <w:left w:val="none"/>
-          <w:bottom w:val="none"/>
+          <w:top w:val="none" w:color="000000" w:sz="4" w:space="0"/>
+          <w:left w:val="none" w:color="000000" w:sz="4" w:space="0"/>
+          <w:bottom w:val="none" w:color="000000" w:sz="4" w:space="0"/>
           <w:right w:val="single" w:color="000000" w:themeColor="text1" w:themeTint="80" w:sz="4" w:space="0"/>
         </w:tcBorders>
       </w:tcPr>
@@ -12140,10 +12882,10 @@
       <w:tcPr>
         <w:shd w:val="clear" w:color="ffffff" w:themeColor="light1" w:fill="ffffff" w:themeFill="light1"/>
         <w:tcBorders>
-          <w:top w:val="none"/>
-          <w:left w:val="none"/>
+          <w:top w:val="none" w:color="000000" w:sz="4" w:space="0"/>
+          <w:left w:val="none" w:color="000000" w:sz="4" w:space="0"/>
           <w:bottom w:val="single" w:color="000000" w:themeColor="text1" w:themeTint="80" w:sz="4" w:space="0"/>
-          <w:right w:val="none"/>
+          <w:right w:val="none" w:color="000000" w:sz="4" w:space="0"/>
         </w:tcBorders>
       </w:tcPr>
     </w:tblStylePr>
@@ -12163,12 +12905,12 @@
         <w:tblBorders/>
       </w:tblPr>
       <w:tcPr>
-        <w:shd w:color="ffffff"/>
+        <w:shd w:val="clear" w:color="ffffff"/>
         <w:tcBorders>
-          <w:top w:val="none"/>
+          <w:top w:val="none" w:color="000000" w:sz="4" w:space="0"/>
           <w:left w:val="single" w:color="000000" w:themeColor="text1" w:themeTint="80" w:sz="4" w:space="0"/>
-          <w:bottom w:val="none"/>
-          <w:right w:val="none"/>
+          <w:bottom w:val="none" w:color="000000" w:sz="4" w:space="0"/>
+          <w:right w:val="none" w:color="000000" w:sz="4" w:space="0"/>
         </w:tcBorders>
       </w:tcPr>
     </w:tblStylePr>
@@ -12191,9 +12933,9 @@
         <w:shd w:val="clear" w:color="ffffff" w:themeColor="light1" w:fill="ffffff" w:themeFill="light1"/>
         <w:tcBorders>
           <w:top w:val="single" w:color="000000" w:themeColor="text1" w:themeTint="80" w:sz="4" w:space="0"/>
-          <w:left w:val="none"/>
-          <w:bottom w:val="none"/>
-          <w:right w:val="none"/>
+          <w:left w:val="none" w:color="000000" w:sz="4" w:space="0"/>
+          <w:bottom w:val="none" w:color="000000" w:sz="4" w:space="0"/>
+          <w:right w:val="none" w:color="000000" w:sz="4" w:space="0"/>
         </w:tcBorders>
       </w:tcPr>
     </w:tblStylePr>
@@ -12263,9 +13005,9 @@
       </w:tcPr>
     </w:tblStylePr>
   </w:style>
-  <w:style w:type="table" w:styleId="61">
+  <w:style w:type="table" w:styleId="747">
     <w:name w:val="Grid Table 7 Colorful - Accent 1"/>
-    <w:basedOn w:val="630"/>
+    <w:basedOn w:val="873"/>
     <w:uiPriority w:val="99"/>
     <w:pPr>
       <w:pBdr/>
@@ -12367,11 +13109,11 @@
         <w:tblBorders/>
       </w:tblPr>
       <w:tcPr>
-        <w:shd w:color="ffffff"/>
+        <w:shd w:val="clear" w:color="ffffff"/>
         <w:tcBorders>
-          <w:top w:val="none"/>
-          <w:left w:val="none"/>
-          <w:bottom w:val="none"/>
+          <w:top w:val="none" w:color="000000" w:sz="4" w:space="0"/>
+          <w:left w:val="none" w:color="000000" w:sz="4" w:space="0"/>
+          <w:bottom w:val="none" w:color="000000" w:sz="4" w:space="0"/>
           <w:right w:val="single" w:color="000000" w:themeColor="accent1" w:themeTint="80" w:sz="4" w:space="0"/>
         </w:tcBorders>
       </w:tcPr>
@@ -12394,10 +13136,10 @@
       <w:tcPr>
         <w:shd w:val="clear" w:color="ffffff" w:themeColor="light1" w:fill="ffffff" w:themeFill="light1"/>
         <w:tcBorders>
-          <w:top w:val="none"/>
-          <w:left w:val="none"/>
+          <w:top w:val="none" w:color="000000" w:sz="4" w:space="0"/>
+          <w:left w:val="none" w:color="000000" w:sz="4" w:space="0"/>
           <w:bottom w:val="single" w:color="000000" w:themeColor="accent1" w:themeTint="80" w:sz="4" w:space="0"/>
-          <w:right w:val="none"/>
+          <w:right w:val="none" w:color="000000" w:sz="4" w:space="0"/>
         </w:tcBorders>
       </w:tcPr>
     </w:tblStylePr>
@@ -12417,12 +13159,12 @@
         <w:tblBorders/>
       </w:tblPr>
       <w:tcPr>
-        <w:shd w:color="ffffff"/>
+        <w:shd w:val="clear" w:color="ffffff"/>
         <w:tcBorders>
-          <w:top w:val="none"/>
+          <w:top w:val="none" w:color="000000" w:sz="4" w:space="0"/>
           <w:left w:val="single" w:color="000000" w:themeColor="accent1" w:themeTint="80" w:sz="4" w:space="0"/>
-          <w:bottom w:val="none"/>
-          <w:right w:val="none"/>
+          <w:bottom w:val="none" w:color="000000" w:sz="4" w:space="0"/>
+          <w:right w:val="none" w:color="000000" w:sz="4" w:space="0"/>
         </w:tcBorders>
       </w:tcPr>
     </w:tblStylePr>
@@ -12445,9 +13187,9 @@
         <w:shd w:val="clear" w:color="ffffff" w:themeColor="light1" w:fill="ffffff" w:themeFill="light1"/>
         <w:tcBorders>
           <w:top w:val="single" w:color="000000" w:themeColor="accent1" w:themeTint="80" w:sz="4" w:space="0"/>
-          <w:left w:val="none"/>
-          <w:bottom w:val="none"/>
-          <w:right w:val="none"/>
+          <w:left w:val="none" w:color="000000" w:sz="4" w:space="0"/>
+          <w:bottom w:val="none" w:color="000000" w:sz="4" w:space="0"/>
+          <w:right w:val="none" w:color="000000" w:sz="4" w:space="0"/>
         </w:tcBorders>
       </w:tcPr>
     </w:tblStylePr>
@@ -12517,9 +13259,9 @@
       </w:tcPr>
     </w:tblStylePr>
   </w:style>
-  <w:style w:type="table" w:styleId="62">
+  <w:style w:type="table" w:styleId="748">
     <w:name w:val="Grid Table 7 Colorful - Accent 2"/>
-    <w:basedOn w:val="630"/>
+    <w:basedOn w:val="873"/>
     <w:uiPriority w:val="99"/>
     <w:pPr>
       <w:pBdr/>
@@ -12621,11 +13363,11 @@
         <w:tblBorders/>
       </w:tblPr>
       <w:tcPr>
-        <w:shd w:color="ffffff"/>
+        <w:shd w:val="clear" w:color="ffffff"/>
         <w:tcBorders>
-          <w:top w:val="none"/>
-          <w:left w:val="none"/>
-          <w:bottom w:val="none"/>
+          <w:top w:val="none" w:color="000000" w:sz="4" w:space="0"/>
+          <w:left w:val="none" w:color="000000" w:sz="4" w:space="0"/>
+          <w:bottom w:val="none" w:color="000000" w:sz="4" w:space="0"/>
           <w:right w:val="single" w:color="000000" w:themeColor="accent2" w:themeTint="97" w:sz="4" w:space="0"/>
         </w:tcBorders>
       </w:tcPr>
@@ -12648,10 +13390,10 @@
       <w:tcPr>
         <w:shd w:val="clear" w:color="ffffff" w:themeColor="light1" w:fill="ffffff" w:themeFill="light1"/>
         <w:tcBorders>
-          <w:top w:val="none"/>
-          <w:left w:val="none"/>
+          <w:top w:val="none" w:color="000000" w:sz="4" w:space="0"/>
+          <w:left w:val="none" w:color="000000" w:sz="4" w:space="0"/>
           <w:bottom w:val="single" w:color="000000" w:themeColor="accent2" w:themeTint="97" w:sz="4" w:space="0"/>
-          <w:right w:val="none"/>
+          <w:right w:val="none" w:color="000000" w:sz="4" w:space="0"/>
         </w:tcBorders>
       </w:tcPr>
     </w:tblStylePr>
@@ -12671,12 +13413,12 @@
         <w:tblBorders/>
       </w:tblPr>
       <w:tcPr>
-        <w:shd w:color="ffffff"/>
+        <w:shd w:val="clear" w:color="ffffff"/>
         <w:tcBorders>
-          <w:top w:val="none"/>
+          <w:top w:val="none" w:color="000000" w:sz="4" w:space="0"/>
           <w:left w:val="single" w:color="000000" w:themeColor="accent2" w:themeTint="97" w:sz="4" w:space="0"/>
-          <w:bottom w:val="none"/>
-          <w:right w:val="none"/>
+          <w:bottom w:val="none" w:color="000000" w:sz="4" w:space="0"/>
+          <w:right w:val="none" w:color="000000" w:sz="4" w:space="0"/>
         </w:tcBorders>
       </w:tcPr>
     </w:tblStylePr>
@@ -12699,9 +13441,9 @@
         <w:shd w:val="clear" w:color="ffffff" w:themeColor="light1" w:fill="ffffff" w:themeFill="light1"/>
         <w:tcBorders>
           <w:top w:val="single" w:color="000000" w:themeColor="accent2" w:themeTint="97" w:sz="4" w:space="0"/>
-          <w:left w:val="none"/>
-          <w:bottom w:val="none"/>
-          <w:right w:val="none"/>
+          <w:left w:val="none" w:color="000000" w:sz="4" w:space="0"/>
+          <w:bottom w:val="none" w:color="000000" w:sz="4" w:space="0"/>
+          <w:right w:val="none" w:color="000000" w:sz="4" w:space="0"/>
         </w:tcBorders>
       </w:tcPr>
     </w:tblStylePr>
@@ -12771,9 +13513,9 @@
       </w:tcPr>
     </w:tblStylePr>
   </w:style>
-  <w:style w:type="table" w:styleId="63">
+  <w:style w:type="table" w:styleId="749">
     <w:name w:val="Grid Table 7 Colorful - Accent 3"/>
-    <w:basedOn w:val="630"/>
+    <w:basedOn w:val="873"/>
     <w:uiPriority w:val="99"/>
     <w:pPr>
       <w:pBdr/>
@@ -12875,11 +13617,11 @@
         <w:tblBorders/>
       </w:tblPr>
       <w:tcPr>
-        <w:shd w:color="ffffff"/>
+        <w:shd w:val="clear" w:color="ffffff"/>
         <w:tcBorders>
-          <w:top w:val="none"/>
-          <w:left w:val="none"/>
-          <w:bottom w:val="none"/>
+          <w:top w:val="none" w:color="000000" w:sz="4" w:space="0"/>
+          <w:left w:val="none" w:color="000000" w:sz="4" w:space="0"/>
+          <w:bottom w:val="none" w:color="000000" w:sz="4" w:space="0"/>
           <w:right w:val="single" w:color="000000" w:themeColor="accent3" w:themeTint="FE" w:sz="4" w:space="0"/>
         </w:tcBorders>
       </w:tcPr>
@@ -12902,10 +13644,10 @@
       <w:tcPr>
         <w:shd w:val="clear" w:color="ffffff" w:themeColor="light1" w:fill="ffffff" w:themeFill="light1"/>
         <w:tcBorders>
-          <w:top w:val="none"/>
-          <w:left w:val="none"/>
+          <w:top w:val="none" w:color="000000" w:sz="4" w:space="0"/>
+          <w:left w:val="none" w:color="000000" w:sz="4" w:space="0"/>
           <w:bottom w:val="single" w:color="000000" w:themeColor="accent3" w:themeTint="FE" w:sz="4" w:space="0"/>
-          <w:right w:val="none"/>
+          <w:right w:val="none" w:color="000000" w:sz="4" w:space="0"/>
         </w:tcBorders>
       </w:tcPr>
     </w:tblStylePr>
@@ -12925,12 +13667,12 @@
         <w:tblBorders/>
       </w:tblPr>
       <w:tcPr>
-        <w:shd w:color="ffffff"/>
+        <w:shd w:val="clear" w:color="ffffff"/>
         <w:tcBorders>
-          <w:top w:val="none"/>
+          <w:top w:val="none" w:color="000000" w:sz="4" w:space="0"/>
           <w:left w:val="single" w:color="000000" w:themeColor="accent3" w:themeTint="FE" w:sz="4" w:space="0"/>
-          <w:bottom w:val="none"/>
-          <w:right w:val="none"/>
+          <w:bottom w:val="none" w:color="000000" w:sz="4" w:space="0"/>
+          <w:right w:val="none" w:color="000000" w:sz="4" w:space="0"/>
         </w:tcBorders>
       </w:tcPr>
     </w:tblStylePr>
@@ -12953,9 +13695,9 @@
         <w:shd w:val="clear" w:color="ffffff" w:themeColor="light1" w:fill="ffffff" w:themeFill="light1"/>
         <w:tcBorders>
           <w:top w:val="single" w:color="000000" w:themeColor="accent3" w:themeTint="FE" w:sz="4" w:space="0"/>
-          <w:left w:val="none"/>
-          <w:bottom w:val="none"/>
-          <w:right w:val="none"/>
+          <w:left w:val="none" w:color="000000" w:sz="4" w:space="0"/>
+          <w:bottom w:val="none" w:color="000000" w:sz="4" w:space="0"/>
+          <w:right w:val="none" w:color="000000" w:sz="4" w:space="0"/>
         </w:tcBorders>
       </w:tcPr>
     </w:tblStylePr>
@@ -13025,9 +13767,9 @@
       </w:tcPr>
     </w:tblStylePr>
   </w:style>
-  <w:style w:type="table" w:styleId="64">
+  <w:style w:type="table" w:styleId="750">
     <w:name w:val="Grid Table 7 Colorful - Accent 4"/>
-    <w:basedOn w:val="630"/>
+    <w:basedOn w:val="873"/>
     <w:uiPriority w:val="99"/>
     <w:pPr>
       <w:pBdr/>
@@ -13129,11 +13871,11 @@
         <w:tblBorders/>
       </w:tblPr>
       <w:tcPr>
-        <w:shd w:color="ffffff"/>
+        <w:shd w:val="clear" w:color="ffffff"/>
         <w:tcBorders>
-          <w:top w:val="none"/>
-          <w:left w:val="none"/>
-          <w:bottom w:val="none"/>
+          <w:top w:val="none" w:color="000000" w:sz="4" w:space="0"/>
+          <w:left w:val="none" w:color="000000" w:sz="4" w:space="0"/>
+          <w:bottom w:val="none" w:color="000000" w:sz="4" w:space="0"/>
           <w:right w:val="single" w:color="000000" w:themeColor="accent4" w:themeTint="9A" w:sz="4" w:space="0"/>
         </w:tcBorders>
       </w:tcPr>
@@ -13156,10 +13898,10 @@
       <w:tcPr>
         <w:shd w:val="clear" w:color="ffffff" w:themeColor="light1" w:fill="ffffff" w:themeFill="light1"/>
         <w:tcBorders>
-          <w:top w:val="none"/>
-          <w:left w:val="none"/>
+          <w:top w:val="none" w:color="000000" w:sz="4" w:space="0"/>
+          <w:left w:val="none" w:color="000000" w:sz="4" w:space="0"/>
           <w:bottom w:val="single" w:color="000000" w:themeColor="accent4" w:themeTint="9A" w:sz="4" w:space="0"/>
-          <w:right w:val="none"/>
+          <w:right w:val="none" w:color="000000" w:sz="4" w:space="0"/>
         </w:tcBorders>
       </w:tcPr>
     </w:tblStylePr>
@@ -13179,12 +13921,12 @@
         <w:tblBorders/>
       </w:tblPr>
       <w:tcPr>
-        <w:shd w:color="ffffff"/>
+        <w:shd w:val="clear" w:color="ffffff"/>
         <w:tcBorders>
-          <w:top w:val="none"/>
+          <w:top w:val="none" w:color="000000" w:sz="4" w:space="0"/>
           <w:left w:val="single" w:color="000000" w:themeColor="accent4" w:themeTint="9A" w:sz="4" w:space="0"/>
-          <w:bottom w:val="none"/>
-          <w:right w:val="none"/>
+          <w:bottom w:val="none" w:color="000000" w:sz="4" w:space="0"/>
+          <w:right w:val="none" w:color="000000" w:sz="4" w:space="0"/>
         </w:tcBorders>
       </w:tcPr>
     </w:tblStylePr>
@@ -13207,9 +13949,9 @@
         <w:shd w:val="clear" w:color="ffffff" w:themeColor="light1" w:fill="ffffff" w:themeFill="light1"/>
         <w:tcBorders>
           <w:top w:val="single" w:color="000000" w:themeColor="accent4" w:themeTint="9A" w:sz="4" w:space="0"/>
-          <w:left w:val="none"/>
-          <w:bottom w:val="none"/>
-          <w:right w:val="none"/>
+          <w:left w:val="none" w:color="000000" w:sz="4" w:space="0"/>
+          <w:bottom w:val="none" w:color="000000" w:sz="4" w:space="0"/>
+          <w:right w:val="none" w:color="000000" w:sz="4" w:space="0"/>
         </w:tcBorders>
       </w:tcPr>
     </w:tblStylePr>
@@ -13279,9 +14021,9 @@
       </w:tcPr>
     </w:tblStylePr>
   </w:style>
-  <w:style w:type="table" w:styleId="65">
+  <w:style w:type="table" w:styleId="751">
     <w:name w:val="Grid Table 7 Colorful - Accent 5"/>
-    <w:basedOn w:val="630"/>
+    <w:basedOn w:val="873"/>
     <w:uiPriority w:val="99"/>
     <w:pPr>
       <w:pBdr/>
@@ -13383,11 +14125,11 @@
         <w:tblBorders/>
       </w:tblPr>
       <w:tcPr>
-        <w:shd w:color="ffffff"/>
+        <w:shd w:val="clear" w:color="ffffff"/>
         <w:tcBorders>
-          <w:top w:val="none"/>
-          <w:left w:val="none"/>
-          <w:bottom w:val="none"/>
+          <w:top w:val="none" w:color="000000" w:sz="4" w:space="0"/>
+          <w:left w:val="none" w:color="000000" w:sz="4" w:space="0"/>
+          <w:bottom w:val="none" w:color="000000" w:sz="4" w:space="0"/>
           <w:right w:val="single" w:color="000000" w:themeColor="accent5" w:themeTint="90" w:sz="4" w:space="0"/>
         </w:tcBorders>
       </w:tcPr>
@@ -13410,10 +14152,10 @@
       <w:tcPr>
         <w:shd w:val="clear" w:color="ffffff" w:themeColor="light1" w:fill="ffffff" w:themeFill="light1"/>
         <w:tcBorders>
-          <w:top w:val="none"/>
-          <w:left w:val="none"/>
+          <w:top w:val="none" w:color="000000" w:sz="4" w:space="0"/>
+          <w:left w:val="none" w:color="000000" w:sz="4" w:space="0"/>
           <w:bottom w:val="single" w:color="000000" w:themeColor="accent5" w:themeTint="90" w:sz="4" w:space="0"/>
-          <w:right w:val="none"/>
+          <w:right w:val="none" w:color="000000" w:sz="4" w:space="0"/>
         </w:tcBorders>
       </w:tcPr>
     </w:tblStylePr>
@@ -13433,12 +14175,12 @@
         <w:tblBorders/>
       </w:tblPr>
       <w:tcPr>
-        <w:shd w:color="ffffff"/>
+        <w:shd w:val="clear" w:color="ffffff"/>
         <w:tcBorders>
-          <w:top w:val="none"/>
+          <w:top w:val="none" w:color="000000" w:sz="4" w:space="0"/>
           <w:left w:val="single" w:color="000000" w:themeColor="accent5" w:themeTint="90" w:sz="4" w:space="0"/>
-          <w:bottom w:val="none"/>
-          <w:right w:val="none"/>
+          <w:bottom w:val="none" w:color="000000" w:sz="4" w:space="0"/>
+          <w:right w:val="none" w:color="000000" w:sz="4" w:space="0"/>
         </w:tcBorders>
       </w:tcPr>
     </w:tblStylePr>
@@ -13461,9 +14203,9 @@
         <w:shd w:val="clear" w:color="ffffff" w:themeColor="light1" w:fill="ffffff" w:themeFill="light1"/>
         <w:tcBorders>
           <w:top w:val="single" w:color="000000" w:themeColor="accent5" w:themeTint="90" w:sz="4" w:space="0"/>
-          <w:left w:val="none"/>
-          <w:bottom w:val="none"/>
-          <w:right w:val="none"/>
+          <w:left w:val="none" w:color="000000" w:sz="4" w:space="0"/>
+          <w:bottom w:val="none" w:color="000000" w:sz="4" w:space="0"/>
+          <w:right w:val="none" w:color="000000" w:sz="4" w:space="0"/>
         </w:tcBorders>
       </w:tcPr>
     </w:tblStylePr>
@@ -13533,9 +14275,9 @@
       </w:tcPr>
     </w:tblStylePr>
   </w:style>
-  <w:style w:type="table" w:styleId="66">
+  <w:style w:type="table" w:styleId="752">
     <w:name w:val="Grid Table 7 Colorful - Accent 6"/>
-    <w:basedOn w:val="630"/>
+    <w:basedOn w:val="873"/>
     <w:uiPriority w:val="99"/>
     <w:pPr>
       <w:pBdr/>
@@ -13637,11 +14379,11 @@
         <w:tblBorders/>
       </w:tblPr>
       <w:tcPr>
-        <w:shd w:color="ffffff"/>
+        <w:shd w:val="clear" w:color="ffffff"/>
         <w:tcBorders>
-          <w:top w:val="none"/>
-          <w:left w:val="none"/>
-          <w:bottom w:val="none"/>
+          <w:top w:val="none" w:color="000000" w:sz="4" w:space="0"/>
+          <w:left w:val="none" w:color="000000" w:sz="4" w:space="0"/>
+          <w:bottom w:val="none" w:color="000000" w:sz="4" w:space="0"/>
           <w:right w:val="single" w:color="000000" w:themeColor="accent6" w:themeTint="90" w:sz="4" w:space="0"/>
         </w:tcBorders>
       </w:tcPr>
@@ -13664,10 +14406,10 @@
       <w:tcPr>
         <w:shd w:val="clear" w:color="ffffff" w:themeColor="light1" w:fill="ffffff" w:themeFill="light1"/>
         <w:tcBorders>
-          <w:top w:val="none"/>
-          <w:left w:val="none"/>
+          <w:top w:val="none" w:color="000000" w:sz="4" w:space="0"/>
+          <w:left w:val="none" w:color="000000" w:sz="4" w:space="0"/>
           <w:bottom w:val="single" w:color="000000" w:themeColor="accent6" w:themeTint="90" w:sz="4" w:space="0"/>
-          <w:right w:val="none"/>
+          <w:right w:val="none" w:color="000000" w:sz="4" w:space="0"/>
         </w:tcBorders>
       </w:tcPr>
     </w:tblStylePr>
@@ -13687,12 +14429,12 @@
         <w:tblBorders/>
       </w:tblPr>
       <w:tcPr>
-        <w:shd w:color="ffffff"/>
+        <w:shd w:val="clear" w:color="ffffff"/>
         <w:tcBorders>
-          <w:top w:val="none"/>
+          <w:top w:val="none" w:color="000000" w:sz="4" w:space="0"/>
           <w:left w:val="single" w:color="000000" w:themeColor="accent6" w:themeTint="90" w:sz="4" w:space="0"/>
-          <w:bottom w:val="none"/>
-          <w:right w:val="none"/>
+          <w:bottom w:val="none" w:color="000000" w:sz="4" w:space="0"/>
+          <w:right w:val="none" w:color="000000" w:sz="4" w:space="0"/>
         </w:tcBorders>
       </w:tcPr>
     </w:tblStylePr>
@@ -13715,9 +14457,9 @@
         <w:shd w:val="clear" w:color="ffffff" w:themeColor="light1" w:fill="ffffff" w:themeFill="light1"/>
         <w:tcBorders>
           <w:top w:val="single" w:color="000000" w:themeColor="accent6" w:themeTint="90" w:sz="4" w:space="0"/>
-          <w:left w:val="none"/>
-          <w:bottom w:val="none"/>
-          <w:right w:val="none"/>
+          <w:left w:val="none" w:color="000000" w:sz="4" w:space="0"/>
+          <w:bottom w:val="none" w:color="000000" w:sz="4" w:space="0"/>
+          <w:right w:val="none" w:color="000000" w:sz="4" w:space="0"/>
         </w:tcBorders>
       </w:tcPr>
     </w:tblStylePr>
@@ -13787,9 +14529,9 @@
       </w:tcPr>
     </w:tblStylePr>
   </w:style>
-  <w:style w:type="table" w:styleId="67">
+  <w:style w:type="table" w:styleId="753">
     <w:name w:val="List Table 1 Light"/>
-    <w:basedOn w:val="630"/>
+    <w:basedOn w:val="873"/>
     <w:uiPriority w:val="99"/>
     <w:pPr>
       <w:pBdr/>
@@ -14003,9 +14745,9 @@
       </w:tcPr>
     </w:tblStylePr>
   </w:style>
-  <w:style w:type="table" w:styleId="68">
+  <w:style w:type="table" w:styleId="754">
     <w:name w:val="List Table 1 Light - Accent 1"/>
-    <w:basedOn w:val="630"/>
+    <w:basedOn w:val="873"/>
     <w:uiPriority w:val="99"/>
     <w:pPr>
       <w:pBdr/>
@@ -14219,9 +14961,9 @@
       </w:tcPr>
     </w:tblStylePr>
   </w:style>
-  <w:style w:type="table" w:styleId="69">
+  <w:style w:type="table" w:styleId="755">
     <w:name w:val="List Table 1 Light - Accent 2"/>
-    <w:basedOn w:val="630"/>
+    <w:basedOn w:val="873"/>
     <w:uiPriority w:val="99"/>
     <w:pPr>
       <w:pBdr/>
@@ -14435,9 +15177,9 @@
       </w:tcPr>
     </w:tblStylePr>
   </w:style>
-  <w:style w:type="table" w:styleId="70">
+  <w:style w:type="table" w:styleId="756">
     <w:name w:val="List Table 1 Light - Accent 3"/>
-    <w:basedOn w:val="630"/>
+    <w:basedOn w:val="873"/>
     <w:uiPriority w:val="99"/>
     <w:pPr>
       <w:pBdr/>
@@ -14651,9 +15393,9 @@
       </w:tcPr>
     </w:tblStylePr>
   </w:style>
-  <w:style w:type="table" w:styleId="71">
+  <w:style w:type="table" w:styleId="757">
     <w:name w:val="List Table 1 Light - Accent 4"/>
-    <w:basedOn w:val="630"/>
+    <w:basedOn w:val="873"/>
     <w:uiPriority w:val="99"/>
     <w:pPr>
       <w:pBdr/>
@@ -14867,9 +15609,9 @@
       </w:tcPr>
     </w:tblStylePr>
   </w:style>
-  <w:style w:type="table" w:styleId="72">
+  <w:style w:type="table" w:styleId="758">
     <w:name w:val="List Table 1 Light - Accent 5"/>
-    <w:basedOn w:val="630"/>
+    <w:basedOn w:val="873"/>
     <w:uiPriority w:val="99"/>
     <w:pPr>
       <w:pBdr/>
@@ -15083,9 +15825,9 @@
       </w:tcPr>
     </w:tblStylePr>
   </w:style>
-  <w:style w:type="table" w:styleId="73">
+  <w:style w:type="table" w:styleId="759">
     <w:name w:val="List Table 1 Light - Accent 6"/>
-    <w:basedOn w:val="630"/>
+    <w:basedOn w:val="873"/>
     <w:uiPriority w:val="99"/>
     <w:pPr>
       <w:pBdr/>
@@ -15299,9 +16041,9 @@
       </w:tcPr>
     </w:tblStylePr>
   </w:style>
-  <w:style w:type="table" w:styleId="74">
+  <w:style w:type="table" w:styleId="760">
     <w:name w:val="List Table 2"/>
-    <w:basedOn w:val="630"/>
+    <w:basedOn w:val="873"/>
     <w:uiPriority w:val="99"/>
     <w:pPr>
       <w:pBdr/>
@@ -15537,9 +16279,9 @@
       </w:tcPr>
     </w:tblStylePr>
   </w:style>
-  <w:style w:type="table" w:styleId="75">
+  <w:style w:type="table" w:styleId="761">
     <w:name w:val="List Table 2 - Accent 1"/>
-    <w:basedOn w:val="630"/>
+    <w:basedOn w:val="873"/>
     <w:uiPriority w:val="99"/>
     <w:pPr>
       <w:pBdr/>
@@ -15775,9 +16517,9 @@
       </w:tcPr>
     </w:tblStylePr>
   </w:style>
-  <w:style w:type="table" w:styleId="76">
+  <w:style w:type="table" w:styleId="762">
     <w:name w:val="List Table 2 - Accent 2"/>
-    <w:basedOn w:val="630"/>
+    <w:basedOn w:val="873"/>
     <w:uiPriority w:val="99"/>
     <w:pPr>
       <w:pBdr/>
@@ -16013,9 +16755,9 @@
       </w:tcPr>
     </w:tblStylePr>
   </w:style>
-  <w:style w:type="table" w:styleId="77">
+  <w:style w:type="table" w:styleId="763">
     <w:name w:val="List Table 2 - Accent 3"/>
-    <w:basedOn w:val="630"/>
+    <w:basedOn w:val="873"/>
     <w:uiPriority w:val="99"/>
     <w:pPr>
       <w:pBdr/>
@@ -16251,9 +16993,9 @@
       </w:tcPr>
     </w:tblStylePr>
   </w:style>
-  <w:style w:type="table" w:styleId="78">
+  <w:style w:type="table" w:styleId="764">
     <w:name w:val="List Table 2 - Accent 4"/>
-    <w:basedOn w:val="630"/>
+    <w:basedOn w:val="873"/>
     <w:uiPriority w:val="99"/>
     <w:pPr>
       <w:pBdr/>
@@ -16489,9 +17231,9 @@
       </w:tcPr>
     </w:tblStylePr>
   </w:style>
-  <w:style w:type="table" w:styleId="79">
+  <w:style w:type="table" w:styleId="765">
     <w:name w:val="List Table 2 - Accent 5"/>
-    <w:basedOn w:val="630"/>
+    <w:basedOn w:val="873"/>
     <w:uiPriority w:val="99"/>
     <w:pPr>
       <w:pBdr/>
@@ -16727,9 +17469,9 @@
       </w:tcPr>
     </w:tblStylePr>
   </w:style>
-  <w:style w:type="table" w:styleId="80">
+  <w:style w:type="table" w:styleId="766">
     <w:name w:val="List Table 2 - Accent 6"/>
-    <w:basedOn w:val="630"/>
+    <w:basedOn w:val="873"/>
     <w:uiPriority w:val="99"/>
     <w:pPr>
       <w:pBdr/>
@@ -16965,9 +17707,9 @@
       </w:tcPr>
     </w:tblStylePr>
   </w:style>
-  <w:style w:type="table" w:styleId="81">
+  <w:style w:type="table" w:styleId="767">
     <w:name w:val="List Table 3"/>
-    <w:basedOn w:val="630"/>
+    <w:basedOn w:val="873"/>
     <w:uiPriority w:val="99"/>
     <w:pPr>
       <w:pBdr/>
@@ -17193,9 +17935,9 @@
       </w:tcPr>
     </w:tblStylePr>
   </w:style>
-  <w:style w:type="table" w:styleId="82">
+  <w:style w:type="table" w:styleId="768">
     <w:name w:val="List Table 3 - Accent 1"/>
-    <w:basedOn w:val="630"/>
+    <w:basedOn w:val="873"/>
     <w:uiPriority w:val="99"/>
     <w:pPr>
       <w:pBdr/>
@@ -17421,9 +18163,9 @@
       </w:tcPr>
     </w:tblStylePr>
   </w:style>
-  <w:style w:type="table" w:styleId="83">
+  <w:style w:type="table" w:styleId="769">
     <w:name w:val="List Table 3 - Accent 2"/>
-    <w:basedOn w:val="630"/>
+    <w:basedOn w:val="873"/>
     <w:uiPriority w:val="99"/>
     <w:pPr>
       <w:pBdr/>
@@ -17649,9 +18391,9 @@
       </w:tcPr>
     </w:tblStylePr>
   </w:style>
-  <w:style w:type="table" w:styleId="84">
+  <w:style w:type="table" w:styleId="770">
     <w:name w:val="List Table 3 - Accent 3"/>
-    <w:basedOn w:val="630"/>
+    <w:basedOn w:val="873"/>
     <w:uiPriority w:val="99"/>
     <w:pPr>
       <w:pBdr/>
@@ -17877,9 +18619,9 @@
       </w:tcPr>
     </w:tblStylePr>
   </w:style>
-  <w:style w:type="table" w:styleId="85">
+  <w:style w:type="table" w:styleId="771">
     <w:name w:val="List Table 3 - Accent 4"/>
-    <w:basedOn w:val="630"/>
+    <w:basedOn w:val="873"/>
     <w:uiPriority w:val="99"/>
     <w:pPr>
       <w:pBdr/>
@@ -18105,9 +18847,9 @@
       </w:tcPr>
     </w:tblStylePr>
   </w:style>
-  <w:style w:type="table" w:styleId="86">
+  <w:style w:type="table" w:styleId="772">
     <w:name w:val="List Table 3 - Accent 5"/>
-    <w:basedOn w:val="630"/>
+    <w:basedOn w:val="873"/>
     <w:uiPriority w:val="99"/>
     <w:pPr>
       <w:pBdr/>
@@ -18333,9 +19075,9 @@
       </w:tcPr>
     </w:tblStylePr>
   </w:style>
-  <w:style w:type="table" w:styleId="87">
+  <w:style w:type="table" w:styleId="773">
     <w:name w:val="List Table 3 - Accent 6"/>
-    <w:basedOn w:val="630"/>
+    <w:basedOn w:val="873"/>
     <w:uiPriority w:val="99"/>
     <w:pPr>
       <w:pBdr/>
@@ -18561,9 +19303,9 @@
       </w:tcPr>
     </w:tblStylePr>
   </w:style>
-  <w:style w:type="table" w:styleId="88">
+  <w:style w:type="table" w:styleId="774">
     <w:name w:val="List Table 4"/>
-    <w:basedOn w:val="630"/>
+    <w:basedOn w:val="873"/>
     <w:uiPriority w:val="99"/>
     <w:pPr>
       <w:pBdr/>
@@ -18786,9 +19528,9 @@
       </w:tcPr>
     </w:tblStylePr>
   </w:style>
-  <w:style w:type="table" w:styleId="89">
+  <w:style w:type="table" w:styleId="775">
     <w:name w:val="List Table 4 - Accent 1"/>
-    <w:basedOn w:val="630"/>
+    <w:basedOn w:val="873"/>
     <w:uiPriority w:val="99"/>
     <w:pPr>
       <w:pBdr/>
@@ -19011,9 +19753,9 @@
       </w:tcPr>
     </w:tblStylePr>
   </w:style>
-  <w:style w:type="table" w:styleId="90">
+  <w:style w:type="table" w:styleId="776">
     <w:name w:val="List Table 4 - Accent 2"/>
-    <w:basedOn w:val="630"/>
+    <w:basedOn w:val="873"/>
     <w:uiPriority w:val="99"/>
     <w:pPr>
       <w:pBdr/>
@@ -19236,9 +19978,9 @@
       </w:tcPr>
     </w:tblStylePr>
   </w:style>
-  <w:style w:type="table" w:styleId="91">
+  <w:style w:type="table" w:styleId="777">
     <w:name w:val="List Table 4 - Accent 3"/>
-    <w:basedOn w:val="630"/>
+    <w:basedOn w:val="873"/>
     <w:uiPriority w:val="99"/>
     <w:pPr>
       <w:pBdr/>
@@ -19461,9 +20203,9 @@
       </w:tcPr>
     </w:tblStylePr>
   </w:style>
-  <w:style w:type="table" w:styleId="92">
+  <w:style w:type="table" w:styleId="778">
     <w:name w:val="List Table 4 - Accent 4"/>
-    <w:basedOn w:val="630"/>
+    <w:basedOn w:val="873"/>
     <w:uiPriority w:val="99"/>
     <w:pPr>
       <w:pBdr/>
@@ -19686,9 +20428,9 @@
       </w:tcPr>
     </w:tblStylePr>
   </w:style>
-  <w:style w:type="table" w:styleId="93">
+  <w:style w:type="table" w:styleId="779">
     <w:name w:val="List Table 4 - Accent 5"/>
-    <w:basedOn w:val="630"/>
+    <w:basedOn w:val="873"/>
     <w:uiPriority w:val="99"/>
     <w:pPr>
       <w:pBdr/>
@@ -19911,9 +20653,9 @@
       </w:tcPr>
     </w:tblStylePr>
   </w:style>
-  <w:style w:type="table" w:styleId="94">
+  <w:style w:type="table" w:styleId="780">
     <w:name w:val="List Table 4 - Accent 6"/>
-    <w:basedOn w:val="630"/>
+    <w:basedOn w:val="873"/>
     <w:uiPriority w:val="99"/>
     <w:pPr>
       <w:pBdr/>
@@ -20136,9 +20878,9 @@
       </w:tcPr>
     </w:tblStylePr>
   </w:style>
-  <w:style w:type="table" w:styleId="95">
+  <w:style w:type="table" w:styleId="781">
     <w:name w:val="List Table 5 Dark"/>
-    <w:basedOn w:val="630"/>
+    <w:basedOn w:val="873"/>
     <w:uiPriority w:val="99"/>
     <w:pPr>
       <w:pBdr/>
@@ -20378,9 +21120,9 @@
       </w:tcPr>
     </w:tblStylePr>
   </w:style>
-  <w:style w:type="table" w:styleId="96">
+  <w:style w:type="table" w:styleId="782">
     <w:name w:val="List Table 5 Dark - Accent 1"/>
-    <w:basedOn w:val="630"/>
+    <w:basedOn w:val="873"/>
     <w:uiPriority w:val="99"/>
     <w:pPr>
       <w:pBdr/>
@@ -20620,9 +21362,9 @@
       </w:tcPr>
     </w:tblStylePr>
   </w:style>
-  <w:style w:type="table" w:styleId="97">
+  <w:style w:type="table" w:styleId="783">
     <w:name w:val="List Table 5 Dark - Accent 2"/>
-    <w:basedOn w:val="630"/>
+    <w:basedOn w:val="873"/>
     <w:uiPriority w:val="99"/>
     <w:pPr>
       <w:pBdr/>
@@ -20862,9 +21604,9 @@
       </w:tcPr>
     </w:tblStylePr>
   </w:style>
-  <w:style w:type="table" w:styleId="98">
+  <w:style w:type="table" w:styleId="784">
     <w:name w:val="List Table 5 Dark - Accent 3"/>
-    <w:basedOn w:val="630"/>
+    <w:basedOn w:val="873"/>
     <w:uiPriority w:val="99"/>
     <w:pPr>
       <w:pBdr/>
@@ -21104,9 +21846,9 @@
       </w:tcPr>
     </w:tblStylePr>
   </w:style>
-  <w:style w:type="table" w:styleId="99">
+  <w:style w:type="table" w:styleId="785">
     <w:name w:val="List Table 5 Dark - Accent 4"/>
-    <w:basedOn w:val="630"/>
+    <w:basedOn w:val="873"/>
     <w:uiPriority w:val="99"/>
     <w:pPr>
       <w:pBdr/>
@@ -21346,9 +22088,9 @@
       </w:tcPr>
     </w:tblStylePr>
   </w:style>
-  <w:style w:type="table" w:styleId="100">
+  <w:style w:type="table" w:styleId="786">
     <w:name w:val="List Table 5 Dark - Accent 5"/>
-    <w:basedOn w:val="630"/>
+    <w:basedOn w:val="873"/>
     <w:uiPriority w:val="99"/>
     <w:pPr>
       <w:pBdr/>
@@ -21588,9 +22330,9 @@
       </w:tcPr>
     </w:tblStylePr>
   </w:style>
-  <w:style w:type="table" w:styleId="101">
+  <w:style w:type="table" w:styleId="787">
     <w:name w:val="List Table 5 Dark - Accent 6"/>
-    <w:basedOn w:val="630"/>
+    <w:basedOn w:val="873"/>
     <w:uiPriority w:val="99"/>
     <w:pPr>
       <w:pBdr/>
@@ -21830,9 +22572,9 @@
       </w:tcPr>
     </w:tblStylePr>
   </w:style>
-  <w:style w:type="table" w:styleId="102">
+  <w:style w:type="table" w:styleId="788">
     <w:name w:val="List Table 6 Colorful"/>
-    <w:basedOn w:val="630"/>
+    <w:basedOn w:val="873"/>
     <w:uiPriority w:val="99"/>
     <w:pPr>
       <w:pBdr/>
@@ -22053,9 +22795,9 @@
       </w:tcPr>
     </w:tblStylePr>
   </w:style>
-  <w:style w:type="table" w:styleId="103">
+  <w:style w:type="table" w:styleId="789">
     <w:name w:val="List Table 6 Colorful - Accent 1"/>
-    <w:basedOn w:val="630"/>
+    <w:basedOn w:val="873"/>
     <w:uiPriority w:val="99"/>
     <w:pPr>
       <w:pBdr/>
@@ -22276,9 +23018,9 @@
       </w:tcPr>
     </w:tblStylePr>
   </w:style>
-  <w:style w:type="table" w:styleId="104">
+  <w:style w:type="table" w:styleId="790">
     <w:name w:val="List Table 6 Colorful - Accent 2"/>
-    <w:basedOn w:val="630"/>
+    <w:basedOn w:val="873"/>
     <w:uiPriority w:val="99"/>
     <w:pPr>
       <w:pBdr/>
@@ -22499,9 +23241,9 @@
       </w:tcPr>
     </w:tblStylePr>
   </w:style>
-  <w:style w:type="table" w:styleId="105">
+  <w:style w:type="table" w:styleId="791">
     <w:name w:val="List Table 6 Colorful - Accent 3"/>
-    <w:basedOn w:val="630"/>
+    <w:basedOn w:val="873"/>
     <w:uiPriority w:val="99"/>
     <w:pPr>
       <w:pBdr/>
@@ -22722,9 +23464,9 @@
       </w:tcPr>
     </w:tblStylePr>
   </w:style>
-  <w:style w:type="table" w:styleId="106">
+  <w:style w:type="table" w:styleId="792">
     <w:name w:val="List Table 6 Colorful - Accent 4"/>
-    <w:basedOn w:val="630"/>
+    <w:basedOn w:val="873"/>
     <w:uiPriority w:val="99"/>
     <w:pPr>
       <w:pBdr/>
@@ -22945,9 +23687,9 @@
       </w:tcPr>
     </w:tblStylePr>
   </w:style>
-  <w:style w:type="table" w:styleId="107">
+  <w:style w:type="table" w:styleId="793">
     <w:name w:val="List Table 6 Colorful - Accent 5"/>
-    <w:basedOn w:val="630"/>
+    <w:basedOn w:val="873"/>
     <w:uiPriority w:val="99"/>
     <w:pPr>
       <w:pBdr/>
@@ -23168,9 +23910,9 @@
       </w:tcPr>
     </w:tblStylePr>
   </w:style>
-  <w:style w:type="table" w:styleId="108">
+  <w:style w:type="table" w:styleId="794">
     <w:name w:val="List Table 6 Colorful - Accent 6"/>
-    <w:basedOn w:val="630"/>
+    <w:basedOn w:val="873"/>
     <w:uiPriority w:val="99"/>
     <w:pPr>
       <w:pBdr/>
@@ -23391,9 +24133,9 @@
       </w:tcPr>
     </w:tblStylePr>
   </w:style>
-  <w:style w:type="table" w:styleId="109">
+  <w:style w:type="table" w:styleId="795">
     <w:name w:val="List Table 7 Colorful"/>
-    <w:basedOn w:val="630"/>
+    <w:basedOn w:val="873"/>
     <w:uiPriority w:val="99"/>
     <w:pPr>
       <w:pBdr/>
@@ -23492,11 +24234,11 @@
         <w:tblBorders/>
       </w:tblPr>
       <w:tcPr>
-        <w:shd w:color="ffffff"/>
+        <w:shd w:val="clear" w:color="ffffff"/>
         <w:tcBorders>
-          <w:top w:val="none"/>
-          <w:left w:val="none"/>
-          <w:bottom w:val="none"/>
+          <w:top w:val="none" w:color="000000" w:sz="4" w:space="0"/>
+          <w:left w:val="none" w:color="000000" w:sz="4" w:space="0"/>
+          <w:bottom w:val="none" w:color="000000" w:sz="4" w:space="0"/>
           <w:right w:val="single" w:color="000000" w:themeColor="text1" w:themeTint="80" w:sz="4" w:space="0"/>
         </w:tcBorders>
       </w:tcPr>
@@ -23519,10 +24261,10 @@
       <w:tcPr>
         <w:shd w:val="clear" w:color="ffffff" w:themeColor="light1" w:fill="ffffff" w:themeFill="light1"/>
         <w:tcBorders>
-          <w:top w:val="none"/>
-          <w:left w:val="none"/>
+          <w:top w:val="none" w:color="000000" w:sz="4" w:space="0"/>
+          <w:left w:val="none" w:color="000000" w:sz="4" w:space="0"/>
           <w:bottom w:val="single" w:color="000000" w:themeColor="text1" w:themeTint="80" w:sz="4" w:space="0"/>
-          <w:right w:val="none"/>
+          <w:right w:val="none" w:color="000000" w:sz="4" w:space="0"/>
         </w:tcBorders>
       </w:tcPr>
     </w:tblStylePr>
@@ -23542,12 +24284,12 @@
         <w:tblBorders/>
       </w:tblPr>
       <w:tcPr>
-        <w:shd w:color="ffffff"/>
+        <w:shd w:val="clear" w:color="ffffff"/>
         <w:tcBorders>
-          <w:top w:val="none"/>
+          <w:top w:val="none" w:color="000000" w:sz="4" w:space="0"/>
           <w:left w:val="single" w:color="000000" w:themeColor="text1" w:themeTint="80" w:sz="4" w:space="0"/>
-          <w:bottom w:val="none"/>
-          <w:right w:val="none"/>
+          <w:bottom w:val="none" w:color="000000" w:sz="4" w:space="0"/>
+          <w:right w:val="none" w:color="000000" w:sz="4" w:space="0"/>
         </w:tcBorders>
       </w:tcPr>
     </w:tblStylePr>
@@ -23570,9 +24312,9 @@
         <w:shd w:val="clear" w:color="ffffff" w:themeColor="light1" w:fill="ffffff" w:themeFill="light1"/>
         <w:tcBorders>
           <w:top w:val="single" w:color="000000" w:themeColor="text1" w:themeTint="80" w:sz="4" w:space="0"/>
-          <w:left w:val="none"/>
-          <w:bottom w:val="none"/>
-          <w:right w:val="none"/>
+          <w:left w:val="none" w:color="000000" w:sz="4" w:space="0"/>
+          <w:bottom w:val="none" w:color="000000" w:sz="4" w:space="0"/>
+          <w:right w:val="none" w:color="000000" w:sz="4" w:space="0"/>
         </w:tcBorders>
       </w:tcPr>
     </w:tblStylePr>
@@ -23647,9 +24389,9 @@
       </w:tcPr>
     </w:tblStylePr>
   </w:style>
-  <w:style w:type="table" w:styleId="110">
+  <w:style w:type="table" w:styleId="796">
     <w:name w:val="List Table 7 Colorful - Accent 1"/>
-    <w:basedOn w:val="630"/>
+    <w:basedOn w:val="873"/>
     <w:uiPriority w:val="99"/>
     <w:pPr>
       <w:pBdr/>
@@ -23748,11 +24490,11 @@
         <w:tblBorders/>
       </w:tblPr>
       <w:tcPr>
-        <w:shd w:color="ffffff"/>
+        <w:shd w:val="clear" w:color="ffffff"/>
         <w:tcBorders>
-          <w:top w:val="none"/>
-          <w:left w:val="none"/>
-          <w:bottom w:val="none"/>
+          <w:top w:val="none" w:color="000000" w:sz="4" w:space="0"/>
+          <w:left w:val="none" w:color="000000" w:sz="4" w:space="0"/>
+          <w:bottom w:val="none" w:color="000000" w:sz="4" w:space="0"/>
           <w:right w:val="single" w:color="000000" w:themeColor="accent1" w:sz="4" w:space="0"/>
         </w:tcBorders>
       </w:tcPr>
@@ -23775,10 +24517,10 @@
       <w:tcPr>
         <w:shd w:val="clear" w:color="ffffff" w:themeColor="light1" w:fill="ffffff" w:themeFill="light1"/>
         <w:tcBorders>
-          <w:top w:val="none"/>
-          <w:left w:val="none"/>
+          <w:top w:val="none" w:color="000000" w:sz="4" w:space="0"/>
+          <w:left w:val="none" w:color="000000" w:sz="4" w:space="0"/>
           <w:bottom w:val="single" w:color="000000" w:themeColor="accent1" w:sz="4" w:space="0"/>
-          <w:right w:val="none"/>
+          <w:right w:val="none" w:color="000000" w:sz="4" w:space="0"/>
         </w:tcBorders>
       </w:tcPr>
     </w:tblStylePr>
@@ -23798,12 +24540,12 @@
         <w:tblBorders/>
       </w:tblPr>
       <w:tcPr>
-        <w:shd w:color="ffffff"/>
+        <w:shd w:val="clear" w:color="ffffff"/>
         <w:tcBorders>
-          <w:top w:val="none"/>
+          <w:top w:val="none" w:color="000000" w:sz="4" w:space="0"/>
           <w:left w:val="single" w:color="000000" w:themeColor="accent1" w:sz="4" w:space="0"/>
-          <w:bottom w:val="none"/>
-          <w:right w:val="none"/>
+          <w:bottom w:val="none" w:color="000000" w:sz="4" w:space="0"/>
+          <w:right w:val="none" w:color="000000" w:sz="4" w:space="0"/>
         </w:tcBorders>
       </w:tcPr>
     </w:tblStylePr>
@@ -23826,9 +24568,9 @@
         <w:shd w:val="clear" w:color="ffffff" w:themeColor="light1" w:fill="ffffff" w:themeFill="light1"/>
         <w:tcBorders>
           <w:top w:val="single" w:color="000000" w:themeColor="accent1" w:sz="4" w:space="0"/>
-          <w:left w:val="none"/>
-          <w:bottom w:val="none"/>
-          <w:right w:val="none"/>
+          <w:left w:val="none" w:color="000000" w:sz="4" w:space="0"/>
+          <w:bottom w:val="none" w:color="000000" w:sz="4" w:space="0"/>
+          <w:right w:val="none" w:color="000000" w:sz="4" w:space="0"/>
         </w:tcBorders>
       </w:tcPr>
     </w:tblStylePr>
@@ -23903,9 +24645,9 @@
       </w:tcPr>
     </w:tblStylePr>
   </w:style>
-  <w:style w:type="table" w:styleId="111">
+  <w:style w:type="table" w:styleId="797">
     <w:name w:val="List Table 7 Colorful - Accent 2"/>
-    <w:basedOn w:val="630"/>
+    <w:basedOn w:val="873"/>
     <w:uiPriority w:val="99"/>
     <w:pPr>
       <w:pBdr/>
@@ -24004,11 +24746,11 @@
         <w:tblBorders/>
       </w:tblPr>
       <w:tcPr>
-        <w:shd w:color="ffffff"/>
+        <w:shd w:val="clear" w:color="ffffff"/>
         <w:tcBorders>
-          <w:top w:val="none"/>
-          <w:left w:val="none"/>
-          <w:bottom w:val="none"/>
+          <w:top w:val="none" w:color="000000" w:sz="4" w:space="0"/>
+          <w:left w:val="none" w:color="000000" w:sz="4" w:space="0"/>
+          <w:bottom w:val="none" w:color="000000" w:sz="4" w:space="0"/>
           <w:right w:val="single" w:color="000000" w:themeColor="accent2" w:themeTint="97" w:sz="4" w:space="0"/>
         </w:tcBorders>
       </w:tcPr>
@@ -24031,10 +24773,10 @@
       <w:tcPr>
         <w:shd w:val="clear" w:color="ffffff" w:themeColor="light1" w:fill="ffffff" w:themeFill="light1"/>
         <w:tcBorders>
-          <w:top w:val="none"/>
-          <w:left w:val="none"/>
+          <w:top w:val="none" w:color="000000" w:sz="4" w:space="0"/>
+          <w:left w:val="none" w:color="000000" w:sz="4" w:space="0"/>
           <w:bottom w:val="single" w:color="000000" w:themeColor="accent2" w:themeTint="97" w:sz="4" w:space="0"/>
-          <w:right w:val="none"/>
+          <w:right w:val="none" w:color="000000" w:sz="4" w:space="0"/>
         </w:tcBorders>
       </w:tcPr>
     </w:tblStylePr>
@@ -24054,12 +24796,12 @@
         <w:tblBorders/>
       </w:tblPr>
       <w:tcPr>
-        <w:shd w:color="ffffff"/>
+        <w:shd w:val="clear" w:color="ffffff"/>
         <w:tcBorders>
-          <w:top w:val="none"/>
+          <w:top w:val="none" w:color="000000" w:sz="4" w:space="0"/>
           <w:left w:val="single" w:color="000000" w:themeColor="accent2" w:themeTint="97" w:sz="4" w:space="0"/>
-          <w:bottom w:val="none"/>
-          <w:right w:val="none"/>
+          <w:bottom w:val="none" w:color="000000" w:sz="4" w:space="0"/>
+          <w:right w:val="none" w:color="000000" w:sz="4" w:space="0"/>
         </w:tcBorders>
       </w:tcPr>
     </w:tblStylePr>
@@ -24082,9 +24824,9 @@
         <w:shd w:val="clear" w:color="ffffff" w:themeColor="light1" w:fill="ffffff" w:themeFill="light1"/>
         <w:tcBorders>
           <w:top w:val="single" w:color="000000" w:themeColor="accent2" w:themeTint="97" w:sz="4" w:space="0"/>
-          <w:left w:val="none"/>
-          <w:bottom w:val="none"/>
-          <w:right w:val="none"/>
+          <w:left w:val="none" w:color="000000" w:sz="4" w:space="0"/>
+          <w:bottom w:val="none" w:color="000000" w:sz="4" w:space="0"/>
+          <w:right w:val="none" w:color="000000" w:sz="4" w:space="0"/>
         </w:tcBorders>
       </w:tcPr>
     </w:tblStylePr>
@@ -24159,9 +24901,9 @@
       </w:tcPr>
     </w:tblStylePr>
   </w:style>
-  <w:style w:type="table" w:styleId="112">
+  <w:style w:type="table" w:styleId="798">
     <w:name w:val="List Table 7 Colorful - Accent 3"/>
-    <w:basedOn w:val="630"/>
+    <w:basedOn w:val="873"/>
     <w:uiPriority w:val="99"/>
     <w:pPr>
       <w:pBdr/>
@@ -24260,11 +25002,11 @@
         <w:tblBorders/>
       </w:tblPr>
       <w:tcPr>
-        <w:shd w:color="ffffff"/>
+        <w:shd w:val="clear" w:color="ffffff"/>
         <w:tcBorders>
-          <w:top w:val="none"/>
-          <w:left w:val="none"/>
-          <w:bottom w:val="none"/>
+          <w:top w:val="none" w:color="000000" w:sz="4" w:space="0"/>
+          <w:left w:val="none" w:color="000000" w:sz="4" w:space="0"/>
+          <w:bottom w:val="none" w:color="000000" w:sz="4" w:space="0"/>
           <w:right w:val="single" w:color="000000" w:themeColor="accent3" w:themeTint="98" w:sz="4" w:space="0"/>
         </w:tcBorders>
       </w:tcPr>
@@ -24287,10 +25029,10 @@
       <w:tcPr>
         <w:shd w:val="clear" w:color="ffffff" w:themeColor="light1" w:fill="ffffff" w:themeFill="light1"/>
         <w:tcBorders>
-          <w:top w:val="none"/>
-          <w:left w:val="none"/>
+          <w:top w:val="none" w:color="000000" w:sz="4" w:space="0"/>
+          <w:left w:val="none" w:color="000000" w:sz="4" w:space="0"/>
           <w:bottom w:val="single" w:color="000000" w:themeColor="accent3" w:themeTint="98" w:sz="4" w:space="0"/>
-          <w:right w:val="none"/>
+          <w:right w:val="none" w:color="000000" w:sz="4" w:space="0"/>
         </w:tcBorders>
       </w:tcPr>
     </w:tblStylePr>
@@ -24310,12 +25052,12 @@
         <w:tblBorders/>
       </w:tblPr>
       <w:tcPr>
-        <w:shd w:color="ffffff"/>
+        <w:shd w:val="clear" w:color="ffffff"/>
         <w:tcBorders>
-          <w:top w:val="none"/>
+          <w:top w:val="none" w:color="000000" w:sz="4" w:space="0"/>
           <w:left w:val="single" w:color="000000" w:themeColor="accent3" w:themeTint="98" w:sz="4" w:space="0"/>
-          <w:bottom w:val="none"/>
-          <w:right w:val="none"/>
+          <w:bottom w:val="none" w:color="000000" w:sz="4" w:space="0"/>
+          <w:right w:val="none" w:color="000000" w:sz="4" w:space="0"/>
         </w:tcBorders>
       </w:tcPr>
     </w:tblStylePr>
@@ -24338,9 +25080,9 @@
         <w:shd w:val="clear" w:color="ffffff" w:themeColor="light1" w:fill="ffffff" w:themeFill="light1"/>
         <w:tcBorders>
           <w:top w:val="single" w:color="000000" w:themeColor="accent3" w:themeTint="98" w:sz="4" w:space="0"/>
-          <w:left w:val="none"/>
-          <w:bottom w:val="none"/>
-          <w:right w:val="none"/>
+          <w:left w:val="none" w:color="000000" w:sz="4" w:space="0"/>
+          <w:bottom w:val="none" w:color="000000" w:sz="4" w:space="0"/>
+          <w:right w:val="none" w:color="000000" w:sz="4" w:space="0"/>
         </w:tcBorders>
       </w:tcPr>
     </w:tblStylePr>
@@ -24415,9 +25157,9 @@
       </w:tcPr>
     </w:tblStylePr>
   </w:style>
-  <w:style w:type="table" w:styleId="113">
+  <w:style w:type="table" w:styleId="799">
     <w:name w:val="List Table 7 Colorful - Accent 4"/>
-    <w:basedOn w:val="630"/>
+    <w:basedOn w:val="873"/>
     <w:uiPriority w:val="99"/>
     <w:pPr>
       <w:pBdr/>
@@ -24516,11 +25258,11 @@
         <w:tblBorders/>
       </w:tblPr>
       <w:tcPr>
-        <w:shd w:color="ffffff"/>
+        <w:shd w:val="clear" w:color="ffffff"/>
         <w:tcBorders>
-          <w:top w:val="none"/>
-          <w:left w:val="none"/>
-          <w:bottom w:val="none"/>
+          <w:top w:val="none" w:color="000000" w:sz="4" w:space="0"/>
+          <w:left w:val="none" w:color="000000" w:sz="4" w:space="0"/>
+          <w:bottom w:val="none" w:color="000000" w:sz="4" w:space="0"/>
           <w:right w:val="single" w:color="000000" w:themeColor="accent4" w:themeTint="9A" w:sz="4" w:space="0"/>
         </w:tcBorders>
       </w:tcPr>
@@ -24543,10 +25285,10 @@
       <w:tcPr>
         <w:shd w:val="clear" w:color="ffffff" w:themeColor="light1" w:fill="ffffff" w:themeFill="light1"/>
         <w:tcBorders>
-          <w:top w:val="none"/>
-          <w:left w:val="none"/>
+          <w:top w:val="none" w:color="000000" w:sz="4" w:space="0"/>
+          <w:left w:val="none" w:color="000000" w:sz="4" w:space="0"/>
           <w:bottom w:val="single" w:color="000000" w:themeColor="accent4" w:themeTint="9A" w:sz="4" w:space="0"/>
-          <w:right w:val="none"/>
+          <w:right w:val="none" w:color="000000" w:sz="4" w:space="0"/>
         </w:tcBorders>
       </w:tcPr>
     </w:tblStylePr>
@@ -24566,12 +25308,12 @@
         <w:tblBorders/>
       </w:tblPr>
       <w:tcPr>
-        <w:shd w:color="ffffff"/>
+        <w:shd w:val="clear" w:color="ffffff"/>
         <w:tcBorders>
-          <w:top w:val="none"/>
+          <w:top w:val="none" w:color="000000" w:sz="4" w:space="0"/>
           <w:left w:val="single" w:color="000000" w:themeColor="accent4" w:themeTint="9A" w:sz="4" w:space="0"/>
-          <w:bottom w:val="none"/>
-          <w:right w:val="none"/>
+          <w:bottom w:val="none" w:color="000000" w:sz="4" w:space="0"/>
+          <w:right w:val="none" w:color="000000" w:sz="4" w:space="0"/>
         </w:tcBorders>
       </w:tcPr>
     </w:tblStylePr>
@@ -24594,9 +25336,9 @@
         <w:shd w:val="clear" w:color="ffffff" w:themeColor="light1" w:fill="ffffff" w:themeFill="light1"/>
         <w:tcBorders>
           <w:top w:val="single" w:color="000000" w:themeColor="accent4" w:themeTint="9A" w:sz="4" w:space="0"/>
-          <w:left w:val="none"/>
-          <w:bottom w:val="none"/>
-          <w:right w:val="none"/>
+          <w:left w:val="none" w:color="000000" w:sz="4" w:space="0"/>
+          <w:bottom w:val="none" w:color="000000" w:sz="4" w:space="0"/>
+          <w:right w:val="none" w:color="000000" w:sz="4" w:space="0"/>
         </w:tcBorders>
       </w:tcPr>
     </w:tblStylePr>
@@ -24671,9 +25413,9 @@
       </w:tcPr>
     </w:tblStylePr>
   </w:style>
-  <w:style w:type="table" w:styleId="114">
+  <w:style w:type="table" w:styleId="800">
     <w:name w:val="List Table 7 Colorful - Accent 5"/>
-    <w:basedOn w:val="630"/>
+    <w:basedOn w:val="873"/>
     <w:uiPriority w:val="99"/>
     <w:pPr>
       <w:pBdr/>
@@ -24772,11 +25514,11 @@
         <w:tblBorders/>
       </w:tblPr>
       <w:tcPr>
-        <w:shd w:color="ffffff"/>
+        <w:shd w:val="clear" w:color="ffffff"/>
         <w:tcBorders>
-          <w:top w:val="none"/>
-          <w:left w:val="none"/>
-          <w:bottom w:val="none"/>
+          <w:top w:val="none" w:color="000000" w:sz="4" w:space="0"/>
+          <w:left w:val="none" w:color="000000" w:sz="4" w:space="0"/>
+          <w:bottom w:val="none" w:color="000000" w:sz="4" w:space="0"/>
           <w:right w:val="single" w:color="000000" w:themeColor="accent5" w:themeTint="9A" w:sz="4" w:space="0"/>
         </w:tcBorders>
       </w:tcPr>
@@ -24799,10 +25541,10 @@
       <w:tcPr>
         <w:shd w:val="clear" w:color="ffffff" w:themeColor="light1" w:fill="ffffff" w:themeFill="light1"/>
         <w:tcBorders>
-          <w:top w:val="none"/>
-          <w:left w:val="none"/>
+          <w:top w:val="none" w:color="000000" w:sz="4" w:space="0"/>
+          <w:left w:val="none" w:color="000000" w:sz="4" w:space="0"/>
           <w:bottom w:val="single" w:color="000000" w:themeColor="accent5" w:themeTint="9A" w:sz="4" w:space="0"/>
-          <w:right w:val="none"/>
+          <w:right w:val="none" w:color="000000" w:sz="4" w:space="0"/>
         </w:tcBorders>
       </w:tcPr>
     </w:tblStylePr>
@@ -24822,12 +25564,12 @@
         <w:tblBorders/>
       </w:tblPr>
       <w:tcPr>
-        <w:shd w:color="ffffff"/>
+        <w:shd w:val="clear" w:color="ffffff"/>
         <w:tcBorders>
-          <w:top w:val="none"/>
+          <w:top w:val="none" w:color="000000" w:sz="4" w:space="0"/>
           <w:left w:val="single" w:color="000000" w:themeColor="accent5" w:themeTint="9A" w:sz="4" w:space="0"/>
-          <w:bottom w:val="none"/>
-          <w:right w:val="none"/>
+          <w:bottom w:val="none" w:color="000000" w:sz="4" w:space="0"/>
+          <w:right w:val="none" w:color="000000" w:sz="4" w:space="0"/>
         </w:tcBorders>
       </w:tcPr>
     </w:tblStylePr>
@@ -24850,9 +25592,9 @@
         <w:shd w:val="clear" w:color="ffffff" w:themeColor="light1" w:fill="ffffff" w:themeFill="light1"/>
         <w:tcBorders>
           <w:top w:val="single" w:color="000000" w:themeColor="accent5" w:themeTint="9A" w:sz="4" w:space="0"/>
-          <w:left w:val="none"/>
-          <w:bottom w:val="none"/>
-          <w:right w:val="none"/>
+          <w:left w:val="none" w:color="000000" w:sz="4" w:space="0"/>
+          <w:bottom w:val="none" w:color="000000" w:sz="4" w:space="0"/>
+          <w:right w:val="none" w:color="000000" w:sz="4" w:space="0"/>
         </w:tcBorders>
       </w:tcPr>
     </w:tblStylePr>
@@ -24927,9 +25669,9 @@
       </w:tcPr>
     </w:tblStylePr>
   </w:style>
-  <w:style w:type="table" w:styleId="115">
+  <w:style w:type="table" w:styleId="801">
     <w:name w:val="List Table 7 Colorful - Accent 6"/>
-    <w:basedOn w:val="630"/>
+    <w:basedOn w:val="873"/>
     <w:uiPriority w:val="99"/>
     <w:pPr>
       <w:pBdr/>
@@ -25028,11 +25770,11 @@
         <w:tblBorders/>
       </w:tblPr>
       <w:tcPr>
-        <w:shd w:color="ffffff"/>
+        <w:shd w:val="clear" w:color="ffffff"/>
         <w:tcBorders>
-          <w:top w:val="none"/>
-          <w:left w:val="none"/>
-          <w:bottom w:val="none"/>
+          <w:top w:val="none" w:color="000000" w:sz="4" w:space="0"/>
+          <w:left w:val="none" w:color="000000" w:sz="4" w:space="0"/>
+          <w:bottom w:val="none" w:color="000000" w:sz="4" w:space="0"/>
           <w:right w:val="single" w:color="000000" w:themeColor="accent6" w:themeTint="98" w:sz="4" w:space="0"/>
         </w:tcBorders>
       </w:tcPr>
@@ -25055,10 +25797,10 @@
       <w:tcPr>
         <w:shd w:val="clear" w:color="ffffff" w:themeColor="light1" w:fill="ffffff" w:themeFill="light1"/>
         <w:tcBorders>
-          <w:top w:val="none"/>
-          <w:left w:val="none"/>
+          <w:top w:val="none" w:color="000000" w:sz="4" w:space="0"/>
+          <w:left w:val="none" w:color="000000" w:sz="4" w:space="0"/>
           <w:bottom w:val="single" w:color="000000" w:themeColor="accent6" w:themeTint="98" w:sz="4" w:space="0"/>
-          <w:right w:val="none"/>
+          <w:right w:val="none" w:color="000000" w:sz="4" w:space="0"/>
         </w:tcBorders>
       </w:tcPr>
     </w:tblStylePr>
@@ -25078,12 +25820,12 @@
         <w:tblBorders/>
       </w:tblPr>
       <w:tcPr>
-        <w:shd w:color="ffffff"/>
+        <w:shd w:val="clear" w:color="ffffff"/>
         <w:tcBorders>
-          <w:top w:val="none"/>
+          <w:top w:val="none" w:color="000000" w:sz="4" w:space="0"/>
           <w:left w:val="single" w:color="000000" w:themeColor="accent6" w:themeTint="98" w:sz="4" w:space="0"/>
-          <w:bottom w:val="none"/>
-          <w:right w:val="none"/>
+          <w:bottom w:val="none" w:color="000000" w:sz="4" w:space="0"/>
+          <w:right w:val="none" w:color="000000" w:sz="4" w:space="0"/>
         </w:tcBorders>
       </w:tcPr>
     </w:tblStylePr>
@@ -25106,9 +25848,9 @@
         <w:shd w:val="clear" w:color="ffffff" w:themeColor="light1" w:fill="ffffff" w:themeFill="light1"/>
         <w:tcBorders>
           <w:top w:val="single" w:color="000000" w:themeColor="accent6" w:themeTint="98" w:sz="4" w:space="0"/>
-          <w:left w:val="none"/>
-          <w:bottom w:val="none"/>
-          <w:right w:val="none"/>
+          <w:left w:val="none" w:color="000000" w:sz="4" w:space="0"/>
+          <w:bottom w:val="none" w:color="000000" w:sz="4" w:space="0"/>
+          <w:right w:val="none" w:color="000000" w:sz="4" w:space="0"/>
         </w:tcBorders>
       </w:tcPr>
     </w:tblStylePr>
@@ -25183,9 +25925,9 @@
       </w:tcPr>
     </w:tblStylePr>
   </w:style>
-  <w:style w:type="table" w:styleId="116">
+  <w:style w:type="table" w:styleId="802">
     <w:name w:val="Lined - Accent"/>
-    <w:basedOn w:val="630"/>
+    <w:basedOn w:val="873"/>
     <w:uiPriority w:val="99"/>
     <w:pPr>
       <w:pBdr/>
@@ -25420,9 +26162,9 @@
       </w:tcPr>
     </w:tblStylePr>
   </w:style>
-  <w:style w:type="table" w:styleId="117">
+  <w:style w:type="table" w:styleId="803">
     <w:name w:val="Lined - Accent 1"/>
-    <w:basedOn w:val="630"/>
+    <w:basedOn w:val="873"/>
     <w:uiPriority w:val="99"/>
     <w:pPr>
       <w:pBdr/>
@@ -25657,9 +26399,9 @@
       </w:tcPr>
     </w:tblStylePr>
   </w:style>
-  <w:style w:type="table" w:styleId="118">
+  <w:style w:type="table" w:styleId="804">
     <w:name w:val="Lined - Accent 2"/>
-    <w:basedOn w:val="630"/>
+    <w:basedOn w:val="873"/>
     <w:uiPriority w:val="99"/>
     <w:pPr>
       <w:pBdr/>
@@ -25894,9 +26636,9 @@
       </w:tcPr>
     </w:tblStylePr>
   </w:style>
-  <w:style w:type="table" w:styleId="119">
+  <w:style w:type="table" w:styleId="805">
     <w:name w:val="Lined - Accent 3"/>
-    <w:basedOn w:val="630"/>
+    <w:basedOn w:val="873"/>
     <w:uiPriority w:val="99"/>
     <w:pPr>
       <w:pBdr/>
@@ -26131,9 +26873,9 @@
       </w:tcPr>
     </w:tblStylePr>
   </w:style>
-  <w:style w:type="table" w:styleId="120">
+  <w:style w:type="table" w:styleId="806">
     <w:name w:val="Lined - Accent 4"/>
-    <w:basedOn w:val="630"/>
+    <w:basedOn w:val="873"/>
     <w:uiPriority w:val="99"/>
     <w:pPr>
       <w:pBdr/>
@@ -26368,9 +27110,9 @@
       </w:tcPr>
     </w:tblStylePr>
   </w:style>
-  <w:style w:type="table" w:styleId="121">
+  <w:style w:type="table" w:styleId="807">
     <w:name w:val="Lined - Accent 5"/>
-    <w:basedOn w:val="630"/>
+    <w:basedOn w:val="873"/>
     <w:uiPriority w:val="99"/>
     <w:pPr>
       <w:pBdr/>
@@ -26605,9 +27347,9 @@
       </w:tcPr>
     </w:tblStylePr>
   </w:style>
-  <w:style w:type="table" w:styleId="122">
+  <w:style w:type="table" w:styleId="808">
     <w:name w:val="Lined - Accent 6"/>
-    <w:basedOn w:val="630"/>
+    <w:basedOn w:val="873"/>
     <w:uiPriority w:val="99"/>
     <w:pPr>
       <w:pBdr/>
@@ -26842,9 +27584,9 @@
       </w:tcPr>
     </w:tblStylePr>
   </w:style>
-  <w:style w:type="table" w:styleId="123">
+  <w:style w:type="table" w:styleId="809">
     <w:name w:val="Bordered &amp; Lined - Accent"/>
-    <w:basedOn w:val="630"/>
+    <w:basedOn w:val="873"/>
     <w:uiPriority w:val="99"/>
     <w:pPr>
       <w:pBdr/>
@@ -27086,9 +27828,9 @@
       </w:tcPr>
     </w:tblStylePr>
   </w:style>
-  <w:style w:type="table" w:styleId="124">
+  <w:style w:type="table" w:styleId="810">
     <w:name w:val="Bordered &amp; Lined - Accent 1"/>
-    <w:basedOn w:val="630"/>
+    <w:basedOn w:val="873"/>
     <w:uiPriority w:val="99"/>
     <w:pPr>
       <w:pBdr/>
@@ -27330,9 +28072,9 @@
       </w:tcPr>
     </w:tblStylePr>
   </w:style>
-  <w:style w:type="table" w:styleId="125">
+  <w:style w:type="table" w:styleId="811">
     <w:name w:val="Bordered &amp; Lined - Accent 2"/>
-    <w:basedOn w:val="630"/>
+    <w:basedOn w:val="873"/>
     <w:uiPriority w:val="99"/>
     <w:pPr>
       <w:pBdr/>
@@ -27574,9 +28316,9 @@
       </w:tcPr>
     </w:tblStylePr>
   </w:style>
-  <w:style w:type="table" w:styleId="126">
+  <w:style w:type="table" w:styleId="812">
     <w:name w:val="Bordered &amp; Lined - Accent 3"/>
-    <w:basedOn w:val="630"/>
+    <w:basedOn w:val="873"/>
     <w:uiPriority w:val="99"/>
     <w:pPr>
       <w:pBdr/>
@@ -27818,9 +28560,9 @@
       </w:tcPr>
     </w:tblStylePr>
   </w:style>
-  <w:style w:type="table" w:styleId="127">
+  <w:style w:type="table" w:styleId="813">
     <w:name w:val="Bordered &amp; Lined - Accent 4"/>
-    <w:basedOn w:val="630"/>
+    <w:basedOn w:val="873"/>
     <w:uiPriority w:val="99"/>
     <w:pPr>
       <w:pBdr/>
@@ -28062,9 +28804,9 @@
       </w:tcPr>
     </w:tblStylePr>
   </w:style>
-  <w:style w:type="table" w:styleId="128">
+  <w:style w:type="table" w:styleId="814">
     <w:name w:val="Bordered &amp; Lined - Accent 5"/>
-    <w:basedOn w:val="630"/>
+    <w:basedOn w:val="873"/>
     <w:uiPriority w:val="99"/>
     <w:pPr>
       <w:pBdr/>
@@ -28306,9 +29048,9 @@
       </w:tcPr>
     </w:tblStylePr>
   </w:style>
-  <w:style w:type="table" w:styleId="129">
+  <w:style w:type="table" w:styleId="815">
     <w:name w:val="Bordered &amp; Lined - Accent 6"/>
-    <w:basedOn w:val="630"/>
+    <w:basedOn w:val="873"/>
     <w:uiPriority w:val="99"/>
     <w:pPr>
       <w:pBdr/>
@@ -28550,9 +29292,9 @@
       </w:tcPr>
     </w:tblStylePr>
   </w:style>
-  <w:style w:type="table" w:styleId="130">
+  <w:style w:type="table" w:styleId="816">
     <w:name w:val="Bordered"/>
-    <w:basedOn w:val="630"/>
+    <w:basedOn w:val="873"/>
     <w:uiPriority w:val="99"/>
     <w:pPr>
       <w:pBdr/>
@@ -28781,9 +29523,9 @@
       </w:tcPr>
     </w:tblStylePr>
   </w:style>
-  <w:style w:type="table" w:styleId="131">
+  <w:style w:type="table" w:styleId="817">
     <w:name w:val="Bordered - Accent 1"/>
-    <w:basedOn w:val="630"/>
+    <w:basedOn w:val="873"/>
     <w:uiPriority w:val="99"/>
     <w:pPr>
       <w:pBdr/>
@@ -29012,9 +29754,9 @@
       </w:tcPr>
     </w:tblStylePr>
   </w:style>
-  <w:style w:type="table" w:styleId="132">
+  <w:style w:type="table" w:styleId="818">
     <w:name w:val="Bordered - Accent 2"/>
-    <w:basedOn w:val="630"/>
+    <w:basedOn w:val="873"/>
     <w:uiPriority w:val="99"/>
     <w:pPr>
       <w:pBdr/>
@@ -29243,9 +29985,9 @@
       </w:tcPr>
     </w:tblStylePr>
   </w:style>
-  <w:style w:type="table" w:styleId="133">
+  <w:style w:type="table" w:styleId="819">
     <w:name w:val="Bordered - Accent 3"/>
-    <w:basedOn w:val="630"/>
+    <w:basedOn w:val="873"/>
     <w:uiPriority w:val="99"/>
     <w:pPr>
       <w:pBdr/>
@@ -29474,9 +30216,9 @@
       </w:tcPr>
     </w:tblStylePr>
   </w:style>
-  <w:style w:type="table" w:styleId="134">
+  <w:style w:type="table" w:styleId="820">
     <w:name w:val="Bordered - Accent 4"/>
-    <w:basedOn w:val="630"/>
+    <w:basedOn w:val="873"/>
     <w:uiPriority w:val="99"/>
     <w:pPr>
       <w:pBdr/>
@@ -29705,9 +30447,9 @@
       </w:tcPr>
     </w:tblStylePr>
   </w:style>
-  <w:style w:type="table" w:styleId="135">
+  <w:style w:type="table" w:styleId="821">
     <w:name w:val="Bordered - Accent 5"/>
-    <w:basedOn w:val="630"/>
+    <w:basedOn w:val="873"/>
     <w:uiPriority w:val="99"/>
     <w:pPr>
       <w:pBdr/>
@@ -29936,9 +30678,9 @@
       </w:tcPr>
     </w:tblStylePr>
   </w:style>
-  <w:style w:type="table" w:styleId="136">
+  <w:style w:type="table" w:styleId="822">
     <w:name w:val="Bordered - Accent 6"/>
-    <w:basedOn w:val="630"/>
+    <w:basedOn w:val="873"/>
     <w:uiPriority w:val="99"/>
     <w:pPr>
       <w:pBdr/>
@@ -30167,11 +30909,11 @@
       </w:tcPr>
     </w:tblStylePr>
   </w:style>
-  <w:style w:type="paragraph" w:styleId="138">
+  <w:style w:type="paragraph" w:styleId="823">
     <w:name w:val="Heading 1"/>
-    <w:basedOn w:val="629"/>
-    <w:next w:val="629"/>
-    <w:link w:val="149"/>
+    <w:basedOn w:val="872"/>
+    <w:next w:val="872"/>
+    <w:link w:val="833"/>
     <w:uiPriority w:val="9"/>
     <w:qFormat/>
     <w:pPr>
@@ -30189,11 +30931,11 @@
       <w:szCs w:val="40"/>
     </w:rPr>
   </w:style>
-  <w:style w:type="paragraph" w:styleId="139">
+  <w:style w:type="paragraph" w:styleId="824">
     <w:name w:val="Heading 2"/>
-    <w:basedOn w:val="629"/>
-    <w:next w:val="629"/>
-    <w:link w:val="150"/>
+    <w:basedOn w:val="872"/>
+    <w:next w:val="872"/>
+    <w:link w:val="834"/>
     <w:uiPriority w:val="9"/>
     <w:unhideWhenUsed/>
     <w:qFormat/>
@@ -30212,11 +30954,11 @@
       <w:szCs w:val="32"/>
     </w:rPr>
   </w:style>
-  <w:style w:type="paragraph" w:styleId="140">
+  <w:style w:type="paragraph" w:styleId="825">
     <w:name w:val="Heading 3"/>
-    <w:basedOn w:val="629"/>
-    <w:next w:val="629"/>
-    <w:link w:val="151"/>
+    <w:basedOn w:val="872"/>
+    <w:next w:val="872"/>
+    <w:link w:val="835"/>
     <w:uiPriority w:val="9"/>
     <w:unhideWhenUsed/>
     <w:qFormat/>
@@ -30235,11 +30977,11 @@
       <w:szCs w:val="28"/>
     </w:rPr>
   </w:style>
-  <w:style w:type="paragraph" w:styleId="141">
+  <w:style w:type="paragraph" w:styleId="826">
     <w:name w:val="Heading 4"/>
-    <w:basedOn w:val="629"/>
-    <w:next w:val="629"/>
-    <w:link w:val="152"/>
+    <w:basedOn w:val="872"/>
+    <w:next w:val="872"/>
+    <w:link w:val="836"/>
     <w:uiPriority w:val="9"/>
     <w:unhideWhenUsed/>
     <w:qFormat/>
@@ -30258,11 +31000,11 @@
       <w:color w:val="0f4761" w:themeColor="accent1" w:themeShade="BF"/>
     </w:rPr>
   </w:style>
-  <w:style w:type="paragraph" w:styleId="142">
+  <w:style w:type="paragraph" w:styleId="827">
     <w:name w:val="Heading 5"/>
-    <w:basedOn w:val="629"/>
-    <w:next w:val="629"/>
-    <w:link w:val="153"/>
+    <w:basedOn w:val="872"/>
+    <w:next w:val="872"/>
+    <w:link w:val="837"/>
     <w:uiPriority w:val="9"/>
     <w:unhideWhenUsed/>
     <w:qFormat/>
@@ -30279,11 +31021,11 @@
       <w:color w:val="0f4761" w:themeColor="accent1" w:themeShade="BF"/>
     </w:rPr>
   </w:style>
-  <w:style w:type="paragraph" w:styleId="143">
+  <w:style w:type="paragraph" w:styleId="828">
     <w:name w:val="Heading 6"/>
-    <w:basedOn w:val="629"/>
-    <w:next w:val="629"/>
-    <w:link w:val="154"/>
+    <w:basedOn w:val="872"/>
+    <w:next w:val="872"/>
+    <w:link w:val="838"/>
     <w:uiPriority w:val="9"/>
     <w:unhideWhenUsed/>
     <w:qFormat/>
@@ -30302,11 +31044,11 @@
       <w:color w:val="595959" w:themeColor="text1" w:themeTint="A6"/>
     </w:rPr>
   </w:style>
-  <w:style w:type="paragraph" w:styleId="144">
+  <w:style w:type="paragraph" w:styleId="829">
     <w:name w:val="Heading 7"/>
-    <w:basedOn w:val="629"/>
-    <w:next w:val="629"/>
-    <w:link w:val="155"/>
+    <w:basedOn w:val="872"/>
+    <w:next w:val="872"/>
+    <w:link w:val="839"/>
     <w:uiPriority w:val="9"/>
     <w:unhideWhenUsed/>
     <w:qFormat/>
@@ -30323,11 +31065,11 @@
       <w:color w:val="595959" w:themeColor="text1" w:themeTint="A6"/>
     </w:rPr>
   </w:style>
-  <w:style w:type="paragraph" w:styleId="145">
+  <w:style w:type="paragraph" w:styleId="830">
     <w:name w:val="Heading 8"/>
-    <w:basedOn w:val="629"/>
-    <w:next w:val="629"/>
-    <w:link w:val="156"/>
+    <w:basedOn w:val="872"/>
+    <w:next w:val="872"/>
+    <w:link w:val="840"/>
     <w:uiPriority w:val="9"/>
     <w:unhideWhenUsed/>
     <w:qFormat/>
@@ -30346,11 +31088,11 @@
       <w:color w:val="272727" w:themeColor="text1" w:themeTint="D8"/>
     </w:rPr>
   </w:style>
-  <w:style w:type="paragraph" w:styleId="146">
+  <w:style w:type="paragraph" w:styleId="831">
     <w:name w:val="Heading 9"/>
-    <w:basedOn w:val="629"/>
-    <w:next w:val="629"/>
-    <w:link w:val="157"/>
+    <w:basedOn w:val="872"/>
+    <w:next w:val="872"/>
+    <w:link w:val="841"/>
     <w:uiPriority w:val="9"/>
     <w:unhideWhenUsed/>
     <w:qFormat/>
@@ -30369,7 +31111,7 @@
       <w:color w:val="272727" w:themeColor="text1" w:themeTint="D8"/>
     </w:rPr>
   </w:style>
-  <w:style w:type="character" w:styleId="147" w:default="1">
+  <w:style w:type="character" w:styleId="832" w:default="1">
     <w:name w:val="Default Paragraph Font"/>
     <w:uiPriority w:val="1"/>
     <w:semiHidden/>
@@ -30380,10 +31122,10 @@
       <w:ind/>
     </w:pPr>
   </w:style>
-  <w:style w:type="character" w:styleId="149">
+  <w:style w:type="character" w:styleId="833">
     <w:name w:val="Heading 1 Char"/>
-    <w:basedOn w:val="147"/>
-    <w:link w:val="138"/>
+    <w:basedOn w:val="832"/>
+    <w:link w:val="823"/>
     <w:uiPriority w:val="9"/>
     <w:pPr>
       <w:pBdr/>
@@ -30397,10 +31139,10 @@
       <w:szCs w:val="40"/>
     </w:rPr>
   </w:style>
-  <w:style w:type="character" w:styleId="150">
+  <w:style w:type="character" w:styleId="834">
     <w:name w:val="Heading 2 Char"/>
-    <w:basedOn w:val="147"/>
-    <w:link w:val="139"/>
+    <w:basedOn w:val="832"/>
+    <w:link w:val="824"/>
     <w:uiPriority w:val="9"/>
     <w:pPr>
       <w:pBdr/>
@@ -30414,10 +31156,10 @@
       <w:szCs w:val="32"/>
     </w:rPr>
   </w:style>
-  <w:style w:type="character" w:styleId="151">
+  <w:style w:type="character" w:styleId="835">
     <w:name w:val="Heading 3 Char"/>
-    <w:basedOn w:val="147"/>
-    <w:link w:val="140"/>
+    <w:basedOn w:val="832"/>
+    <w:link w:val="825"/>
     <w:uiPriority w:val="9"/>
     <w:pPr>
       <w:pBdr/>
@@ -30431,10 +31173,10 @@
       <w:szCs w:val="28"/>
     </w:rPr>
   </w:style>
-  <w:style w:type="character" w:styleId="152">
+  <w:style w:type="character" w:styleId="836">
     <w:name w:val="Heading 4 Char"/>
-    <w:basedOn w:val="147"/>
-    <w:link w:val="141"/>
+    <w:basedOn w:val="832"/>
+    <w:link w:val="826"/>
     <w:uiPriority w:val="9"/>
     <w:pPr>
       <w:pBdr/>
@@ -30448,10 +31190,10 @@
       <w:color w:val="0f4761" w:themeColor="accent1" w:themeShade="BF"/>
     </w:rPr>
   </w:style>
-  <w:style w:type="character" w:styleId="153">
+  <w:style w:type="character" w:styleId="837">
     <w:name w:val="Heading 5 Char"/>
-    <w:basedOn w:val="147"/>
-    <w:link w:val="142"/>
+    <w:basedOn w:val="832"/>
+    <w:link w:val="827"/>
     <w:uiPriority w:val="9"/>
     <w:pPr>
       <w:pBdr/>
@@ -30463,10 +31205,10 @@
       <w:color w:val="0f4761" w:themeColor="accent1" w:themeShade="BF"/>
     </w:rPr>
   </w:style>
-  <w:style w:type="character" w:styleId="154">
+  <w:style w:type="character" w:styleId="838">
     <w:name w:val="Heading 6 Char"/>
-    <w:basedOn w:val="147"/>
-    <w:link w:val="143"/>
+    <w:basedOn w:val="832"/>
+    <w:link w:val="828"/>
     <w:uiPriority w:val="9"/>
     <w:pPr>
       <w:pBdr/>
@@ -30480,10 +31222,10 @@
       <w:color w:val="595959" w:themeColor="text1" w:themeTint="A6"/>
     </w:rPr>
   </w:style>
-  <w:style w:type="character" w:styleId="155">
+  <w:style w:type="character" w:styleId="839">
     <w:name w:val="Heading 7 Char"/>
-    <w:basedOn w:val="147"/>
-    <w:link w:val="144"/>
+    <w:basedOn w:val="832"/>
+    <w:link w:val="829"/>
     <w:uiPriority w:val="9"/>
     <w:pPr>
       <w:pBdr/>
@@ -30495,10 +31237,10 @@
       <w:color w:val="595959" w:themeColor="text1" w:themeTint="A6"/>
     </w:rPr>
   </w:style>
-  <w:style w:type="character" w:styleId="156">
+  <w:style w:type="character" w:styleId="840">
     <w:name w:val="Heading 8 Char"/>
-    <w:basedOn w:val="147"/>
-    <w:link w:val="145"/>
+    <w:basedOn w:val="832"/>
+    <w:link w:val="830"/>
     <w:uiPriority w:val="9"/>
     <w:pPr>
       <w:pBdr/>
@@ -30512,10 +31254,10 @@
       <w:color w:val="272727" w:themeColor="text1" w:themeTint="D8"/>
     </w:rPr>
   </w:style>
-  <w:style w:type="character" w:styleId="157">
+  <w:style w:type="character" w:styleId="841">
     <w:name w:val="Heading 9 Char"/>
-    <w:basedOn w:val="147"/>
-    <w:link w:val="146"/>
+    <w:basedOn w:val="832"/>
+    <w:link w:val="831"/>
     <w:uiPriority w:val="9"/>
     <w:pPr>
       <w:pBdr/>
@@ -30529,11 +31271,11 @@
       <w:color w:val="272727" w:themeColor="text1" w:themeTint="D8"/>
     </w:rPr>
   </w:style>
-  <w:style w:type="paragraph" w:styleId="158">
+  <w:style w:type="paragraph" w:styleId="842">
     <w:name w:val="Title"/>
-    <w:basedOn w:val="629"/>
-    <w:next w:val="629"/>
-    <w:link w:val="159"/>
+    <w:basedOn w:val="872"/>
+    <w:next w:val="872"/>
+    <w:link w:val="843"/>
     <w:uiPriority w:val="10"/>
     <w:qFormat/>
     <w:pPr>
@@ -30549,10 +31291,10 @@
       <w:szCs w:val="56"/>
     </w:rPr>
   </w:style>
-  <w:style w:type="character" w:styleId="159">
+  <w:style w:type="character" w:styleId="843">
     <w:name w:val="Title Char"/>
-    <w:basedOn w:val="147"/>
-    <w:link w:val="158"/>
+    <w:basedOn w:val="832"/>
+    <w:link w:val="842"/>
     <w:uiPriority w:val="10"/>
     <w:pPr>
       <w:pBdr/>
@@ -30566,11 +31308,11 @@
       <w:szCs w:val="56"/>
     </w:rPr>
   </w:style>
-  <w:style w:type="paragraph" w:styleId="160">
+  <w:style w:type="paragraph" w:styleId="844">
     <w:name w:val="Subtitle"/>
-    <w:basedOn w:val="629"/>
-    <w:next w:val="629"/>
-    <w:link w:val="161"/>
+    <w:basedOn w:val="872"/>
+    <w:next w:val="872"/>
+    <w:link w:val="845"/>
     <w:uiPriority w:val="11"/>
     <w:qFormat/>
     <w:pPr>
@@ -30588,10 +31330,10 @@
       <w:szCs w:val="28"/>
     </w:rPr>
   </w:style>
-  <w:style w:type="character" w:styleId="161">
+  <w:style w:type="character" w:styleId="845">
     <w:name w:val="Subtitle Char"/>
-    <w:basedOn w:val="147"/>
-    <w:link w:val="160"/>
+    <w:basedOn w:val="832"/>
+    <w:link w:val="844"/>
     <w:uiPriority w:val="11"/>
     <w:pPr>
       <w:pBdr/>
@@ -30605,11 +31347,11 @@
       <w:szCs w:val="28"/>
     </w:rPr>
   </w:style>
-  <w:style w:type="paragraph" w:styleId="162">
+  <w:style w:type="paragraph" w:styleId="846">
     <w:name w:val="Quote"/>
-    <w:basedOn w:val="629"/>
-    <w:next w:val="629"/>
-    <w:link w:val="163"/>
+    <w:basedOn w:val="872"/>
+    <w:next w:val="872"/>
+    <w:link w:val="847"/>
     <w:uiPriority w:val="29"/>
     <w:qFormat/>
     <w:pPr>
@@ -30624,10 +31366,10 @@
       <w:color w:val="404040" w:themeColor="text1" w:themeTint="BF"/>
     </w:rPr>
   </w:style>
-  <w:style w:type="character" w:styleId="163">
+  <w:style w:type="character" w:styleId="847">
     <w:name w:val="Quote Char"/>
-    <w:basedOn w:val="147"/>
-    <w:link w:val="162"/>
+    <w:basedOn w:val="832"/>
+    <w:link w:val="846"/>
     <w:uiPriority w:val="29"/>
     <w:pPr>
       <w:pBdr/>
@@ -30640,9 +31382,9 @@
       <w:color w:val="404040" w:themeColor="text1" w:themeTint="BF"/>
     </w:rPr>
   </w:style>
-  <w:style w:type="character" w:styleId="165">
+  <w:style w:type="character" w:styleId="848">
     <w:name w:val="Intense Emphasis"/>
-    <w:basedOn w:val="147"/>
+    <w:basedOn w:val="832"/>
     <w:uiPriority w:val="21"/>
     <w:qFormat/>
     <w:pPr>
@@ -30656,11 +31398,11 @@
       <w:color w:val="0f4761" w:themeColor="accent1" w:themeShade="BF"/>
     </w:rPr>
   </w:style>
-  <w:style w:type="paragraph" w:styleId="166">
+  <w:style w:type="paragraph" w:styleId="849">
     <w:name w:val="Intense Quote"/>
-    <w:basedOn w:val="629"/>
-    <w:next w:val="629"/>
-    <w:link w:val="167"/>
+    <w:basedOn w:val="872"/>
+    <w:next w:val="872"/>
+    <w:link w:val="850"/>
     <w:uiPriority w:val="30"/>
     <w:qFormat/>
     <w:pPr>
@@ -30678,10 +31420,10 @@
       <w:color w:val="0f4761" w:themeColor="accent1" w:themeShade="BF"/>
     </w:rPr>
   </w:style>
-  <w:style w:type="character" w:styleId="167">
+  <w:style w:type="character" w:styleId="850">
     <w:name w:val="Intense Quote Char"/>
-    <w:basedOn w:val="147"/>
-    <w:link w:val="166"/>
+    <w:basedOn w:val="832"/>
+    <w:link w:val="849"/>
     <w:uiPriority w:val="30"/>
     <w:pPr>
       <w:pBdr/>
@@ -30694,9 +31436,9 @@
       <w:color w:val="0f4761" w:themeColor="accent1" w:themeShade="BF"/>
     </w:rPr>
   </w:style>
-  <w:style w:type="character" w:styleId="168">
+  <w:style w:type="character" w:styleId="851">
     <w:name w:val="Intense Reference"/>
-    <w:basedOn w:val="147"/>
+    <w:basedOn w:val="832"/>
     <w:uiPriority w:val="32"/>
     <w:qFormat/>
     <w:pPr>
@@ -30712,9 +31454,9 @@
       <w:spacing w:val="5"/>
     </w:rPr>
   </w:style>
-  <w:style w:type="character" w:styleId="170">
+  <w:style w:type="character" w:styleId="852">
     <w:name w:val="Subtle Emphasis"/>
-    <w:basedOn w:val="147"/>
+    <w:basedOn w:val="832"/>
     <w:uiPriority w:val="19"/>
     <w:qFormat/>
     <w:pPr>
@@ -30728,9 +31470,9 @@
       <w:color w:val="404040" w:themeColor="text1" w:themeTint="BF"/>
     </w:rPr>
   </w:style>
-  <w:style w:type="character" w:styleId="171">
+  <w:style w:type="character" w:styleId="853">
     <w:name w:val="Emphasis"/>
-    <w:basedOn w:val="147"/>
+    <w:basedOn w:val="832"/>
     <w:uiPriority w:val="20"/>
     <w:qFormat/>
     <w:pPr>
@@ -30743,9 +31485,9 @@
       <w:iCs/>
     </w:rPr>
   </w:style>
-  <w:style w:type="character" w:styleId="172">
+  <w:style w:type="character" w:styleId="854">
     <w:name w:val="Strong"/>
-    <w:basedOn w:val="147"/>
+    <w:basedOn w:val="832"/>
     <w:uiPriority w:val="22"/>
     <w:qFormat/>
     <w:pPr>
@@ -30758,9 +31500,9 @@
       <w:bCs/>
     </w:rPr>
   </w:style>
-  <w:style w:type="character" w:styleId="173">
+  <w:style w:type="character" w:styleId="855">
     <w:name w:val="Subtle Reference"/>
-    <w:basedOn w:val="147"/>
+    <w:basedOn w:val="832"/>
     <w:uiPriority w:val="31"/>
     <w:qFormat/>
     <w:pPr>
@@ -30773,9 +31515,9 @@
       <w:color w:val="5a5a5a" w:themeColor="text1" w:themeTint="A5"/>
     </w:rPr>
   </w:style>
-  <w:style w:type="character" w:styleId="174">
+  <w:style w:type="character" w:styleId="856">
     <w:name w:val="Book Title"/>
-    <w:basedOn w:val="147"/>
+    <w:basedOn w:val="832"/>
     <w:uiPriority w:val="33"/>
     <w:qFormat/>
     <w:pPr>
@@ -30791,10 +31533,10 @@
       <w:spacing w:val="5"/>
     </w:rPr>
   </w:style>
-  <w:style w:type="paragraph" w:styleId="175">
+  <w:style w:type="paragraph" w:styleId="857">
     <w:name w:val="Header"/>
-    <w:basedOn w:val="629"/>
-    <w:link w:val="176"/>
+    <w:basedOn w:val="872"/>
+    <w:link w:val="858"/>
     <w:uiPriority w:val="99"/>
     <w:unhideWhenUsed/>
     <w:pPr>
@@ -30807,10 +31549,10 @@
       <w:ind/>
     </w:pPr>
   </w:style>
-  <w:style w:type="character" w:styleId="176">
+  <w:style w:type="character" w:styleId="858">
     <w:name w:val="Header Char"/>
-    <w:basedOn w:val="147"/>
-    <w:link w:val="175"/>
+    <w:basedOn w:val="832"/>
+    <w:link w:val="857"/>
     <w:uiPriority w:val="99"/>
     <w:pPr>
       <w:pBdr/>
@@ -30818,10 +31560,10 @@
       <w:ind/>
     </w:pPr>
   </w:style>
-  <w:style w:type="paragraph" w:styleId="177">
+  <w:style w:type="paragraph" w:styleId="859">
     <w:name w:val="Footer"/>
-    <w:basedOn w:val="629"/>
-    <w:link w:val="178"/>
+    <w:basedOn w:val="872"/>
+    <w:link w:val="860"/>
     <w:uiPriority w:val="99"/>
     <w:unhideWhenUsed/>
     <w:pPr>
@@ -30834,10 +31576,10 @@
       <w:ind/>
     </w:pPr>
   </w:style>
-  <w:style w:type="character" w:styleId="178">
+  <w:style w:type="character" w:styleId="860">
     <w:name w:val="Footer Char"/>
-    <w:basedOn w:val="147"/>
-    <w:link w:val="177"/>
+    <w:basedOn w:val="832"/>
+    <w:link w:val="859"/>
     <w:uiPriority w:val="99"/>
     <w:pPr>
       <w:pBdr/>
@@ -30845,10 +31587,10 @@
       <w:ind/>
     </w:pPr>
   </w:style>
-  <w:style w:type="paragraph" w:styleId="179">
+  <w:style w:type="paragraph" w:styleId="861">
     <w:name w:val="Caption"/>
-    <w:basedOn w:val="629"/>
-    <w:next w:val="629"/>
+    <w:basedOn w:val="872"/>
+    <w:next w:val="872"/>
     <w:uiPriority w:val="35"/>
     <w:unhideWhenUsed/>
     <w:qFormat/>
@@ -30865,10 +31607,10 @@
       <w:szCs w:val="18"/>
     </w:rPr>
   </w:style>
-  <w:style w:type="paragraph" w:styleId="180">
+  <w:style w:type="paragraph" w:styleId="862">
     <w:name w:val="footnote text"/>
-    <w:basedOn w:val="629"/>
-    <w:link w:val="181"/>
+    <w:basedOn w:val="872"/>
+    <w:link w:val="863"/>
     <w:uiPriority w:val="99"/>
     <w:semiHidden/>
     <w:unhideWhenUsed/>
@@ -30882,10 +31624,10 @@
       <w:szCs w:val="20"/>
     </w:rPr>
   </w:style>
-  <w:style w:type="character" w:styleId="181">
+  <w:style w:type="character" w:styleId="863">
     <w:name w:val="Footnote Text Char"/>
-    <w:basedOn w:val="147"/>
-    <w:link w:val="180"/>
+    <w:basedOn w:val="832"/>
+    <w:link w:val="862"/>
     <w:uiPriority w:val="99"/>
     <w:semiHidden/>
     <w:pPr>
@@ -30898,9 +31640,9 @@
       <w:szCs w:val="20"/>
     </w:rPr>
   </w:style>
-  <w:style w:type="character" w:styleId="182">
+  <w:style w:type="character" w:styleId="864">
     <w:name w:val="footnote reference"/>
-    <w:basedOn w:val="147"/>
+    <w:basedOn w:val="832"/>
     <w:uiPriority w:val="99"/>
     <w:semiHidden/>
     <w:unhideWhenUsed/>
@@ -30913,10 +31655,10 @@
       <w:vertAlign w:val="superscript"/>
     </w:rPr>
   </w:style>
-  <w:style w:type="paragraph" w:styleId="183">
+  <w:style w:type="paragraph" w:styleId="865">
     <w:name w:val="endnote text"/>
-    <w:basedOn w:val="629"/>
-    <w:link w:val="184"/>
+    <w:basedOn w:val="872"/>
+    <w:link w:val="866"/>
     <w:uiPriority w:val="99"/>
     <w:semiHidden/>
     <w:unhideWhenUsed/>
@@ -30930,10 +31672,10 @@
       <w:szCs w:val="20"/>
     </w:rPr>
   </w:style>
-  <w:style w:type="character" w:styleId="184">
+  <w:style w:type="character" w:styleId="866">
     <w:name w:val="Endnote Text Char"/>
-    <w:basedOn w:val="147"/>
-    <w:link w:val="183"/>
+    <w:basedOn w:val="832"/>
+    <w:link w:val="865"/>
     <w:uiPriority w:val="99"/>
     <w:semiHidden/>
     <w:pPr>
@@ -30946,9 +31688,9 @@
       <w:szCs w:val="20"/>
     </w:rPr>
   </w:style>
-  <w:style w:type="character" w:styleId="185">
+  <w:style w:type="character" w:styleId="867">
     <w:name w:val="endnote reference"/>
-    <w:basedOn w:val="147"/>
+    <w:basedOn w:val="832"/>
     <w:uiPriority w:val="99"/>
     <w:semiHidden/>
     <w:unhideWhenUsed/>
@@ -30961,9 +31703,9 @@
       <w:vertAlign w:val="superscript"/>
     </w:rPr>
   </w:style>
-  <w:style w:type="character" w:styleId="186">
+  <w:style w:type="character" w:styleId="868">
     <w:name w:val="Hyperlink"/>
-    <w:basedOn w:val="147"/>
+    <w:basedOn w:val="832"/>
     <w:uiPriority w:val="99"/>
     <w:unhideWhenUsed/>
     <w:pPr>
@@ -30976,9 +31718,9 @@
       <w:u w:val="single"/>
     </w:rPr>
   </w:style>
-  <w:style w:type="character" w:styleId="187">
+  <w:style w:type="character" w:styleId="869">
     <w:name w:val="FollowedHyperlink"/>
-    <w:basedOn w:val="147"/>
+    <w:basedOn w:val="832"/>
     <w:uiPriority w:val="99"/>
     <w:semiHidden/>
     <w:unhideWhenUsed/>
@@ -30992,7 +31734,7 @@
       <w:u w:val="single"/>
     </w:rPr>
   </w:style>
-  <w:style w:type="paragraph" w:styleId="197">
+  <w:style w:type="paragraph" w:styleId="870">
     <w:name w:val="TOC Heading"/>
     <w:uiPriority w:val="39"/>
     <w:unhideWhenUsed/>
@@ -31002,10 +31744,10 @@
       <w:ind/>
     </w:pPr>
   </w:style>
-  <w:style w:type="paragraph" w:styleId="198">
+  <w:style w:type="paragraph" w:styleId="871">
     <w:name w:val="table of figures"/>
-    <w:basedOn w:val="629"/>
-    <w:next w:val="629"/>
+    <w:basedOn w:val="872"/>
+    <w:next w:val="872"/>
     <w:uiPriority w:val="99"/>
     <w:unhideWhenUsed/>
     <w:pPr>
@@ -31014,7 +31756,7 @@
       <w:ind/>
     </w:pPr>
   </w:style>
-  <w:style w:type="paragraph" w:styleId="629" w:default="1">
+  <w:style w:type="paragraph" w:styleId="872" w:default="1">
     <w:name w:val="Normal"/>
     <w:qFormat/>
     <w:pPr>
@@ -31023,7 +31765,7 @@
       <w:ind/>
     </w:pPr>
   </w:style>
-  <w:style w:type="table" w:styleId="630" w:default="1">
+  <w:style w:type="table" w:styleId="873" w:default="1">
     <w:name w:val="Normal Table"/>
     <w:uiPriority w:val="99"/>
     <w:semiHidden/>
@@ -31216,7 +31958,7 @@
       </w:tcPr>
     </w:tblStylePr>
   </w:style>
-  <w:style w:type="numbering" w:styleId="631" w:default="1">
+  <w:style w:type="numbering" w:styleId="874" w:default="1">
     <w:name w:val="No List"/>
     <w:uiPriority w:val="99"/>
     <w:semiHidden/>
@@ -31227,9 +31969,9 @@
       <w:ind/>
     </w:pPr>
   </w:style>
-  <w:style w:type="paragraph" w:styleId="632">
+  <w:style w:type="paragraph" w:styleId="875">
     <w:name w:val="No Spacing"/>
-    <w:basedOn w:val="629"/>
+    <w:basedOn w:val="872"/>
     <w:uiPriority w:val="1"/>
     <w:qFormat/>
     <w:pPr>
@@ -31238,9 +31980,9 @@
       <w:ind/>
     </w:pPr>
   </w:style>
-  <w:style w:type="paragraph" w:styleId="633">
+  <w:style w:type="paragraph" w:styleId="876">
     <w:name w:val="List Paragraph"/>
-    <w:basedOn w:val="629"/>
+    <w:basedOn w:val="872"/>
     <w:uiPriority w:val="34"/>
     <w:qFormat/>
     <w:pPr>

</xml_diff>

<commit_message>
Seguimos con el tema 2 de php.
</commit_message>
<xml_diff>
--- a/DESARROLLO_INTERFACES_WEB/UT1/PREGUNTAS/PREGUNTA-T1.docx
+++ b/DESARROLLO_INTERFACES_WEB/UT1/PREGUNTAS/PREGUNTA-T1.docx
@@ -1123,6 +1123,635 @@
               </v:shapetype>
               <v:shape id="_x0000_i12" o:spid="_x0000_s12" type="#_x0000_t75" style="width:523.30pt;height:86.67pt;mso-wrap-distance-left:0.00pt;mso-wrap-distance-top:0.00pt;mso-wrap-distance-right:0.00pt;mso-wrap-distance-bottom:0.00pt;z-index:1;" stroked="false">
                 <v:imagedata r:id="rId20" o:title=""/>
+                <o:lock v:ext="edit" rotation="t"/>
+              </v:shape>
+            </w:pict>
+          </mc:Fallback>
+        </mc:AlternateContent>
+      </w:r>
+      <w:r>
+        <w:rPr>
+          <w:highlight w:val="none"/>
+        </w:rPr>
+      </w:r>
+    </w:p>
+    <w:p>
+      <w:pPr>
+        <w:pBdr/>
+        <w:spacing/>
+        <w:ind w:firstLine="0"/>
+        <w:jc w:val="both"/>
+        <w:rPr>
+          <w:highlight w:val="none"/>
+        </w:rPr>
+      </w:pPr>
+      <w:r>
+        <w:rPr>
+          <w:highlight w:val="none"/>
+        </w:rPr>
+        <mc:AlternateContent>
+          <mc:Choice Requires="wpg">
+            <w:drawing>
+              <wp:inline xmlns:wp="http://schemas.openxmlformats.org/drawingml/2006/wordprocessingDrawing" distT="0" distB="0" distL="0" distR="0">
+                <wp:extent cx="6645910" cy="973004"/>
+                <wp:effectExtent l="0" t="0" r="0" b="0"/>
+                <wp:docPr id="14" name=""/>
+                <wp:cNvGraphicFramePr>
+                  <a:graphicFrameLocks xmlns:a="http://schemas.openxmlformats.org/drawingml/2006/main" noChangeAspect="1"/>
+                </wp:cNvGraphicFramePr>
+                <a:graphic xmlns:a="http://schemas.openxmlformats.org/drawingml/2006/main">
+                  <a:graphicData uri="http://schemas.openxmlformats.org/drawingml/2006/picture">
+                    <pic:pic xmlns:pic="http://schemas.openxmlformats.org/drawingml/2006/picture">
+                      <pic:nvPicPr>
+                        <pic:cNvPr id="147671805" name=""/>
+                        <pic:cNvPicPr>
+                          <a:picLocks noChangeAspect="1"/>
+                        </pic:cNvPicPr>
+                        <pic:nvPr/>
+                      </pic:nvPicPr>
+                      <pic:blipFill>
+                        <a:blip r:embed="rId21"/>
+                        <a:stretch/>
+                      </pic:blipFill>
+                      <pic:spPr bwMode="auto">
+                        <a:xfrm>
+                          <a:off x="0" y="0"/>
+                          <a:ext cx="6645909" cy="973003"/>
+                        </a:xfrm>
+                        <a:prstGeom prst="rect">
+                          <a:avLst/>
+                        </a:prstGeom>
+                      </pic:spPr>
+                    </pic:pic>
+                  </a:graphicData>
+                </a:graphic>
+              </wp:inline>
+            </w:drawing>
+          </mc:Choice>
+          <mc:Fallback>
+            <w:pict>
+              <v:shapetype id="_x0000_t75" coordsize="21600,21600" o:spt="75" o:preferrelative="t" path="m@4@5l@4@11@9@11@9@5xe" filled="f" stroked="f">
+                <v:stroke joinstyle="miter"/>
+                <v:formulas>
+                  <v:f eqn="if lineDrawn pixelLineWidth 0"/>
+                  <v:f eqn="sum @0 1 0"/>
+                  <v:f eqn="sum 0 0 @1"/>
+                  <v:f eqn="prod @2 1 2"/>
+                  <v:f eqn="prod @3 21600 pixelWidth"/>
+                  <v:f eqn="prod @3 21600 pixelHeight"/>
+                  <v:f eqn="sum @0 0 1"/>
+                  <v:f eqn="prod @6 1 2"/>
+                  <v:f eqn="prod @7 21600 pixelWidth"/>
+                  <v:f eqn="sum @8 21600 0"/>
+                  <v:f eqn="prod @7 21600 pixelHeight"/>
+                  <v:f eqn="sum @10 21600 0"/>
+                </v:formulas>
+                <v:path o:extrusionok="f" gradientshapeok="t" o:connecttype="rect"/>
+                <o:lock v:ext="edit" aspectratio="t"/>
+              </v:shapetype>
+              <v:shape id="_x0000_i13" o:spid="_x0000_s13" type="#_x0000_t75" style="width:523.30pt;height:76.61pt;mso-wrap-distance-left:0.00pt;mso-wrap-distance-top:0.00pt;mso-wrap-distance-right:0.00pt;mso-wrap-distance-bottom:0.00pt;z-index:1;" stroked="false">
+                <v:imagedata r:id="rId21" o:title=""/>
+                <o:lock v:ext="edit" rotation="t"/>
+              </v:shape>
+            </w:pict>
+          </mc:Fallback>
+        </mc:AlternateContent>
+      </w:r>
+      <w:r>
+        <w:rPr>
+          <w:highlight w:val="none"/>
+        </w:rPr>
+      </w:r>
+    </w:p>
+    <w:p>
+      <w:pPr>
+        <w:pBdr/>
+        <w:spacing/>
+        <w:ind w:firstLine="0"/>
+        <w:jc w:val="both"/>
+        <w:rPr>
+          <w:highlight w:val="none"/>
+        </w:rPr>
+      </w:pPr>
+      <w:r>
+        <w:rPr>
+          <w:highlight w:val="none"/>
+        </w:rPr>
+        <mc:AlternateContent>
+          <mc:Choice Requires="wpg">
+            <w:drawing>
+              <wp:inline xmlns:wp="http://schemas.openxmlformats.org/drawingml/2006/wordprocessingDrawing" distT="0" distB="0" distL="0" distR="0">
+                <wp:extent cx="6645910" cy="973004"/>
+                <wp:effectExtent l="0" t="0" r="0" b="0"/>
+                <wp:docPr id="15" name=""/>
+                <wp:cNvGraphicFramePr>
+                  <a:graphicFrameLocks xmlns:a="http://schemas.openxmlformats.org/drawingml/2006/main" noChangeAspect="1"/>
+                </wp:cNvGraphicFramePr>
+                <a:graphic xmlns:a="http://schemas.openxmlformats.org/drawingml/2006/main">
+                  <a:graphicData uri="http://schemas.openxmlformats.org/drawingml/2006/picture">
+                    <pic:pic xmlns:pic="http://schemas.openxmlformats.org/drawingml/2006/picture">
+                      <pic:nvPicPr>
+                        <pic:cNvPr id="1878365291" name=""/>
+                        <pic:cNvPicPr>
+                          <a:picLocks noChangeAspect="1"/>
+                        </pic:cNvPicPr>
+                        <pic:nvPr/>
+                      </pic:nvPicPr>
+                      <pic:blipFill>
+                        <a:blip r:embed="rId22"/>
+                        <a:stretch/>
+                      </pic:blipFill>
+                      <pic:spPr bwMode="auto">
+                        <a:xfrm>
+                          <a:off x="0" y="0"/>
+                          <a:ext cx="6645909" cy="973003"/>
+                        </a:xfrm>
+                        <a:prstGeom prst="rect">
+                          <a:avLst/>
+                        </a:prstGeom>
+                      </pic:spPr>
+                    </pic:pic>
+                  </a:graphicData>
+                </a:graphic>
+              </wp:inline>
+            </w:drawing>
+          </mc:Choice>
+          <mc:Fallback>
+            <w:pict>
+              <v:shapetype id="_x0000_t75" coordsize="21600,21600" o:spt="75" o:preferrelative="t" path="m@4@5l@4@11@9@11@9@5xe" filled="f" stroked="f">
+                <v:stroke joinstyle="miter"/>
+                <v:formulas>
+                  <v:f eqn="if lineDrawn pixelLineWidth 0"/>
+                  <v:f eqn="sum @0 1 0"/>
+                  <v:f eqn="sum 0 0 @1"/>
+                  <v:f eqn="prod @2 1 2"/>
+                  <v:f eqn="prod @3 21600 pixelWidth"/>
+                  <v:f eqn="prod @3 21600 pixelHeight"/>
+                  <v:f eqn="sum @0 0 1"/>
+                  <v:f eqn="prod @6 1 2"/>
+                  <v:f eqn="prod @7 21600 pixelWidth"/>
+                  <v:f eqn="sum @8 21600 0"/>
+                  <v:f eqn="prod @7 21600 pixelHeight"/>
+                  <v:f eqn="sum @10 21600 0"/>
+                </v:formulas>
+                <v:path o:extrusionok="f" gradientshapeok="t" o:connecttype="rect"/>
+                <o:lock v:ext="edit" aspectratio="t"/>
+              </v:shapetype>
+              <v:shape id="_x0000_i14" o:spid="_x0000_s14" type="#_x0000_t75" style="width:523.30pt;height:76.61pt;mso-wrap-distance-left:0.00pt;mso-wrap-distance-top:0.00pt;mso-wrap-distance-right:0.00pt;mso-wrap-distance-bottom:0.00pt;z-index:1;" stroked="false">
+                <v:imagedata r:id="rId22" o:title=""/>
+                <o:lock v:ext="edit" rotation="t"/>
+              </v:shape>
+            </w:pict>
+          </mc:Fallback>
+        </mc:AlternateContent>
+      </w:r>
+      <w:r>
+        <w:rPr>
+          <w:highlight w:val="none"/>
+        </w:rPr>
+      </w:r>
+    </w:p>
+    <w:p>
+      <w:pPr>
+        <w:pBdr/>
+        <w:spacing/>
+        <w:ind w:firstLine="0"/>
+        <w:jc w:val="both"/>
+        <w:rPr>
+          <w:highlight w:val="none"/>
+        </w:rPr>
+      </w:pPr>
+      <w:r>
+        <w:rPr>
+          <w:highlight w:val="none"/>
+        </w:rPr>
+        <mc:AlternateContent>
+          <mc:Choice Requires="wpg">
+            <w:drawing>
+              <wp:inline xmlns:wp="http://schemas.openxmlformats.org/drawingml/2006/wordprocessingDrawing" distT="0" distB="0" distL="0" distR="0">
+                <wp:extent cx="6645910" cy="1291441"/>
+                <wp:effectExtent l="0" t="0" r="0" b="0"/>
+                <wp:docPr id="16" name=""/>
+                <wp:cNvGraphicFramePr>
+                  <a:graphicFrameLocks xmlns:a="http://schemas.openxmlformats.org/drawingml/2006/main" noChangeAspect="1"/>
+                </wp:cNvGraphicFramePr>
+                <a:graphic xmlns:a="http://schemas.openxmlformats.org/drawingml/2006/main">
+                  <a:graphicData uri="http://schemas.openxmlformats.org/drawingml/2006/picture">
+                    <pic:pic xmlns:pic="http://schemas.openxmlformats.org/drawingml/2006/picture">
+                      <pic:nvPicPr>
+                        <pic:cNvPr id="1214073338" name=""/>
+                        <pic:cNvPicPr>
+                          <a:picLocks noChangeAspect="1"/>
+                        </pic:cNvPicPr>
+                        <pic:nvPr/>
+                      </pic:nvPicPr>
+                      <pic:blipFill>
+                        <a:blip r:embed="rId23"/>
+                        <a:stretch/>
+                      </pic:blipFill>
+                      <pic:spPr bwMode="auto">
+                        <a:xfrm>
+                          <a:off x="0" y="0"/>
+                          <a:ext cx="6645909" cy="1291440"/>
+                        </a:xfrm>
+                        <a:prstGeom prst="rect">
+                          <a:avLst/>
+                        </a:prstGeom>
+                      </pic:spPr>
+                    </pic:pic>
+                  </a:graphicData>
+                </a:graphic>
+              </wp:inline>
+            </w:drawing>
+          </mc:Choice>
+          <mc:Fallback>
+            <w:pict>
+              <v:shapetype id="_x0000_t75" coordsize="21600,21600" o:spt="75" o:preferrelative="t" path="m@4@5l@4@11@9@11@9@5xe" filled="f" stroked="f">
+                <v:stroke joinstyle="miter"/>
+                <v:formulas>
+                  <v:f eqn="if lineDrawn pixelLineWidth 0"/>
+                  <v:f eqn="sum @0 1 0"/>
+                  <v:f eqn="sum 0 0 @1"/>
+                  <v:f eqn="prod @2 1 2"/>
+                  <v:f eqn="prod @3 21600 pixelWidth"/>
+                  <v:f eqn="prod @3 21600 pixelHeight"/>
+                  <v:f eqn="sum @0 0 1"/>
+                  <v:f eqn="prod @6 1 2"/>
+                  <v:f eqn="prod @7 21600 pixelWidth"/>
+                  <v:f eqn="sum @8 21600 0"/>
+                  <v:f eqn="prod @7 21600 pixelHeight"/>
+                  <v:f eqn="sum @10 21600 0"/>
+                </v:formulas>
+                <v:path o:extrusionok="f" gradientshapeok="t" o:connecttype="rect"/>
+                <o:lock v:ext="edit" aspectratio="t"/>
+              </v:shapetype>
+              <v:shape id="_x0000_i15" o:spid="_x0000_s15" type="#_x0000_t75" style="width:523.30pt;height:101.69pt;mso-wrap-distance-left:0.00pt;mso-wrap-distance-top:0.00pt;mso-wrap-distance-right:0.00pt;mso-wrap-distance-bottom:0.00pt;z-index:1;" stroked="false">
+                <v:imagedata r:id="rId23" o:title=""/>
+                <o:lock v:ext="edit" rotation="t"/>
+              </v:shape>
+            </w:pict>
+          </mc:Fallback>
+        </mc:AlternateContent>
+      </w:r>
+      <w:r>
+        <w:rPr>
+          <w:highlight w:val="none"/>
+        </w:rPr>
+      </w:r>
+    </w:p>
+    <w:p>
+      <w:pPr>
+        <w:pBdr/>
+        <w:spacing/>
+        <w:ind w:firstLine="0"/>
+        <w:jc w:val="both"/>
+        <w:rPr>
+          <w:highlight w:val="none"/>
+        </w:rPr>
+      </w:pPr>
+      <w:r>
+        <w:rPr>
+          <w:highlight w:val="none"/>
+        </w:rPr>
+        <mc:AlternateContent>
+          <mc:Choice Requires="wpg">
+            <w:drawing>
+              <wp:inline xmlns:wp="http://schemas.openxmlformats.org/drawingml/2006/wordprocessingDrawing" distT="0" distB="0" distL="0" distR="0">
+                <wp:extent cx="6645910" cy="1055561"/>
+                <wp:effectExtent l="0" t="0" r="0" b="0"/>
+                <wp:docPr id="17" name=""/>
+                <wp:cNvGraphicFramePr>
+                  <a:graphicFrameLocks xmlns:a="http://schemas.openxmlformats.org/drawingml/2006/main" noChangeAspect="1"/>
+                </wp:cNvGraphicFramePr>
+                <a:graphic xmlns:a="http://schemas.openxmlformats.org/drawingml/2006/main">
+                  <a:graphicData uri="http://schemas.openxmlformats.org/drawingml/2006/picture">
+                    <pic:pic xmlns:pic="http://schemas.openxmlformats.org/drawingml/2006/picture">
+                      <pic:nvPicPr>
+                        <pic:cNvPr id="1914091873" name=""/>
+                        <pic:cNvPicPr>
+                          <a:picLocks noChangeAspect="1"/>
+                        </pic:cNvPicPr>
+                        <pic:nvPr/>
+                      </pic:nvPicPr>
+                      <pic:blipFill>
+                        <a:blip r:embed="rId24"/>
+                        <a:stretch/>
+                      </pic:blipFill>
+                      <pic:spPr bwMode="auto">
+                        <a:xfrm>
+                          <a:off x="0" y="0"/>
+                          <a:ext cx="6645909" cy="1055561"/>
+                        </a:xfrm>
+                        <a:prstGeom prst="rect">
+                          <a:avLst/>
+                        </a:prstGeom>
+                      </pic:spPr>
+                    </pic:pic>
+                  </a:graphicData>
+                </a:graphic>
+              </wp:inline>
+            </w:drawing>
+          </mc:Choice>
+          <mc:Fallback>
+            <w:pict>
+              <v:shapetype id="_x0000_t75" coordsize="21600,21600" o:spt="75" o:preferrelative="t" path="m@4@5l@4@11@9@11@9@5xe" filled="f" stroked="f">
+                <v:stroke joinstyle="miter"/>
+                <v:formulas>
+                  <v:f eqn="if lineDrawn pixelLineWidth 0"/>
+                  <v:f eqn="sum @0 1 0"/>
+                  <v:f eqn="sum 0 0 @1"/>
+                  <v:f eqn="prod @2 1 2"/>
+                  <v:f eqn="prod @3 21600 pixelWidth"/>
+                  <v:f eqn="prod @3 21600 pixelHeight"/>
+                  <v:f eqn="sum @0 0 1"/>
+                  <v:f eqn="prod @6 1 2"/>
+                  <v:f eqn="prod @7 21600 pixelWidth"/>
+                  <v:f eqn="sum @8 21600 0"/>
+                  <v:f eqn="prod @7 21600 pixelHeight"/>
+                  <v:f eqn="sum @10 21600 0"/>
+                </v:formulas>
+                <v:path o:extrusionok="f" gradientshapeok="t" o:connecttype="rect"/>
+                <o:lock v:ext="edit" aspectratio="t"/>
+              </v:shapetype>
+              <v:shape id="_x0000_i16" o:spid="_x0000_s16" type="#_x0000_t75" style="width:523.30pt;height:83.12pt;mso-wrap-distance-left:0.00pt;mso-wrap-distance-top:0.00pt;mso-wrap-distance-right:0.00pt;mso-wrap-distance-bottom:0.00pt;z-index:1;" stroked="false">
+                <v:imagedata r:id="rId24" o:title=""/>
+                <o:lock v:ext="edit" rotation="t"/>
+              </v:shape>
+            </w:pict>
+          </mc:Fallback>
+        </mc:AlternateContent>
+      </w:r>
+      <w:r>
+        <w:rPr>
+          <w:highlight w:val="none"/>
+        </w:rPr>
+      </w:r>
+    </w:p>
+    <w:p>
+      <w:pPr>
+        <w:pBdr/>
+        <w:spacing/>
+        <w:ind w:firstLine="0"/>
+        <w:jc w:val="both"/>
+        <w:rPr>
+          <w:highlight w:val="none"/>
+        </w:rPr>
+      </w:pPr>
+      <w:r>
+        <w:rPr>
+          <w:highlight w:val="none"/>
+        </w:rPr>
+        <mc:AlternateContent>
+          <mc:Choice Requires="wpg">
+            <w:drawing>
+              <wp:inline xmlns:wp="http://schemas.openxmlformats.org/drawingml/2006/wordprocessingDrawing" distT="0" distB="0" distL="0" distR="0">
+                <wp:extent cx="6645910" cy="1765320"/>
+                <wp:effectExtent l="0" t="0" r="0" b="0"/>
+                <wp:docPr id="18" name=""/>
+                <wp:cNvGraphicFramePr>
+                  <a:graphicFrameLocks xmlns:a="http://schemas.openxmlformats.org/drawingml/2006/main" noChangeAspect="1"/>
+                </wp:cNvGraphicFramePr>
+                <a:graphic xmlns:a="http://schemas.openxmlformats.org/drawingml/2006/main">
+                  <a:graphicData uri="http://schemas.openxmlformats.org/drawingml/2006/picture">
+                    <pic:pic xmlns:pic="http://schemas.openxmlformats.org/drawingml/2006/picture">
+                      <pic:nvPicPr>
+                        <pic:cNvPr id="2117977499" name=""/>
+                        <pic:cNvPicPr>
+                          <a:picLocks noChangeAspect="1"/>
+                        </pic:cNvPicPr>
+                        <pic:nvPr/>
+                      </pic:nvPicPr>
+                      <pic:blipFill>
+                        <a:blip r:embed="rId25"/>
+                        <a:stretch/>
+                      </pic:blipFill>
+                      <pic:spPr bwMode="auto">
+                        <a:xfrm>
+                          <a:off x="0" y="0"/>
+                          <a:ext cx="6645909" cy="1765319"/>
+                        </a:xfrm>
+                        <a:prstGeom prst="rect">
+                          <a:avLst/>
+                        </a:prstGeom>
+                      </pic:spPr>
+                    </pic:pic>
+                  </a:graphicData>
+                </a:graphic>
+              </wp:inline>
+            </w:drawing>
+          </mc:Choice>
+          <mc:Fallback>
+            <w:pict>
+              <v:shapetype id="_x0000_t75" coordsize="21600,21600" o:spt="75" o:preferrelative="t" path="m@4@5l@4@11@9@11@9@5xe" filled="f" stroked="f">
+                <v:stroke joinstyle="miter"/>
+                <v:formulas>
+                  <v:f eqn="if lineDrawn pixelLineWidth 0"/>
+                  <v:f eqn="sum @0 1 0"/>
+                  <v:f eqn="sum 0 0 @1"/>
+                  <v:f eqn="prod @2 1 2"/>
+                  <v:f eqn="prod @3 21600 pixelWidth"/>
+                  <v:f eqn="prod @3 21600 pixelHeight"/>
+                  <v:f eqn="sum @0 0 1"/>
+                  <v:f eqn="prod @6 1 2"/>
+                  <v:f eqn="prod @7 21600 pixelWidth"/>
+                  <v:f eqn="sum @8 21600 0"/>
+                  <v:f eqn="prod @7 21600 pixelHeight"/>
+                  <v:f eqn="sum @10 21600 0"/>
+                </v:formulas>
+                <v:path o:extrusionok="f" gradientshapeok="t" o:connecttype="rect"/>
+                <o:lock v:ext="edit" aspectratio="t"/>
+              </v:shapetype>
+              <v:shape id="_x0000_i17" o:spid="_x0000_s17" type="#_x0000_t75" style="width:523.30pt;height:139.00pt;mso-wrap-distance-left:0.00pt;mso-wrap-distance-top:0.00pt;mso-wrap-distance-right:0.00pt;mso-wrap-distance-bottom:0.00pt;z-index:1;" stroked="false">
+                <v:imagedata r:id="rId25" o:title=""/>
+                <o:lock v:ext="edit" rotation="t"/>
+              </v:shape>
+            </w:pict>
+          </mc:Fallback>
+        </mc:AlternateContent>
+      </w:r>
+      <w:r>
+        <w:rPr>
+          <w:highlight w:val="none"/>
+        </w:rPr>
+      </w:r>
+    </w:p>
+    <w:p>
+      <w:pPr>
+        <w:pBdr/>
+        <w:spacing/>
+        <w:ind w:firstLine="0"/>
+        <w:jc w:val="both"/>
+        <w:rPr>
+          <w:highlight w:val="none"/>
+        </w:rPr>
+      </w:pPr>
+      <w:r>
+        <w:rPr>
+          <w:highlight w:val="none"/>
+        </w:rPr>
+      </w:r>
+      <w:r>
+        <w:rPr>
+          <w:i w:val="0"/>
+          <w:iCs w:val="0"/>
+          <w:highlight w:val="none"/>
+        </w:rPr>
+        <mc:AlternateContent>
+          <mc:Choice Requires="wpg">
+            <w:drawing>
+              <wp:inline xmlns:wp="http://schemas.openxmlformats.org/drawingml/2006/wordprocessingDrawing" distT="0" distB="0" distL="0" distR="0">
+                <wp:extent cx="6645910" cy="586069"/>
+                <wp:effectExtent l="0" t="0" r="0" b="0"/>
+                <wp:docPr id="19" name=""/>
+                <wp:cNvGraphicFramePr>
+                  <a:graphicFrameLocks xmlns:a="http://schemas.openxmlformats.org/drawingml/2006/main" noChangeAspect="1"/>
+                </wp:cNvGraphicFramePr>
+                <a:graphic xmlns:a="http://schemas.openxmlformats.org/drawingml/2006/main">
+                  <a:graphicData uri="http://schemas.openxmlformats.org/drawingml/2006/picture">
+                    <pic:pic xmlns:pic="http://schemas.openxmlformats.org/drawingml/2006/picture">
+                      <pic:nvPicPr>
+                        <pic:cNvPr id="1122326708" name=""/>
+                        <pic:cNvPicPr>
+                          <a:picLocks noChangeAspect="1"/>
+                        </pic:cNvPicPr>
+                        <pic:nvPr/>
+                      </pic:nvPicPr>
+                      <pic:blipFill>
+                        <a:blip r:embed="rId26"/>
+                        <a:stretch/>
+                      </pic:blipFill>
+                      <pic:spPr bwMode="auto">
+                        <a:xfrm rot="0" flipH="0" flipV="0">
+                          <a:off x="0" y="0"/>
+                          <a:ext cx="6645909" cy="586068"/>
+                        </a:xfrm>
+                        <a:prstGeom prst="rect">
+                          <a:avLst/>
+                        </a:prstGeom>
+                      </pic:spPr>
+                    </pic:pic>
+                  </a:graphicData>
+                </a:graphic>
+              </wp:inline>
+            </w:drawing>
+          </mc:Choice>
+          <mc:Fallback>
+            <w:pict>
+              <v:shapetype id="_x0000_t75" coordsize="21600,21600" o:spt="75" o:preferrelative="t" path="m@4@5l@4@11@9@11@9@5xe" filled="f" stroked="f">
+                <v:stroke joinstyle="miter"/>
+                <v:formulas>
+                  <v:f eqn="if lineDrawn pixelLineWidth 0"/>
+                  <v:f eqn="sum @0 1 0"/>
+                  <v:f eqn="sum 0 0 @1"/>
+                  <v:f eqn="prod @2 1 2"/>
+                  <v:f eqn="prod @3 21600 pixelWidth"/>
+                  <v:f eqn="prod @3 21600 pixelHeight"/>
+                  <v:f eqn="sum @0 0 1"/>
+                  <v:f eqn="prod @6 1 2"/>
+                  <v:f eqn="prod @7 21600 pixelWidth"/>
+                  <v:f eqn="sum @8 21600 0"/>
+                  <v:f eqn="prod @7 21600 pixelHeight"/>
+                  <v:f eqn="sum @10 21600 0"/>
+                </v:formulas>
+                <v:path o:extrusionok="f" gradientshapeok="t" o:connecttype="rect"/>
+                <o:lock v:ext="edit" aspectratio="t"/>
+              </v:shapetype>
+              <v:shape id="_x0000_i18" o:spid="_x0000_s18" type="#_x0000_t75" style="width:523.30pt;height:46.15pt;mso-wrap-distance-left:0.00pt;mso-wrap-distance-top:0.00pt;mso-wrap-distance-right:0.00pt;mso-wrap-distance-bottom:0.00pt;rotation:0;z-index:1;" stroked="false">
+                <v:imagedata r:id="rId26" o:title=""/>
+                <o:lock v:ext="edit" rotation="t"/>
+              </v:shape>
+            </w:pict>
+          </mc:Fallback>
+        </mc:AlternateContent>
+      </w:r>
+      <w:r/>
+      <w:r>
+        <w:rPr>
+          <w:highlight w:val="none"/>
+        </w:rPr>
+      </w:r>
+      <w:r>
+        <w:rPr>
+          <w:highlight w:val="none"/>
+        </w:rPr>
+      </w:r>
+    </w:p>
+    <w:p>
+      <w:pPr>
+        <w:pBdr/>
+        <w:spacing/>
+        <w:ind w:firstLine="0"/>
+        <w:jc w:val="both"/>
+        <w:rPr>
+          <w:highlight w:val="none"/>
+        </w:rPr>
+      </w:pPr>
+      <w:r>
+        <w:rPr>
+          <w:highlight w:val="none"/>
+        </w:rPr>
+        <mc:AlternateContent>
+          <mc:Choice Requires="wpg">
+            <w:drawing>
+              <wp:inline xmlns:wp="http://schemas.openxmlformats.org/drawingml/2006/wordprocessingDrawing" distT="0" distB="0" distL="0" distR="0">
+                <wp:extent cx="6645910" cy="825049"/>
+                <wp:effectExtent l="0" t="0" r="0" b="0"/>
+                <wp:docPr id="20" name=""/>
+                <wp:cNvGraphicFramePr>
+                  <a:graphicFrameLocks xmlns:a="http://schemas.openxmlformats.org/drawingml/2006/main" noChangeAspect="1"/>
+                </wp:cNvGraphicFramePr>
+                <a:graphic xmlns:a="http://schemas.openxmlformats.org/drawingml/2006/main">
+                  <a:graphicData uri="http://schemas.openxmlformats.org/drawingml/2006/picture">
+                    <pic:pic xmlns:pic="http://schemas.openxmlformats.org/drawingml/2006/picture">
+                      <pic:nvPicPr>
+                        <pic:cNvPr id="961675234" name=""/>
+                        <pic:cNvPicPr>
+                          <a:picLocks noChangeAspect="1"/>
+                        </pic:cNvPicPr>
+                        <pic:nvPr/>
+                      </pic:nvPicPr>
+                      <pic:blipFill>
+                        <a:blip r:embed="rId27"/>
+                        <a:stretch/>
+                      </pic:blipFill>
+                      <pic:spPr bwMode="auto">
+                        <a:xfrm>
+                          <a:off x="0" y="0"/>
+                          <a:ext cx="6645909" cy="825048"/>
+                        </a:xfrm>
+                        <a:prstGeom prst="rect">
+                          <a:avLst/>
+                        </a:prstGeom>
+                      </pic:spPr>
+                    </pic:pic>
+                  </a:graphicData>
+                </a:graphic>
+              </wp:inline>
+            </w:drawing>
+          </mc:Choice>
+          <mc:Fallback>
+            <w:pict>
+              <v:shapetype id="_x0000_t75" coordsize="21600,21600" o:spt="75" o:preferrelative="t" path="m@4@5l@4@11@9@11@9@5xe" filled="f" stroked="f">
+                <v:stroke joinstyle="miter"/>
+                <v:formulas>
+                  <v:f eqn="if lineDrawn pixelLineWidth 0"/>
+                  <v:f eqn="sum @0 1 0"/>
+                  <v:f eqn="sum 0 0 @1"/>
+                  <v:f eqn="prod @2 1 2"/>
+                  <v:f eqn="prod @3 21600 pixelWidth"/>
+                  <v:f eqn="prod @3 21600 pixelHeight"/>
+                  <v:f eqn="sum @0 0 1"/>
+                  <v:f eqn="prod @6 1 2"/>
+                  <v:f eqn="prod @7 21600 pixelWidth"/>
+                  <v:f eqn="sum @8 21600 0"/>
+                  <v:f eqn="prod @7 21600 pixelHeight"/>
+                  <v:f eqn="sum @10 21600 0"/>
+                </v:formulas>
+                <v:path o:extrusionok="f" gradientshapeok="t" o:connecttype="rect"/>
+                <o:lock v:ext="edit" aspectratio="t"/>
+              </v:shapetype>
+              <v:shape id="_x0000_i19" o:spid="_x0000_s19" type="#_x0000_t75" style="width:523.30pt;height:64.96pt;mso-wrap-distance-left:0.00pt;mso-wrap-distance-top:0.00pt;mso-wrap-distance-right:0.00pt;mso-wrap-distance-bottom:0.00pt;z-index:1;" stroked="false">
+                <v:imagedata r:id="rId27" o:title=""/>
                 <o:lock v:ext="edit" rotation="t"/>
               </v:shape>
             </w:pict>

</xml_diff>